<commit_message>
Added new task description to the docs
</commit_message>
<xml_diff>
--- a/Developer start/Developer start.docx
+++ b/Developer start/Developer start.docx
@@ -32,13 +32,8 @@
         <w:t xml:space="preserve"> minimum, as we will be</w:t>
       </w:r>
       <w:r>
-        <w:t xml:space="preserve"> running so many services, database, message queue, webserver, caching server all locally etc</w:t>
-      </w:r>
-      <w:proofErr w:type="gramStart"/>
-      <w:r>
-        <w:t>..</w:t>
-      </w:r>
-      <w:proofErr w:type="gramEnd"/>
+        <w:t xml:space="preserve"> running so many services, database, message queue, webserver, caching server all locally etc..</w:t>
+      </w:r>
     </w:p>
     <w:p>
       <w:pPr>
@@ -81,13 +76,8 @@
         </w:numPr>
       </w:pPr>
       <w:r>
-        <w:t xml:space="preserve">Signup to </w:t>
-      </w:r>
-      <w:proofErr w:type="spellStart"/>
-      <w:r>
-        <w:t>github</w:t>
-      </w:r>
-      <w:proofErr w:type="spellEnd"/>
+        <w:t>Signup to github</w:t>
+      </w:r>
     </w:p>
     <w:p>
       <w:pPr>
@@ -98,23 +88,7 @@
         </w:numPr>
       </w:pPr>
       <w:r>
-        <w:t xml:space="preserve">Give </w:t>
-      </w:r>
-      <w:proofErr w:type="spellStart"/>
-      <w:r>
-        <w:t>github</w:t>
-      </w:r>
-      <w:proofErr w:type="spellEnd"/>
-      <w:r>
-        <w:t xml:space="preserve"> account to Mick to allow him to add us to elevate </w:t>
-      </w:r>
-      <w:proofErr w:type="spellStart"/>
-      <w:r>
-        <w:t>gihhub</w:t>
-      </w:r>
-      <w:proofErr w:type="spellEnd"/>
-      <w:r>
-        <w:t xml:space="preserve"> accou</w:t>
+        <w:t>Give github account to Mick to allow him to add us to elevate gihhub accou</w:t>
       </w:r>
       <w:r>
         <w:t>n</w:t>
@@ -167,19 +141,9 @@
           <w:numId w:val="1"/>
         </w:numPr>
       </w:pPr>
-      <w:proofErr w:type="spellStart"/>
-      <w:r>
-        <w:t>Vlad</w:t>
-      </w:r>
-      <w:proofErr w:type="spellEnd"/>
-      <w:r>
-        <w:t xml:space="preserve"> and Oleg also use </w:t>
-      </w:r>
-      <w:proofErr w:type="spellStart"/>
-      <w:r>
-        <w:t>TortoiseSVN</w:t>
-      </w:r>
-      <w:proofErr w:type="spellEnd"/>
+      <w:r>
+        <w:t>Vlad and Oleg also use TortoiseSVN</w:t>
+      </w:r>
     </w:p>
     <w:p>
       <w:pPr>
@@ -217,160 +181,128 @@
         </w:numPr>
       </w:pPr>
       <w:r>
+        <w:t>Install ReSharper</w:t>
+      </w:r>
+    </w:p>
+    <w:p>
+      <w:pPr>
+        <w:pStyle w:val="ListParagraph"/>
+        <w:numPr>
+          <w:ilvl w:val="0"/>
+          <w:numId w:val="1"/>
+        </w:numPr>
+      </w:pPr>
+      <w:r>
+        <w:t>Install beta.join.me to have online meetings with screen sharing</w:t>
+      </w:r>
+    </w:p>
+    <w:p>
+      <w:pPr>
+        <w:pStyle w:val="ListParagraph"/>
+        <w:numPr>
+          <w:ilvl w:val="0"/>
+          <w:numId w:val="1"/>
+        </w:numPr>
+      </w:pPr>
+      <w:r>
+        <w:t>Install mySql</w:t>
+      </w:r>
+    </w:p>
+    <w:p>
+      <w:pPr>
+        <w:pStyle w:val="ListParagraph"/>
+        <w:numPr>
+          <w:ilvl w:val="1"/>
+          <w:numId w:val="1"/>
+        </w:numPr>
+      </w:pPr>
+      <w:r>
+        <w:t xml:space="preserve">Also install </w:t>
+      </w:r>
+      <w:r>
+        <w:t>Workbench</w:t>
+      </w:r>
+    </w:p>
+    <w:p>
+      <w:pPr>
+        <w:pStyle w:val="ListParagraph"/>
+        <w:numPr>
+          <w:ilvl w:val="0"/>
+          <w:numId w:val="1"/>
+        </w:numPr>
+      </w:pPr>
+      <w:r>
+        <w:t>Install RabbitMQ</w:t>
+      </w:r>
+    </w:p>
+    <w:p>
+      <w:pPr>
+        <w:pStyle w:val="ListParagraph"/>
+        <w:numPr>
+          <w:ilvl w:val="1"/>
+          <w:numId w:val="1"/>
+        </w:numPr>
+      </w:pPr>
+      <w:r>
+        <w:t>It requires to install Erlang first</w:t>
+      </w:r>
+    </w:p>
+    <w:p>
+      <w:pPr>
+        <w:pStyle w:val="ListParagraph"/>
+        <w:numPr>
+          <w:ilvl w:val="0"/>
+          <w:numId w:val="1"/>
+        </w:numPr>
+      </w:pPr>
+      <w:r>
+        <w:t>Install MongoDB</w:t>
+      </w:r>
+    </w:p>
+    <w:p>
+      <w:pPr>
+        <w:pStyle w:val="ListParagraph"/>
+        <w:numPr>
+          <w:ilvl w:val="1"/>
+          <w:numId w:val="1"/>
+        </w:numPr>
+      </w:pPr>
+      <w:r>
+        <w:t xml:space="preserve">Also install </w:t>
+      </w:r>
+      <w:r>
+        <w:t>MongoVUE</w:t>
+      </w:r>
+      <w:r>
+        <w:t xml:space="preserve"> - is good for visual management</w:t>
+      </w:r>
+    </w:p>
+    <w:p>
+      <w:pPr>
+        <w:pStyle w:val="ListParagraph"/>
+        <w:numPr>
+          <w:ilvl w:val="0"/>
+          <w:numId w:val="1"/>
+        </w:numPr>
+      </w:pPr>
+      <w:r>
+        <w:t>Install Ruby</w:t>
+      </w:r>
+    </w:p>
+    <w:p>
+      <w:pPr>
+        <w:pStyle w:val="ListParagraph"/>
+        <w:numPr>
+          <w:ilvl w:val="0"/>
+          <w:numId w:val="1"/>
+        </w:numPr>
+      </w:pPr>
+      <w:r>
         <w:t xml:space="preserve">Install </w:t>
       </w:r>
-      <w:proofErr w:type="spellStart"/>
-      <w:r>
-        <w:t>ReSharper</w:t>
-      </w:r>
-      <w:proofErr w:type="spellEnd"/>
-    </w:p>
-    <w:p>
-      <w:pPr>
-        <w:pStyle w:val="ListParagraph"/>
-        <w:numPr>
-          <w:ilvl w:val="0"/>
-          <w:numId w:val="1"/>
-        </w:numPr>
-      </w:pPr>
-      <w:r>
-        <w:t>Install beta.join.me to have online meetings with screen sharing</w:t>
-      </w:r>
-    </w:p>
-    <w:p>
-      <w:pPr>
-        <w:pStyle w:val="ListParagraph"/>
-        <w:numPr>
-          <w:ilvl w:val="0"/>
-          <w:numId w:val="1"/>
-        </w:numPr>
-      </w:pPr>
-      <w:r>
-        <w:t xml:space="preserve">Install </w:t>
-      </w:r>
-      <w:proofErr w:type="spellStart"/>
-      <w:r>
-        <w:t>mySql</w:t>
-      </w:r>
-      <w:proofErr w:type="spellEnd"/>
-    </w:p>
-    <w:p>
-      <w:pPr>
-        <w:pStyle w:val="ListParagraph"/>
-        <w:numPr>
-          <w:ilvl w:val="1"/>
-          <w:numId w:val="1"/>
-        </w:numPr>
-      </w:pPr>
-      <w:r>
-        <w:t xml:space="preserve">Also install </w:t>
-      </w:r>
-      <w:r>
-        <w:t>Workbench</w:t>
-      </w:r>
-    </w:p>
-    <w:p>
-      <w:pPr>
-        <w:pStyle w:val="ListParagraph"/>
-        <w:numPr>
-          <w:ilvl w:val="0"/>
-          <w:numId w:val="1"/>
-        </w:numPr>
-      </w:pPr>
-      <w:r>
-        <w:t xml:space="preserve">Install </w:t>
-      </w:r>
-      <w:proofErr w:type="spellStart"/>
-      <w:r>
-        <w:t>RabbitMQ</w:t>
-      </w:r>
-      <w:proofErr w:type="spellEnd"/>
-    </w:p>
-    <w:p>
-      <w:pPr>
-        <w:pStyle w:val="ListParagraph"/>
-        <w:numPr>
-          <w:ilvl w:val="1"/>
-          <w:numId w:val="1"/>
-        </w:numPr>
-      </w:pPr>
-      <w:r>
-        <w:t xml:space="preserve">It requires to install </w:t>
-      </w:r>
-      <w:proofErr w:type="spellStart"/>
-      <w:r>
-        <w:t>Erlang</w:t>
-      </w:r>
-      <w:proofErr w:type="spellEnd"/>
-      <w:r>
-        <w:t xml:space="preserve"> first</w:t>
-      </w:r>
-    </w:p>
-    <w:p>
-      <w:pPr>
-        <w:pStyle w:val="ListParagraph"/>
-        <w:numPr>
-          <w:ilvl w:val="0"/>
-          <w:numId w:val="1"/>
-        </w:numPr>
-      </w:pPr>
-      <w:r>
-        <w:t xml:space="preserve">Install </w:t>
-      </w:r>
-      <w:proofErr w:type="spellStart"/>
-      <w:r>
-        <w:t>MongoDB</w:t>
-      </w:r>
-      <w:proofErr w:type="spellEnd"/>
-    </w:p>
-    <w:p>
-      <w:pPr>
-        <w:pStyle w:val="ListParagraph"/>
-        <w:numPr>
-          <w:ilvl w:val="1"/>
-          <w:numId w:val="1"/>
-        </w:numPr>
-      </w:pPr>
-      <w:r>
-        <w:t xml:space="preserve">Also install </w:t>
-      </w:r>
-      <w:proofErr w:type="spellStart"/>
-      <w:r>
-        <w:t>MongoVUE</w:t>
-      </w:r>
-      <w:proofErr w:type="spellEnd"/>
-      <w:r>
-        <w:t xml:space="preserve"> - is good for visual management</w:t>
-      </w:r>
-    </w:p>
-    <w:p>
-      <w:pPr>
-        <w:pStyle w:val="ListParagraph"/>
-        <w:numPr>
-          <w:ilvl w:val="0"/>
-          <w:numId w:val="1"/>
-        </w:numPr>
-      </w:pPr>
-      <w:r>
-        <w:t>Install Ruby</w:t>
-      </w:r>
-    </w:p>
-    <w:p>
-      <w:pPr>
-        <w:pStyle w:val="ListParagraph"/>
-        <w:numPr>
-          <w:ilvl w:val="0"/>
-          <w:numId w:val="1"/>
-        </w:numPr>
-      </w:pPr>
-      <w:r>
-        <w:t xml:space="preserve">Install </w:t>
-      </w:r>
-      <w:proofErr w:type="spellStart"/>
       <w:r>
         <w:t>hipchat</w:t>
       </w:r>
-      <w:proofErr w:type="spellEnd"/>
       <w:r>
         <w:t xml:space="preserve"> – (elevate</w:t>
       </w:r>
@@ -528,13 +460,8 @@
         </w:numPr>
       </w:pPr>
       <w:r>
-        <w:t xml:space="preserve">gem install </w:t>
-      </w:r>
-      <w:proofErr w:type="spellStart"/>
-      <w:r>
-        <w:t>rubyzip</w:t>
-      </w:r>
-      <w:proofErr w:type="spellEnd"/>
+        <w:t>gem install rubyzip</w:t>
+      </w:r>
     </w:p>
     <w:p>
       <w:pPr>
@@ -557,13 +484,8 @@
         </w:numPr>
       </w:pPr>
       <w:r>
-        <w:t xml:space="preserve">gem install </w:t>
-      </w:r>
-      <w:proofErr w:type="spellStart"/>
-      <w:r>
-        <w:t>right_aws</w:t>
-      </w:r>
-      <w:proofErr w:type="spellEnd"/>
+        <w:t>gem install right_aws</w:t>
+      </w:r>
     </w:p>
     <w:p>
       <w:pPr>
@@ -574,23 +496,7 @@
         </w:numPr>
       </w:pPr>
       <w:r>
-        <w:t>To run it quicker, we can use parameters ‘ --no-</w:t>
-      </w:r>
-      <w:proofErr w:type="spellStart"/>
-      <w:r>
-        <w:t>rdoc</w:t>
-      </w:r>
-      <w:proofErr w:type="spellEnd"/>
-      <w:r>
-        <w:t xml:space="preserve"> --no-</w:t>
-      </w:r>
-      <w:proofErr w:type="spellStart"/>
-      <w:r>
-        <w:t>ri</w:t>
-      </w:r>
-      <w:proofErr w:type="spellEnd"/>
-      <w:r>
-        <w:t>’</w:t>
+        <w:t>To run it quicker, we can use parameters ‘ --no-rdoc --no-ri’</w:t>
       </w:r>
     </w:p>
     <w:p>
@@ -629,25 +535,75 @@
       <w:r>
         <w:t>Go to project root folder, then scripts\</w:t>
       </w:r>
-      <w:proofErr w:type="spellStart"/>
-      <w:r>
-        <w:t>sql</w:t>
-      </w:r>
-      <w:proofErr w:type="spellEnd"/>
+      <w:r>
+        <w:t>sql\</w:t>
+      </w:r>
+      <w:r>
+        <w:t>create-schema-and-user</w:t>
+      </w:r>
+      <w:r>
+        <w:t>.sql</w:t>
+      </w:r>
+    </w:p>
+    <w:p>
+      <w:pPr>
+        <w:pStyle w:val="ListParagraph"/>
+        <w:numPr>
+          <w:ilvl w:val="2"/>
+          <w:numId w:val="1"/>
+        </w:numPr>
+      </w:pPr>
+      <w:r>
+        <w:t>Run this script in mysql – this will create database and user</w:t>
+      </w:r>
+    </w:p>
+    <w:p>
+      <w:pPr>
+        <w:pStyle w:val="ListParagraph"/>
+        <w:numPr>
+          <w:ilvl w:val="1"/>
+          <w:numId w:val="1"/>
+        </w:numPr>
+      </w:pPr>
+      <w:r>
+        <w:t xml:space="preserve">Then go to project root and run: </w:t>
+      </w:r>
+      <w:r>
+        <w:t>rake db:migrate</w:t>
+      </w:r>
+      <w:r>
+        <w:t xml:space="preserve"> – this will fill database with data</w:t>
+      </w:r>
+    </w:p>
+    <w:p>
+      <w:pPr>
+        <w:pStyle w:val="ListParagraph"/>
+        <w:numPr>
+          <w:ilvl w:val="2"/>
+          <w:numId w:val="1"/>
+        </w:numPr>
+      </w:pPr>
+      <w:r>
+        <w:t>If doesn’t work – we can run it manually by ‘project root\output\</w:t>
+      </w:r>
+      <w:r>
+        <w:t>app</w:t>
+      </w:r>
       <w:r>
         <w:t>\</w:t>
       </w:r>
       <w:r>
-        <w:t>create-schema-and-</w:t>
-      </w:r>
-      <w:proofErr w:type="spellStart"/>
-      <w:r>
-        <w:t>user</w:t>
-      </w:r>
-      <w:r>
-        <w:t>.sql</w:t>
-      </w:r>
-      <w:proofErr w:type="spellEnd"/>
+        <w:t>console</w:t>
+      </w:r>
+      <w:r>
+        <w:t>\</w:t>
+      </w:r>
+      <w:r>
+        <w:t>Elevate.Console.exe migratedatabase</w:t>
+      </w:r>
+      <w:r>
+        <w:t>’</w:t>
+      </w:r>
     </w:p>
     <w:p>
       <w:pPr>
@@ -658,93 +614,7 @@
         </w:numPr>
       </w:pPr>
       <w:r>
-        <w:t xml:space="preserve">Run this script in </w:t>
-      </w:r>
-      <w:proofErr w:type="spellStart"/>
-      <w:r>
-        <w:t>mysql</w:t>
-      </w:r>
-      <w:proofErr w:type="spellEnd"/>
-      <w:r>
-        <w:t xml:space="preserve"> – this will create database and user</w:t>
-      </w:r>
-    </w:p>
-    <w:p>
-      <w:pPr>
-        <w:pStyle w:val="ListParagraph"/>
-        <w:numPr>
-          <w:ilvl w:val="1"/>
-          <w:numId w:val="1"/>
-        </w:numPr>
-      </w:pPr>
-      <w:r>
-        <w:t xml:space="preserve">Then go to project root and run: </w:t>
-      </w:r>
-      <w:r>
-        <w:t xml:space="preserve">rake </w:t>
-      </w:r>
-      <w:proofErr w:type="spellStart"/>
-      <w:r>
-        <w:t>db:migrate</w:t>
-      </w:r>
-      <w:proofErr w:type="spellEnd"/>
-      <w:r>
-        <w:t xml:space="preserve"> – this will fill database with data</w:t>
-      </w:r>
-    </w:p>
-    <w:p>
-      <w:pPr>
-        <w:pStyle w:val="ListParagraph"/>
-        <w:numPr>
-          <w:ilvl w:val="2"/>
-          <w:numId w:val="1"/>
-        </w:numPr>
-      </w:pPr>
-      <w:r>
-        <w:t>If doesn’t work – we can run it manually by ‘project root\output\</w:t>
-      </w:r>
-      <w:r>
-        <w:t>app</w:t>
-      </w:r>
-      <w:r>
-        <w:t>\</w:t>
-      </w:r>
-      <w:r>
-        <w:t>console</w:t>
-      </w:r>
-      <w:r>
-        <w:t>\</w:t>
-      </w:r>
-      <w:r>
-        <w:t xml:space="preserve">Elevate.Console.exe </w:t>
-      </w:r>
-      <w:proofErr w:type="spellStart"/>
-      <w:r>
-        <w:t>migratedatabase</w:t>
-      </w:r>
-      <w:proofErr w:type="spellEnd"/>
-      <w:r>
-        <w:t>’</w:t>
-      </w:r>
-    </w:p>
-    <w:p>
-      <w:pPr>
-        <w:pStyle w:val="ListParagraph"/>
-        <w:numPr>
-          <w:ilvl w:val="2"/>
-          <w:numId w:val="1"/>
-        </w:numPr>
-      </w:pPr>
-      <w:r>
-        <w:t xml:space="preserve">It was also a problem with primary keys, so Mick gave us a big </w:t>
-      </w:r>
-      <w:proofErr w:type="spellStart"/>
-      <w:r>
-        <w:t>sql</w:t>
-      </w:r>
-      <w:proofErr w:type="spellEnd"/>
-      <w:r>
-        <w:t xml:space="preserve">-script file to create the db. </w:t>
+        <w:t xml:space="preserve">It was also a problem with primary keys, so Mick gave us a big sql-script file to create the db. </w:t>
       </w:r>
       <w:r>
         <w:t>So, need to:</w:t>
@@ -759,21 +629,8 @@
         </w:numPr>
       </w:pPr>
       <w:r>
-        <w:t xml:space="preserve">Drop elevate database from </w:t>
-      </w:r>
-      <w:proofErr w:type="spellStart"/>
-      <w:r>
-        <w:t>mysql</w:t>
-      </w:r>
-      <w:proofErr w:type="spellEnd"/>
-      <w:r>
-        <w:t xml:space="preserve"> </w:t>
-      </w:r>
-      <w:proofErr w:type="spellStart"/>
-      <w:r>
-        <w:t>firstWe</w:t>
-      </w:r>
-      <w:proofErr w:type="spellEnd"/>
+        <w:t>Drop elevate database from mysql firstWe</w:t>
+      </w:r>
     </w:p>
     <w:p>
       <w:pPr>
@@ -787,26 +644,10 @@
         <w:t>Ru</w:t>
       </w:r>
       <w:r>
-        <w:t xml:space="preserve">n the script from </w:t>
-      </w:r>
-      <w:proofErr w:type="spellStart"/>
-      <w:r>
-        <w:t>mysql</w:t>
-      </w:r>
-      <w:proofErr w:type="spellEnd"/>
-      <w:r>
-        <w:t xml:space="preserve"> console by command ‘</w:t>
-      </w:r>
-      <w:r>
-        <w:t>source d</w:t>
-      </w:r>
-      <w:proofErr w:type="gramStart"/>
-      <w:r>
-        <w:t>:\</w:t>
-      </w:r>
-      <w:proofErr w:type="gramEnd"/>
-      <w:r>
-        <w:t>08-11-2012-Prod-Cleaned-Passwords-Reset.sql</w:t>
+        <w:t>n the script from mysql console by command ‘</w:t>
+      </w:r>
+      <w:r>
+        <w:t>source d:\08-11-2012-Prod-Cleaned-Passwords-Reset.sql</w:t>
       </w:r>
       <w:r>
         <w:t>’. (the script file is in the same folder this instruction is in)</w:t>
@@ -821,18 +662,8 @@
         </w:numPr>
       </w:pPr>
       <w:r>
-        <w:t xml:space="preserve">After that we ran rake </w:t>
-      </w:r>
-      <w:proofErr w:type="spellStart"/>
-      <w:r>
-        <w:t>db</w:t>
-      </w:r>
-      <w:proofErr w:type="gramStart"/>
-      <w:r>
-        <w:t>:migrate</w:t>
-      </w:r>
-      <w:proofErr w:type="spellEnd"/>
-      <w:proofErr w:type="gramEnd"/>
+        <w:t>After that we ran rake db:migrate</w:t>
+      </w:r>
       <w:r>
         <w:t xml:space="preserve">. </w:t>
       </w:r>
@@ -845,13 +676,8 @@
           <w:numId w:val="1"/>
         </w:numPr>
       </w:pPr>
-      <w:proofErr w:type="gramStart"/>
-      <w:r>
-        <w:t>in</w:t>
-      </w:r>
-      <w:proofErr w:type="gramEnd"/>
-      <w:r>
-        <w:t xml:space="preserve"> the root call start_vendor_services.bat. G</w:t>
+      <w:r>
+        <w:t>in the root call start_vendor_services.bat. G</w:t>
       </w:r>
       <w:r>
         <w:t xml:space="preserve">ive it 20 seconds and then navigate to </w:t>
@@ -868,21 +694,8 @@
         <w:t>. T</w:t>
       </w:r>
       <w:r>
-        <w:t xml:space="preserve">his starts up apache </w:t>
-      </w:r>
-      <w:proofErr w:type="spellStart"/>
-      <w:r>
-        <w:t>solr</w:t>
-      </w:r>
-      <w:proofErr w:type="spellEnd"/>
-      <w:r>
-        <w:t xml:space="preserve"> &amp; </w:t>
-      </w:r>
-      <w:proofErr w:type="spellStart"/>
-      <w:r>
-        <w:t>memcached</w:t>
-      </w:r>
-      <w:proofErr w:type="spellEnd"/>
+        <w:t>his starts up apache solr &amp; memcached</w:t>
+      </w:r>
     </w:p>
     <w:p>
       <w:pPr>
@@ -893,22 +706,10 @@
         </w:numPr>
       </w:pPr>
       <w:r>
-        <w:t xml:space="preserve">For </w:t>
-      </w:r>
-      <w:proofErr w:type="spellStart"/>
-      <w:r>
-        <w:t>rabbitMQ</w:t>
-      </w:r>
-      <w:proofErr w:type="spellEnd"/>
-      <w:r>
-        <w:t xml:space="preserve"> – go to l</w:t>
-      </w:r>
-      <w:r>
-        <w:t>ocalhost</w:t>
-      </w:r>
-      <w:proofErr w:type="gramStart"/>
-      <w:r>
-        <w:t>:</w:t>
+        <w:t>For rabbitMQ – go to l</w:t>
+      </w:r>
+      <w:r>
+        <w:t>ocalhost:</w:t>
       </w:r>
       <w:r>
         <w:t>1</w:t>
@@ -916,18 +717,12 @@
       <w:r>
         <w:t>5672</w:t>
       </w:r>
-      <w:proofErr w:type="gramEnd"/>
       <w:r>
         <w:t>. D</w:t>
       </w:r>
       <w:r>
-        <w:t xml:space="preserve">efault login is guest </w:t>
-      </w:r>
-      <w:proofErr w:type="spellStart"/>
-      <w:r>
-        <w:t>guiest</w:t>
-      </w:r>
-      <w:proofErr w:type="spellEnd"/>
+        <w:t>efault login is guest guiest</w:t>
+      </w:r>
     </w:p>
     <w:p>
       <w:pPr>
@@ -956,15 +751,7 @@
         </w:numPr>
       </w:pPr>
       <w:r>
-        <w:t xml:space="preserve">Open </w:t>
-      </w:r>
-      <w:proofErr w:type="spellStart"/>
-      <w:r>
-        <w:t>RabbitMQ</w:t>
-      </w:r>
-      <w:proofErr w:type="spellEnd"/>
-      <w:r>
-        <w:t xml:space="preserve"> console</w:t>
+        <w:t>Open RabbitMQ console</w:t>
       </w:r>
     </w:p>
     <w:p>
@@ -978,24 +765,167 @@
       <w:r>
         <w:t>Type ‘</w:t>
       </w:r>
-      <w:proofErr w:type="spellStart"/>
-      <w:r>
-        <w:t>rabbitmq</w:t>
-      </w:r>
-      <w:proofErr w:type="spellEnd"/>
-      <w:r>
-        <w:t>-plugins enable</w:t>
+      <w:r>
+        <w:t>rabbitmq-plugins enable</w:t>
+      </w:r>
+      <w:r>
+        <w:t xml:space="preserve"> rabbitmq_management</w:t>
+      </w:r>
+      <w:r>
+        <w:t>’</w:t>
+      </w:r>
+    </w:p>
+    <w:p>
+      <w:pPr>
+        <w:pStyle w:val="ListParagraph"/>
+        <w:numPr>
+          <w:ilvl w:val="2"/>
+          <w:numId w:val="1"/>
+        </w:numPr>
+      </w:pPr>
+      <w:r>
+        <w:t>Stop and run the RabbitMQ service</w:t>
+      </w:r>
+    </w:p>
+    <w:p>
+      <w:pPr>
+        <w:pStyle w:val="ListParagraph"/>
+        <w:numPr>
+          <w:ilvl w:val="1"/>
+          <w:numId w:val="1"/>
+        </w:numPr>
+      </w:pPr>
+      <w:r>
+        <w:t>Need to create virtual host</w:t>
+      </w:r>
+    </w:p>
+    <w:p>
+      <w:pPr>
+        <w:pStyle w:val="ListParagraph"/>
+        <w:numPr>
+          <w:ilvl w:val="2"/>
+          <w:numId w:val="1"/>
+        </w:numPr>
+      </w:pPr>
+      <w:r>
+        <w:t>In RabbitMQ go to Admin</w:t>
+      </w:r>
+    </w:p>
+    <w:p>
+      <w:pPr>
+        <w:pStyle w:val="ListParagraph"/>
+        <w:numPr>
+          <w:ilvl w:val="2"/>
+          <w:numId w:val="1"/>
+        </w:numPr>
+      </w:pPr>
+      <w:r>
+        <w:t>On the right – ‘Virtual Hosts’</w:t>
+      </w:r>
+    </w:p>
+    <w:p>
+      <w:pPr>
+        <w:pStyle w:val="ListParagraph"/>
+        <w:numPr>
+          <w:ilvl w:val="2"/>
+          <w:numId w:val="1"/>
+        </w:numPr>
+      </w:pPr>
+      <w:r>
+        <w:t>Add new virtual host ‘elevate’</w:t>
+      </w:r>
+      <w:r>
+        <w:t>. It will appear in the hosts list</w:t>
+      </w:r>
+    </w:p>
+    <w:p>
+      <w:pPr>
+        <w:pStyle w:val="ListParagraph"/>
+        <w:numPr>
+          <w:ilvl w:val="2"/>
+          <w:numId w:val="1"/>
+        </w:numPr>
+      </w:pPr>
+      <w:r>
+        <w:t>Click elevate in the list</w:t>
+      </w:r>
+    </w:p>
+    <w:p>
+      <w:pPr>
+        <w:pStyle w:val="ListParagraph"/>
+        <w:numPr>
+          <w:ilvl w:val="2"/>
+          <w:numId w:val="1"/>
+        </w:numPr>
+      </w:pPr>
+      <w:r>
+        <w:t>Click ‘set permissions’</w:t>
+      </w:r>
+    </w:p>
+    <w:p>
+      <w:pPr>
+        <w:pStyle w:val="ListParagraph"/>
+        <w:numPr>
+          <w:ilvl w:val="0"/>
+          <w:numId w:val="1"/>
+        </w:numPr>
+      </w:pPr>
+      <w:r>
+        <w:t>Go to elevate root</w:t>
+      </w:r>
+      <w:r>
+        <w:t xml:space="preserve"> and run symlinks.bat</w:t>
+      </w:r>
+    </w:p>
+    <w:p>
+      <w:pPr>
+        <w:pStyle w:val="ListParagraph"/>
+        <w:numPr>
+          <w:ilvl w:val="0"/>
+          <w:numId w:val="1"/>
+        </w:numPr>
+      </w:pPr>
+      <w:r>
+        <w:t>Then run the web application by</w:t>
+      </w:r>
+    </w:p>
+    <w:p>
+      <w:pPr>
+        <w:pStyle w:val="ListParagraph"/>
+        <w:ind w:left="1440"/>
+      </w:pPr>
+      <w:r>
+        <w:t>(if problems with finding files in temp folder – give the rights for this folder to the account running the iis</w:t>
       </w:r>
       <w:r>
         <w:t xml:space="preserve"> </w:t>
       </w:r>
-      <w:proofErr w:type="spellStart"/>
-      <w:r>
-        <w:t>rabbitmq_management</w:t>
-      </w:r>
-      <w:proofErr w:type="spellEnd"/>
-      <w:r>
-        <w:t>’</w:t>
+      <w:r>
+        <w:t>–</w:t>
+      </w:r>
+      <w:r>
+        <w:t xml:space="preserve"> </w:t>
+      </w:r>
+      <w:r>
+        <w:t xml:space="preserve">most probably - </w:t>
+      </w:r>
+      <w:r>
+        <w:t>\IIS_IUSRS</w:t>
+      </w:r>
+      <w:r>
+        <w:t>)</w:t>
+      </w:r>
+    </w:p>
+    <w:p>
+      <w:pPr>
+        <w:pStyle w:val="ListParagraph"/>
+        <w:numPr>
+          <w:ilvl w:val="1"/>
+          <w:numId w:val="1"/>
+        </w:numPr>
+      </w:pPr>
+      <w:r>
+        <w:t>Go to http://localhost/employers/login</w:t>
       </w:r>
     </w:p>
     <w:p>
@@ -1007,27 +937,7 @@
         </w:numPr>
       </w:pPr>
       <w:r>
-        <w:t xml:space="preserve">Stop and run the </w:t>
-      </w:r>
-      <w:proofErr w:type="spellStart"/>
-      <w:r>
-        <w:t>RabbitMQ</w:t>
-      </w:r>
-      <w:proofErr w:type="spellEnd"/>
-      <w:r>
-        <w:t xml:space="preserve"> service</w:t>
-      </w:r>
-    </w:p>
-    <w:p>
-      <w:pPr>
-        <w:pStyle w:val="ListParagraph"/>
-        <w:numPr>
-          <w:ilvl w:val="1"/>
-          <w:numId w:val="1"/>
-        </w:numPr>
-      </w:pPr>
-      <w:r>
-        <w:t>Need to create virtual host</w:t>
+        <w:t>user: md@elevatedirect.com</w:t>
       </w:r>
     </w:p>
     <w:p>
@@ -1039,15 +949,19 @@
         </w:numPr>
       </w:pPr>
       <w:r>
-        <w:t xml:space="preserve">In </w:t>
-      </w:r>
-      <w:proofErr w:type="spellStart"/>
-      <w:r>
-        <w:t>RabbitMQ</w:t>
-      </w:r>
-      <w:proofErr w:type="spellEnd"/>
-      <w:r>
-        <w:t xml:space="preserve"> go to Admin</w:t>
+        <w:t>pwd: $Password123</w:t>
+      </w:r>
+    </w:p>
+    <w:p>
+      <w:pPr>
+        <w:pStyle w:val="ListParagraph"/>
+        <w:numPr>
+          <w:ilvl w:val="1"/>
+          <w:numId w:val="1"/>
+        </w:numPr>
+      </w:pPr>
+      <w:r>
+        <w:t>Go to: http://localhost/contractors/login</w:t>
       </w:r>
     </w:p>
     <w:p>
@@ -1059,194 +973,7 @@
         </w:numPr>
       </w:pPr>
       <w:r>
-        <w:t>On the right – ‘Virtual Hosts’</w:t>
-      </w:r>
-    </w:p>
-    <w:p>
-      <w:pPr>
-        <w:pStyle w:val="ListParagraph"/>
-        <w:numPr>
-          <w:ilvl w:val="2"/>
-          <w:numId w:val="1"/>
-        </w:numPr>
-      </w:pPr>
-      <w:r>
-        <w:t>Add new virtual host ‘elevate’</w:t>
-      </w:r>
-      <w:r>
-        <w:t>. It will appear in the hosts list</w:t>
-      </w:r>
-    </w:p>
-    <w:p>
-      <w:pPr>
-        <w:pStyle w:val="ListParagraph"/>
-        <w:numPr>
-          <w:ilvl w:val="2"/>
-          <w:numId w:val="1"/>
-        </w:numPr>
-      </w:pPr>
-      <w:r>
-        <w:t>Click elevate in the list</w:t>
-      </w:r>
-    </w:p>
-    <w:p>
-      <w:pPr>
-        <w:pStyle w:val="ListParagraph"/>
-        <w:numPr>
-          <w:ilvl w:val="2"/>
-          <w:numId w:val="1"/>
-        </w:numPr>
-      </w:pPr>
-      <w:r>
-        <w:t>Click ‘set permissions’</w:t>
-      </w:r>
-    </w:p>
-    <w:p>
-      <w:pPr>
-        <w:pStyle w:val="ListParagraph"/>
-        <w:numPr>
-          <w:ilvl w:val="0"/>
-          <w:numId w:val="1"/>
-        </w:numPr>
-      </w:pPr>
-      <w:r>
-        <w:t>Go to elevate root</w:t>
-      </w:r>
-      <w:r>
-        <w:t xml:space="preserve"> and run symlinks.bat</w:t>
-      </w:r>
-    </w:p>
-    <w:p>
-      <w:pPr>
-        <w:pStyle w:val="ListParagraph"/>
-        <w:numPr>
-          <w:ilvl w:val="0"/>
-          <w:numId w:val="1"/>
-        </w:numPr>
-      </w:pPr>
-      <w:r>
-        <w:t>Then run the web application by</w:t>
-      </w:r>
-    </w:p>
-    <w:p>
-      <w:pPr>
-        <w:pStyle w:val="ListParagraph"/>
-        <w:ind w:left="1440"/>
-      </w:pPr>
-      <w:r>
-        <w:t>(</w:t>
-      </w:r>
-      <w:proofErr w:type="gramStart"/>
-      <w:r>
-        <w:t>if</w:t>
-      </w:r>
-      <w:proofErr w:type="gramEnd"/>
-      <w:r>
-        <w:t xml:space="preserve"> problems with finding files in temp folder – give the rights for this folder to the account running the </w:t>
-      </w:r>
-      <w:proofErr w:type="spellStart"/>
-      <w:r>
-        <w:t>iis</w:t>
-      </w:r>
-      <w:proofErr w:type="spellEnd"/>
-      <w:r>
-        <w:t xml:space="preserve"> </w:t>
-      </w:r>
-      <w:r>
-        <w:t>–</w:t>
-      </w:r>
-      <w:r>
-        <w:t xml:space="preserve"> </w:t>
-      </w:r>
-      <w:r>
-        <w:t xml:space="preserve">most probably - </w:t>
-      </w:r>
-      <w:r>
-        <w:t>\IIS_IUSRS</w:t>
-      </w:r>
-      <w:r>
-        <w:t>)</w:t>
-      </w:r>
-    </w:p>
-    <w:p>
-      <w:pPr>
-        <w:pStyle w:val="ListParagraph"/>
-        <w:numPr>
-          <w:ilvl w:val="1"/>
-          <w:numId w:val="1"/>
-        </w:numPr>
-      </w:pPr>
-      <w:r>
-        <w:t>Go to http://localhost/employers/login</w:t>
-      </w:r>
-    </w:p>
-    <w:p>
-      <w:pPr>
-        <w:pStyle w:val="ListParagraph"/>
-        <w:numPr>
-          <w:ilvl w:val="2"/>
-          <w:numId w:val="1"/>
-        </w:numPr>
-      </w:pPr>
-      <w:r>
-        <w:t>user: md@elevatedirect.com</w:t>
-      </w:r>
-    </w:p>
-    <w:p>
-      <w:pPr>
-        <w:pStyle w:val="ListParagraph"/>
-        <w:numPr>
-          <w:ilvl w:val="2"/>
-          <w:numId w:val="1"/>
-        </w:numPr>
-      </w:pPr>
-      <w:proofErr w:type="spellStart"/>
-      <w:r>
-        <w:t>pwd</w:t>
-      </w:r>
-      <w:proofErr w:type="spellEnd"/>
-      <w:r>
-        <w:t>: $Password123</w:t>
-      </w:r>
-    </w:p>
-    <w:p>
-      <w:pPr>
-        <w:pStyle w:val="ListParagraph"/>
-        <w:numPr>
-          <w:ilvl w:val="1"/>
-          <w:numId w:val="1"/>
-        </w:numPr>
-      </w:pPr>
-      <w:r>
-        <w:t>Go to: http://localhost/contractors/login</w:t>
-      </w:r>
-    </w:p>
-    <w:p>
-      <w:pPr>
-        <w:pStyle w:val="ListParagraph"/>
-        <w:numPr>
-          <w:ilvl w:val="2"/>
-          <w:numId w:val="1"/>
-        </w:numPr>
-      </w:pPr>
-      <w:r>
-        <w:t xml:space="preserve">to get a username for contractors:  query: SELECT </w:t>
-      </w:r>
-      <w:proofErr w:type="spellStart"/>
-      <w:r>
-        <w:t>EmailAddress</w:t>
-      </w:r>
-      <w:proofErr w:type="spellEnd"/>
-      <w:r>
-        <w:t xml:space="preserve"> FROM </w:t>
-      </w:r>
-      <w:proofErr w:type="spellStart"/>
-      <w:r>
-        <w:t>elevate.contractors_contractor</w:t>
-      </w:r>
-      <w:proofErr w:type="spellEnd"/>
-      <w:r>
-        <w:t>;</w:t>
+        <w:t>to get a username for contractors:  query: SELECT EmailAddress FROM elevate.contractors_contractor;</w:t>
       </w:r>
     </w:p>
     <w:p>
@@ -1325,14 +1052,9 @@
           <w:numId w:val="1"/>
         </w:numPr>
       </w:pPr>
-      <w:proofErr w:type="gramStart"/>
       <w:r>
         <w:lastRenderedPageBreak/>
-        <w:t>that</w:t>
-      </w:r>
-      <w:proofErr w:type="gramEnd"/>
-      <w:r>
-        <w:t xml:space="preserve"> runs all the background services.</w:t>
+        <w:t>that runs all the background services.</w:t>
       </w:r>
     </w:p>
     <w:p>
@@ -1408,31 +1130,7 @@
         </w:numPr>
       </w:pPr>
       <w:r>
-        <w:t xml:space="preserve">fork it on </w:t>
-      </w:r>
-      <w:proofErr w:type="spellStart"/>
-      <w:r>
-        <w:t>github</w:t>
-      </w:r>
-      <w:proofErr w:type="spellEnd"/>
-      <w:r>
-        <w:t xml:space="preserve"> into your own accounts, then get the latest and you can use it to get started, make changes and store it </w:t>
-      </w:r>
-      <w:proofErr w:type="spellStart"/>
-      <w:r>
-        <w:t>etc</w:t>
-      </w:r>
-      <w:proofErr w:type="spellEnd"/>
-      <w:r>
-        <w:t xml:space="preserve"> (back on </w:t>
-      </w:r>
-      <w:proofErr w:type="spellStart"/>
-      <w:r>
-        <w:t>github</w:t>
-      </w:r>
-      <w:proofErr w:type="spellEnd"/>
-      <w:r>
-        <w:t>). It will help you to understand it,</w:t>
+        <w:t>fork it on github into your own accounts, then get the latest and you can use it to get started, make changes and store it etc (back on github). It will help you to understand it,</w:t>
       </w:r>
     </w:p>
     <w:p>
@@ -1440,23 +1138,8 @@
         <w:pStyle w:val="ListParagraph"/>
         <w:ind w:left="1440"/>
       </w:pPr>
-      <w:proofErr w:type="spellStart"/>
-      <w:proofErr w:type="gramStart"/>
-      <w:r>
-        <w:t>elevate's</w:t>
-      </w:r>
-      <w:proofErr w:type="spellEnd"/>
-      <w:proofErr w:type="gramEnd"/>
-      <w:r>
-        <w:t xml:space="preserve"> code is essentially the same but might be more difficult to understand </w:t>
-      </w:r>
-      <w:proofErr w:type="spellStart"/>
-      <w:r>
-        <w:t>initally</w:t>
-      </w:r>
-      <w:proofErr w:type="spellEnd"/>
-      <w:r>
-        <w:t>...</w:t>
+      <w:r>
+        <w:t>elevate's code is essentially the same but might be more difficult to understand initally...</w:t>
       </w:r>
     </w:p>
     <w:p>
@@ -1494,79 +1177,32 @@
           <w:numId w:val="4"/>
         </w:numPr>
       </w:pPr>
-      <w:proofErr w:type="gramStart"/>
-      <w:r>
-        <w:t>add</w:t>
-      </w:r>
-      <w:proofErr w:type="gramEnd"/>
-      <w:r>
-        <w:t xml:space="preserve"> a website, and have it publish &amp; </w:t>
-      </w:r>
-      <w:proofErr w:type="spellStart"/>
-      <w:r>
-        <w:t>subscribne</w:t>
-      </w:r>
-      <w:proofErr w:type="spellEnd"/>
-      <w:r>
-        <w:t xml:space="preserve"> to messages..</w:t>
-      </w:r>
-    </w:p>
-    <w:p>
-      <w:pPr>
-        <w:pStyle w:val="ListParagraph"/>
-        <w:numPr>
-          <w:ilvl w:val="1"/>
-          <w:numId w:val="4"/>
-        </w:numPr>
-      </w:pPr>
-      <w:proofErr w:type="gramStart"/>
-      <w:r>
-        <w:t>turn</w:t>
-      </w:r>
-      <w:proofErr w:type="gramEnd"/>
-      <w:r>
-        <w:t xml:space="preserve"> off the subscriber, but have the </w:t>
-      </w:r>
-      <w:proofErr w:type="spellStart"/>
-      <w:r>
-        <w:t>pubishing</w:t>
-      </w:r>
-      <w:proofErr w:type="spellEnd"/>
-      <w:r>
-        <w:t xml:space="preserve"> app still send messages..</w:t>
-      </w:r>
-    </w:p>
-    <w:p>
-      <w:pPr>
-        <w:pStyle w:val="ListParagraph"/>
-        <w:numPr>
-          <w:ilvl w:val="1"/>
-          <w:numId w:val="4"/>
-        </w:numPr>
-      </w:pPr>
-      <w:proofErr w:type="gramStart"/>
-      <w:r>
-        <w:t>these</w:t>
-      </w:r>
-      <w:proofErr w:type="gramEnd"/>
-      <w:r>
-        <w:t xml:space="preserve"> messages will be stored in the broker (</w:t>
-      </w:r>
-      <w:proofErr w:type="spellStart"/>
-      <w:r>
-        <w:t>rabbitmq</w:t>
-      </w:r>
-      <w:proofErr w:type="spellEnd"/>
-      <w:r>
-        <w:t xml:space="preserve">), open up the </w:t>
-      </w:r>
-      <w:proofErr w:type="spellStart"/>
-      <w:r>
-        <w:t>ui</w:t>
-      </w:r>
-      <w:proofErr w:type="spellEnd"/>
-      <w:r>
-        <w:t xml:space="preserve"> and look in the subscribers queue..</w:t>
+      <w:r>
+        <w:t>add a website, and have it publish &amp; subscribne to messages..</w:t>
+      </w:r>
+    </w:p>
+    <w:p>
+      <w:pPr>
+        <w:pStyle w:val="ListParagraph"/>
+        <w:numPr>
+          <w:ilvl w:val="1"/>
+          <w:numId w:val="4"/>
+        </w:numPr>
+      </w:pPr>
+      <w:r>
+        <w:t>turn off the subscriber, but have the pubishing app still send messages..</w:t>
+      </w:r>
+    </w:p>
+    <w:p>
+      <w:pPr>
+        <w:pStyle w:val="ListParagraph"/>
+        <w:numPr>
+          <w:ilvl w:val="1"/>
+          <w:numId w:val="4"/>
+        </w:numPr>
+      </w:pPr>
+      <w:r>
+        <w:t>these messages will be stored in the broker (rabbitmq), open up the ui and look in the subscribers queue..</w:t>
       </w:r>
     </w:p>
     <w:p>
@@ -1589,13 +1225,8 @@
           <w:numId w:val="4"/>
         </w:numPr>
       </w:pPr>
-      <w:proofErr w:type="gramStart"/>
-      <w:r>
-        <w:t>then</w:t>
-      </w:r>
-      <w:proofErr w:type="gramEnd"/>
-      <w:r>
-        <w:t xml:space="preserve"> start the subscriber, it will then receive the pending messages in the queue...</w:t>
+      <w:r>
+        <w:t>then start the subscriber, it will then receive the pending messages in the queue...</w:t>
       </w:r>
     </w:p>
     <w:p>
@@ -1657,29 +1288,8 @@
           <w:numId w:val="4"/>
         </w:numPr>
       </w:pPr>
-      <w:proofErr w:type="gramStart"/>
-      <w:r>
-        <w:t>then</w:t>
-      </w:r>
-      <w:proofErr w:type="gramEnd"/>
-      <w:r>
-        <w:t xml:space="preserve"> the service fires a message to </w:t>
-      </w:r>
-      <w:proofErr w:type="spellStart"/>
-      <w:r>
-        <w:t>WEbsite</w:t>
-      </w:r>
-      <w:proofErr w:type="spellEnd"/>
-      <w:r>
-        <w:t xml:space="preserve"> 2 (customers </w:t>
-      </w:r>
-      <w:proofErr w:type="spellStart"/>
-      <w:r>
-        <w:t>i</w:t>
-      </w:r>
-      <w:proofErr w:type="spellEnd"/>
-      <w:r>
-        <w:t xml:space="preserve"> think we called it).</w:t>
+      <w:r>
+        <w:t>then the service fires a message to WEbsite 2 (customers i think we called it).</w:t>
       </w:r>
     </w:p>
     <w:p>
@@ -1702,13 +1312,8 @@
           <w:numId w:val="4"/>
         </w:numPr>
       </w:pPr>
-      <w:proofErr w:type="gramStart"/>
-      <w:r>
-        <w:t>once</w:t>
-      </w:r>
-      <w:proofErr w:type="gramEnd"/>
-      <w:r>
-        <w:t xml:space="preserve"> the service receives the Authorize message, it then publishes a 'Customer Account Created' message..</w:t>
+      <w:r>
+        <w:t>once the service receives the Authorize message, it then publishes a 'Customer Account Created' message..</w:t>
       </w:r>
     </w:p>
     <w:p>
@@ -1746,118 +1351,44 @@
           <w:numId w:val="4"/>
         </w:numPr>
       </w:pPr>
-      <w:proofErr w:type="gramStart"/>
-      <w:r>
-        <w:t>we</w:t>
-      </w:r>
-      <w:proofErr w:type="gramEnd"/>
-      <w:r>
-        <w:t xml:space="preserve"> want each app to create a </w:t>
-      </w:r>
-      <w:proofErr w:type="spellStart"/>
-      <w:r>
-        <w:t>WindsorContainer</w:t>
-      </w:r>
-      <w:proofErr w:type="spellEnd"/>
-      <w:r>
-        <w:t xml:space="preserve"> on startup, load it full of components and use them during the life time of the app..</w:t>
-      </w:r>
-    </w:p>
-    <w:p>
-      <w:pPr>
-        <w:pStyle w:val="ListParagraph"/>
-        <w:numPr>
-          <w:ilvl w:val="1"/>
-          <w:numId w:val="4"/>
-        </w:numPr>
-      </w:pPr>
-      <w:proofErr w:type="gramStart"/>
-      <w:r>
-        <w:t>so</w:t>
-      </w:r>
-      <w:proofErr w:type="gramEnd"/>
-      <w:r>
-        <w:t xml:space="preserve"> first things first, go and get the </w:t>
-      </w:r>
-      <w:proofErr w:type="spellStart"/>
-      <w:r>
-        <w:t>Castle.Windsor</w:t>
-      </w:r>
-      <w:proofErr w:type="spellEnd"/>
-      <w:r>
-        <w:t xml:space="preserve"> </w:t>
-      </w:r>
-      <w:proofErr w:type="spellStart"/>
-      <w:r>
-        <w:t>nuget</w:t>
-      </w:r>
-      <w:proofErr w:type="spellEnd"/>
-      <w:r>
-        <w:t xml:space="preserve"> package.</w:t>
-      </w:r>
-    </w:p>
-    <w:p>
-      <w:pPr>
-        <w:pStyle w:val="ListParagraph"/>
-        <w:numPr>
-          <w:ilvl w:val="1"/>
-          <w:numId w:val="4"/>
-        </w:numPr>
-      </w:pPr>
-      <w:r>
-        <w:t xml:space="preserve">also get the </w:t>
-      </w:r>
-      <w:proofErr w:type="spellStart"/>
-      <w:r>
-        <w:t>Masstransit</w:t>
-      </w:r>
-      <w:proofErr w:type="spellEnd"/>
-      <w:r>
-        <w:t xml:space="preserve"> Windsor package too,</w:t>
-      </w:r>
-      <w:r>
-        <w:t xml:space="preserve"> </w:t>
-      </w:r>
-      <w:r>
-        <w:t xml:space="preserve"> </w:t>
-      </w:r>
-      <w:proofErr w:type="spellStart"/>
-      <w:r>
-        <w:t>its</w:t>
-      </w:r>
-      <w:proofErr w:type="spellEnd"/>
-      <w:r>
-        <w:t xml:space="preserve"> a </w:t>
-      </w:r>
-      <w:proofErr w:type="spellStart"/>
-      <w:r>
-        <w:t>masstransit</w:t>
-      </w:r>
-      <w:proofErr w:type="spellEnd"/>
-      <w:r>
-        <w:t xml:space="preserve"> package with some extensions methods and utilities for working with </w:t>
-      </w:r>
-      <w:proofErr w:type="spellStart"/>
-      <w:r>
-        <w:t>WindsorContainer</w:t>
-      </w:r>
-      <w:proofErr w:type="spellEnd"/>
-    </w:p>
-    <w:p>
-      <w:pPr>
-        <w:pStyle w:val="ListParagraph"/>
-        <w:numPr>
-          <w:ilvl w:val="1"/>
-          <w:numId w:val="4"/>
-        </w:numPr>
-      </w:pPr>
-      <w:proofErr w:type="gramStart"/>
-      <w:r>
-        <w:t>once</w:t>
-      </w:r>
-      <w:proofErr w:type="gramEnd"/>
-      <w:r>
-        <w:t xml:space="preserve"> you have them installed in the solution go ahead and create an instance of the container somewhere in each app that will be in scope until the app shuts down.</w:t>
+      <w:r>
+        <w:t>we want each app to create a WindsorContainer on startup, load it full of components and use them during the life time of the app..</w:t>
+      </w:r>
+    </w:p>
+    <w:p>
+      <w:pPr>
+        <w:pStyle w:val="ListParagraph"/>
+        <w:numPr>
+          <w:ilvl w:val="1"/>
+          <w:numId w:val="4"/>
+        </w:numPr>
+      </w:pPr>
+      <w:r>
+        <w:t>so first things first, go and get the Castle.Windsor nuget package.</w:t>
+      </w:r>
+    </w:p>
+    <w:p>
+      <w:pPr>
+        <w:pStyle w:val="ListParagraph"/>
+        <w:numPr>
+          <w:ilvl w:val="1"/>
+          <w:numId w:val="4"/>
+        </w:numPr>
+      </w:pPr>
+      <w:r>
+        <w:t>also get the Masstransit Windsor package too,  its a masstransit package with some extensions methods and utilities for working with WindsorContainer</w:t>
+      </w:r>
+    </w:p>
+    <w:p>
+      <w:pPr>
+        <w:pStyle w:val="ListParagraph"/>
+        <w:numPr>
+          <w:ilvl w:val="1"/>
+          <w:numId w:val="4"/>
+        </w:numPr>
+      </w:pPr>
+      <w:r>
+        <w:t>once you have them installed in the solution go ahead and create an instance of the container somewhere in each app that will be in scope until the app shuts down.</w:t>
       </w:r>
     </w:p>
     <w:p>
@@ -1905,11 +1436,9 @@
       <w:r>
         <w:t xml:space="preserve">we use conventions in elevate so you need to use them in the </w:t>
       </w:r>
-      <w:proofErr w:type="spellStart"/>
       <w:r>
         <w:t>the</w:t>
       </w:r>
-      <w:proofErr w:type="spellEnd"/>
       <w:r>
         <w:t xml:space="preserve"> sample</w:t>
       </w:r>
@@ -1934,37 +1463,8 @@
           <w:numId w:val="4"/>
         </w:numPr>
       </w:pPr>
-      <w:proofErr w:type="gramStart"/>
-      <w:r>
-        <w:t>take</w:t>
-      </w:r>
-      <w:proofErr w:type="gramEnd"/>
-      <w:r>
-        <w:t xml:space="preserve"> full user details, e.g. </w:t>
-      </w:r>
-      <w:proofErr w:type="spellStart"/>
-      <w:r>
-        <w:t>FirstName</w:t>
-      </w:r>
-      <w:proofErr w:type="spellEnd"/>
-      <w:r>
-        <w:t xml:space="preserve">, </w:t>
-      </w:r>
-      <w:proofErr w:type="spellStart"/>
-      <w:r>
-        <w:t>LastName</w:t>
-      </w:r>
-      <w:proofErr w:type="spellEnd"/>
-      <w:r>
-        <w:t xml:space="preserve">, </w:t>
-      </w:r>
-      <w:proofErr w:type="spellStart"/>
-      <w:r>
-        <w:t>EmailAddress</w:t>
-      </w:r>
-      <w:proofErr w:type="spellEnd"/>
-      <w:r>
-        <w:t>, Age, Location</w:t>
+      <w:r>
+        <w:t>take full user details, e.g. FirstName, LastName, EmailAddress, Age, Location</w:t>
       </w:r>
       <w:r>
         <w:br/>
@@ -1982,47 +1482,24 @@
           <w:numId w:val="4"/>
         </w:numPr>
       </w:pPr>
-      <w:proofErr w:type="gramStart"/>
-      <w:r>
-        <w:t>the</w:t>
-      </w:r>
-      <w:proofErr w:type="gramEnd"/>
-      <w:r>
-        <w:t xml:space="preserve"> service should take the me</w:t>
-      </w:r>
-      <w:r>
-        <w:t xml:space="preserve">ssage and store it in </w:t>
-      </w:r>
-      <w:proofErr w:type="spellStart"/>
-      <w:r>
-        <w:t>mongodb.</w:t>
-      </w:r>
-      <w:proofErr w:type="spellEnd"/>
-    </w:p>
-    <w:p>
-      <w:pPr>
-        <w:pStyle w:val="ListParagraph"/>
-        <w:numPr>
-          <w:ilvl w:val="1"/>
-          <w:numId w:val="4"/>
-        </w:numPr>
-      </w:pPr>
-      <w:proofErr w:type="gramStart"/>
+      <w:r>
+        <w:t>the service should take the me</w:t>
+      </w:r>
+      <w:r>
+        <w:t>ssage and store it in mongodb.</w:t>
+      </w:r>
+    </w:p>
+    <w:p>
+      <w:pPr>
+        <w:pStyle w:val="ListParagraph"/>
+        <w:numPr>
+          <w:ilvl w:val="1"/>
+          <w:numId w:val="4"/>
+        </w:numPr>
+      </w:pPr>
       <w:r>
         <w:lastRenderedPageBreak/>
-        <w:t>then</w:t>
-      </w:r>
-      <w:proofErr w:type="gramEnd"/>
-      <w:r>
-        <w:t xml:space="preserve"> create a selenium </w:t>
-      </w:r>
-      <w:proofErr w:type="spellStart"/>
-      <w:r>
-        <w:t>webdriver</w:t>
-      </w:r>
-      <w:proofErr w:type="spellEnd"/>
-      <w:r>
-        <w:t xml:space="preserve"> automated test to </w:t>
+        <w:t xml:space="preserve">then create a selenium webdriver automated test to </w:t>
       </w:r>
       <w:r>
         <w:t xml:space="preserve">test the web form you created.. </w:t>
@@ -2038,46 +1515,13 @@
         <w:pStyle w:val="ListParagraph"/>
         <w:ind w:left="1440"/>
       </w:pPr>
-      <w:proofErr w:type="gramStart"/>
-      <w:r>
-        <w:t>use</w:t>
-      </w:r>
-      <w:proofErr w:type="gramEnd"/>
-      <w:r>
-        <w:t xml:space="preserve"> the </w:t>
-      </w:r>
-      <w:proofErr w:type="spellStart"/>
-      <w:r>
-        <w:t>ghostdriver</w:t>
-      </w:r>
-      <w:proofErr w:type="spellEnd"/>
-      <w:r>
-        <w:t xml:space="preserve"> implementation.</w:t>
+      <w:r>
+        <w:t>use the ghostdriver implementation.</w:t>
       </w:r>
       <w:r>
         <w:br/>
-      </w:r>
-      <w:proofErr w:type="gramStart"/>
-      <w:r>
-        <w:t>you'll</w:t>
-      </w:r>
-      <w:proofErr w:type="gramEnd"/>
-      <w:r>
-        <w:t xml:space="preserve"> need to download </w:t>
-      </w:r>
-      <w:proofErr w:type="spellStart"/>
-      <w:r>
-        <w:t>PhantomJS</w:t>
-      </w:r>
-      <w:proofErr w:type="spellEnd"/>
-      <w:r>
-        <w:t xml:space="preserve"> </w:t>
-      </w:r>
-      <w:proofErr w:type="spellStart"/>
-      <w:r>
-        <w:t>Ghostdriver</w:t>
-      </w:r>
-      <w:proofErr w:type="spellEnd"/>
+        <w:t>you'll need to download PhantomJS Ghostdriver</w:t>
+      </w:r>
       <w:r>
         <w:br/>
       </w:r>
@@ -2103,39 +1547,212 @@
           <w:numId w:val="4"/>
         </w:numPr>
       </w:pPr>
-      <w:proofErr w:type="spellStart"/>
-      <w:r>
-        <w:t>detro</w:t>
-      </w:r>
-      <w:proofErr w:type="spellEnd"/>
-      <w:r>
-        <w:t>/</w:t>
-      </w:r>
-      <w:proofErr w:type="spellStart"/>
-      <w:r>
-        <w:t>ghostdriver</w:t>
-      </w:r>
-      <w:proofErr w:type="spellEnd"/>
+      <w:r>
+        <w:t>detro/ghostdriver</w:t>
+      </w:r>
       <w:r>
         <w:br/>
-        <w:t xml:space="preserve">Ghost Driver is an implementation of the Remote </w:t>
-      </w:r>
-      <w:proofErr w:type="spellStart"/>
-      <w:r>
-        <w:t>WebDriver</w:t>
-      </w:r>
-      <w:proofErr w:type="spellEnd"/>
-      <w:r>
-        <w:t xml:space="preserve"> Wire protocol, using </w:t>
-      </w:r>
-      <w:proofErr w:type="spellStart"/>
-      <w:r>
-        <w:t>PhantomJS</w:t>
-      </w:r>
-      <w:proofErr w:type="spellEnd"/>
-      <w:r>
-        <w:t xml:space="preserve"> as back-end</w:t>
-      </w:r>
+        <w:t>Ghost Driver is an implementation of the Remote WebDriver Wire protocol, using PhantomJS as back-end</w:t>
+      </w:r>
+    </w:p>
+    <w:p>
+      <w:pPr>
+        <w:pStyle w:val="ListParagraph"/>
+        <w:numPr>
+          <w:ilvl w:val="0"/>
+          <w:numId w:val="4"/>
+        </w:numPr>
+      </w:pPr>
+      <w:r>
+        <w:t>Task 5</w:t>
+      </w:r>
+    </w:p>
+    <w:p>
+      <w:pPr>
+        <w:pStyle w:val="ListParagraph"/>
+        <w:numPr>
+          <w:ilvl w:val="1"/>
+          <w:numId w:val="4"/>
+        </w:numPr>
+      </w:pPr>
+      <w:r>
+        <w:t>what we want to do is start to create a framework to test elevate with...</w:t>
+      </w:r>
+    </w:p>
+    <w:p>
+      <w:pPr>
+        <w:pStyle w:val="ListParagraph"/>
+        <w:numPr>
+          <w:ilvl w:val="1"/>
+          <w:numId w:val="4"/>
+        </w:numPr>
+      </w:pPr>
+      <w:r>
+        <w:t>and this is acceptance testing (browser automation)</w:t>
+      </w:r>
+    </w:p>
+    <w:p>
+      <w:pPr>
+        <w:pStyle w:val="ListParagraph"/>
+        <w:numPr>
+          <w:ilvl w:val="1"/>
+          <w:numId w:val="4"/>
+        </w:numPr>
+      </w:pPr>
+      <w:r>
+        <w:t>the toolset to use is, specflow, webdriver (ghostdriver + phantomjs),</w:t>
+      </w:r>
+    </w:p>
+    <w:p>
+      <w:pPr>
+        <w:pStyle w:val="ListParagraph"/>
+        <w:numPr>
+          <w:ilvl w:val="1"/>
+          <w:numId w:val="4"/>
+        </w:numPr>
+      </w:pPr>
+      <w:r>
+        <w:t>the key thing about this is to get the page object pattern working effectlively..</w:t>
+      </w:r>
+    </w:p>
+    <w:p>
+      <w:pPr>
+        <w:pStyle w:val="ListParagraph"/>
+        <w:numPr>
+          <w:ilvl w:val="1"/>
+          <w:numId w:val="4"/>
+        </w:numPr>
+      </w:pPr>
+      <w:r>
+        <w:t>reading:</w:t>
+      </w:r>
+    </w:p>
+    <w:p>
+      <w:pPr>
+        <w:pStyle w:val="ListParagraph"/>
+        <w:numPr>
+          <w:ilvl w:val="2"/>
+          <w:numId w:val="4"/>
+        </w:numPr>
+      </w:pPr>
+      <w:hyperlink r:id="rId16" w:history="1">
+        <w:r>
+          <w:rPr>
+            <w:rStyle w:val="Hyperlink"/>
+          </w:rPr>
+          <w:t>http://www.marcusoft.net/2012/05/specflow-page-objects-and.html</w:t>
+        </w:r>
+      </w:hyperlink>
+    </w:p>
+    <w:p>
+      <w:pPr>
+        <w:pStyle w:val="ListParagraph"/>
+        <w:numPr>
+          <w:ilvl w:val="2"/>
+          <w:numId w:val="4"/>
+        </w:numPr>
+      </w:pPr>
+      <w:hyperlink r:id="rId17" w:history="1">
+        <w:r>
+          <w:rPr>
+            <w:rStyle w:val="Hyperlink"/>
+          </w:rPr>
+          <w:t>http://watirmelon.com/2011/03/15/specdriver/</w:t>
+        </w:r>
+      </w:hyperlink>
+    </w:p>
+    <w:p>
+      <w:pPr>
+        <w:pStyle w:val="ListParagraph"/>
+        <w:numPr>
+          <w:ilvl w:val="1"/>
+          <w:numId w:val="4"/>
+        </w:numPr>
+      </w:pPr>
+      <w:r>
+        <w:t>this is the important thing.</w:t>
+      </w:r>
+    </w:p>
+    <w:p>
+      <w:pPr>
+        <w:pStyle w:val="ListParagraph"/>
+        <w:numPr>
+          <w:ilvl w:val="2"/>
+          <w:numId w:val="4"/>
+        </w:numPr>
+      </w:pPr>
+      <w:r>
+        <w:t>Our requirements are written in the format used by specflow</w:t>
+      </w:r>
+    </w:p>
+    <w:p>
+      <w:pPr>
+        <w:pStyle w:val="ListParagraph"/>
+        <w:numPr>
+          <w:ilvl w:val="2"/>
+          <w:numId w:val="4"/>
+        </w:numPr>
+      </w:pPr>
+      <w:r>
+        <w:t>when testing our website, change will happen, links will change etc, so we use the page object pattern to manage that change and reuse pages</w:t>
+      </w:r>
+    </w:p>
+    <w:p>
+      <w:pPr>
+        <w:pStyle w:val="ListParagraph"/>
+        <w:numPr>
+          <w:ilvl w:val="2"/>
+          <w:numId w:val="4"/>
+        </w:numPr>
+      </w:pPr>
+      <w:r>
+        <w:t>3) ghostdriver &amp; phantomjs makes it faster and easier to test than using a 'real' webbrowser, which is slow and difficult to automate</w:t>
+      </w:r>
+    </w:p>
+    <w:p>
+      <w:pPr>
+        <w:pStyle w:val="ListParagraph"/>
+        <w:numPr>
+          <w:ilvl w:val="1"/>
+          <w:numId w:val="4"/>
+        </w:numPr>
+      </w:pPr>
+      <w:r>
+        <w:t>you need to make sure you use the "page object" pattern..</w:t>
+      </w:r>
+    </w:p>
+    <w:p>
+      <w:pPr>
+        <w:pStyle w:val="ListParagraph"/>
+        <w:numPr>
+          <w:ilvl w:val="1"/>
+          <w:numId w:val="4"/>
+        </w:numPr>
+      </w:pPr>
+      <w:r>
+        <w:t>that's key..</w:t>
+      </w:r>
+    </w:p>
+    <w:p>
+      <w:pPr>
+        <w:pStyle w:val="ListParagraph"/>
+        <w:numPr>
+          <w:ilvl w:val="1"/>
+          <w:numId w:val="4"/>
+        </w:numPr>
+      </w:pPr>
+      <w:r>
+        <w:t>also make sure you are using ghostdriver which is part of the latest webdriver nuget package</w:t>
+      </w:r>
+    </w:p>
+    <w:p>
+      <w:pPr>
+        <w:pStyle w:val="ListParagraph"/>
+        <w:numPr>
+          <w:ilvl w:val="0"/>
+          <w:numId w:val="4"/>
+        </w:numPr>
+      </w:pPr>
     </w:p>
     <w:p>
       <w:pPr>
@@ -2153,8 +1770,6 @@
       <w:r>
         <w:br w:type="page"/>
       </w:r>
-      <w:bookmarkStart w:id="0" w:name="_GoBack"/>
-      <w:bookmarkEnd w:id="0"/>
     </w:p>
     <w:p>
       <w:pPr>
@@ -2182,13 +1797,8 @@
         <w:t>Mick has</w:t>
       </w:r>
       <w:r>
-        <w:t xml:space="preserve"> a book &amp; videos on using </w:t>
-      </w:r>
-      <w:proofErr w:type="spellStart"/>
-      <w:r>
-        <w:t>git</w:t>
-      </w:r>
-      <w:proofErr w:type="spellEnd"/>
+        <w:t xml:space="preserve"> a book &amp; videos on using git</w:t>
+      </w:r>
     </w:p>
     <w:p>
       <w:pPr>
@@ -2198,7 +1808,7 @@
           <w:numId w:val="2"/>
         </w:numPr>
       </w:pPr>
-      <w:hyperlink r:id="rId16" w:history="1">
+      <w:hyperlink r:id="rId18" w:history="1">
         <w:r>
           <w:rPr>
             <w:rStyle w:val="Hyperlink"/>
@@ -2227,7 +1837,7 @@
           <w:numId w:val="2"/>
         </w:numPr>
       </w:pPr>
-      <w:hyperlink r:id="rId17" w:history="1">
+      <w:hyperlink r:id="rId19" w:history="1">
         <w:r>
           <w:rPr>
             <w:rStyle w:val="Hyperlink"/>
@@ -2249,7 +1859,7 @@
           <w:u w:val="none"/>
         </w:rPr>
       </w:pPr>
-      <w:hyperlink r:id="rId18" w:history="1">
+      <w:hyperlink r:id="rId20" w:history="1">
         <w:r>
           <w:rPr>
             <w:rStyle w:val="Hyperlink"/>
@@ -2278,11 +1888,9 @@
           <w:numId w:val="2"/>
         </w:numPr>
       </w:pPr>
-      <w:proofErr w:type="spellStart"/>
       <w:r>
         <w:t>MassTransit</w:t>
       </w:r>
-      <w:proofErr w:type="spellEnd"/>
     </w:p>
     <w:p>
       <w:pPr>
@@ -2292,7 +1900,7 @@
           <w:numId w:val="2"/>
         </w:numPr>
       </w:pPr>
-      <w:hyperlink r:id="rId19" w:history="1">
+      <w:hyperlink r:id="rId21" w:history="1">
         <w:r>
           <w:rPr>
             <w:rStyle w:val="Hyperlink"/>
@@ -2312,7 +1920,7 @@
       <w:r>
         <w:t xml:space="preserve">Start here </w:t>
       </w:r>
-      <w:hyperlink r:id="rId20" w:history="1">
+      <w:hyperlink r:id="rId22" w:history="1">
         <w:r>
           <w:rPr>
             <w:rStyle w:val="Hyperlink"/>
@@ -2341,7 +1949,7 @@
           <w:numId w:val="2"/>
         </w:numPr>
       </w:pPr>
-      <w:hyperlink r:id="rId21" w:history="1">
+      <w:hyperlink r:id="rId23" w:history="1">
         <w:r>
           <w:rPr>
             <w:rStyle w:val="Hyperlink"/>
@@ -2358,7 +1966,7 @@
           <w:numId w:val="2"/>
         </w:numPr>
       </w:pPr>
-      <w:hyperlink r:id="rId22" w:history="1">
+      <w:hyperlink r:id="rId24" w:history="1">
         <w:r>
           <w:rPr>
             <w:rStyle w:val="Hyperlink"/>
@@ -2375,7 +1983,7 @@
           <w:numId w:val="2"/>
         </w:numPr>
       </w:pPr>
-      <w:hyperlink r:id="rId23" w:history="1">
+      <w:hyperlink r:id="rId25" w:history="1">
         <w:r>
           <w:rPr>
             <w:rStyle w:val="Hyperlink"/>
@@ -2392,7 +2000,7 @@
           <w:numId w:val="2"/>
         </w:numPr>
       </w:pPr>
-      <w:hyperlink r:id="rId24" w:history="1">
+      <w:hyperlink r:id="rId26" w:history="1">
         <w:r>
           <w:rPr>
             <w:rStyle w:val="Hyperlink"/>
@@ -2409,7 +2017,7 @@
           <w:numId w:val="2"/>
         </w:numPr>
       </w:pPr>
-      <w:hyperlink r:id="rId25" w:history="1">
+      <w:hyperlink r:id="rId27" w:history="1">
         <w:r>
           <w:rPr>
             <w:rStyle w:val="Hyperlink"/>
@@ -2438,7 +2046,7 @@
           <w:numId w:val="2"/>
         </w:numPr>
       </w:pPr>
-      <w:hyperlink r:id="rId26" w:history="1">
+      <w:hyperlink r:id="rId28" w:history="1">
         <w:r>
           <w:rPr>
             <w:rStyle w:val="Hyperlink"/>
@@ -2455,7 +2063,7 @@
           <w:numId w:val="2"/>
         </w:numPr>
       </w:pPr>
-      <w:hyperlink r:id="rId27" w:history="1">
+      <w:hyperlink r:id="rId29" w:history="1">
         <w:r>
           <w:rPr>
             <w:rStyle w:val="Hyperlink"/>
@@ -2497,49 +2105,18 @@
           <w:numId w:val="3"/>
         </w:numPr>
       </w:pPr>
-      <w:proofErr w:type="spellStart"/>
-      <w:r>
-        <w:t>IDispatch</w:t>
-      </w:r>
-      <w:proofErr w:type="spellEnd"/>
-      <w:r>
-        <w:t xml:space="preserve"> </w:t>
-      </w:r>
-      <w:proofErr w:type="gramStart"/>
-      <w:r>
-        <w:t>interface ,</w:t>
-      </w:r>
-      <w:proofErr w:type="gramEnd"/>
-      <w:r>
-        <w:t xml:space="preserve"> </w:t>
-      </w:r>
-      <w:proofErr w:type="spellStart"/>
-      <w:r>
-        <w:t>IDispatchCommands</w:t>
-      </w:r>
-      <w:proofErr w:type="spellEnd"/>
+      <w:r>
+        <w:t>IDispatch interface , IDispatchCommands</w:t>
+      </w:r>
       <w:r>
         <w:t xml:space="preserve"> is injected by our DI. We dispatch command, have results</w:t>
       </w:r>
       <w:r>
-        <w:t xml:space="preserve">. If </w:t>
-      </w:r>
-      <w:proofErr w:type="spellStart"/>
-      <w:r>
-        <w:t>result.succeds</w:t>
-      </w:r>
-      <w:proofErr w:type="spellEnd"/>
-      <w:r>
-        <w:t xml:space="preserve"> – do something</w:t>
-      </w:r>
-      <w:r>
-        <w:t xml:space="preserve">, if fails, do </w:t>
-      </w:r>
-      <w:proofErr w:type="spellStart"/>
-      <w:r>
-        <w:t>smth</w:t>
-      </w:r>
-      <w:proofErr w:type="spellEnd"/>
+        <w:t>. If result.succeds – do something</w:t>
+      </w:r>
+      <w:r>
+        <w:t>, if fails, do smth</w:t>
+      </w:r>
     </w:p>
     <w:p>
       <w:pPr>
@@ -2549,22 +2126,15 @@
           <w:numId w:val="3"/>
         </w:numPr>
       </w:pPr>
-      <w:proofErr w:type="spellStart"/>
       <w:r>
         <w:t>CommandHandler</w:t>
       </w:r>
-      <w:proofErr w:type="spellEnd"/>
       <w:r>
         <w:t>, it’s also wired up by DI</w:t>
       </w:r>
       <w:r>
-        <w:t xml:space="preserve">. Interface </w:t>
-      </w:r>
-      <w:proofErr w:type="spellStart"/>
-      <w:r>
-        <w:t>IProcessCommand</w:t>
-      </w:r>
-      <w:proofErr w:type="spellEnd"/>
+        <w:t>. Interface IProcessCommand</w:t>
+      </w:r>
     </w:p>
     <w:p>
       <w:pPr>
@@ -2575,13 +2145,8 @@
         </w:numPr>
       </w:pPr>
       <w:r>
-        <w:t xml:space="preserve">When the website first starts up, some code looks for every class that implements the </w:t>
-      </w:r>
-      <w:proofErr w:type="spellStart"/>
-      <w:r>
-        <w:t>IProcessCommand</w:t>
-      </w:r>
-      <w:proofErr w:type="spellEnd"/>
+        <w:t>When the website first starts up, some code looks for every class that implements the IProcessCommand</w:t>
+      </w:r>
     </w:p>
     <w:p>
       <w:pPr>
@@ -2604,13 +2169,8 @@
         </w:numPr>
       </w:pPr>
       <w:r>
-        <w:t xml:space="preserve">Example – when we sign in, we take everything – email, password… put into command, send the command to the </w:t>
-      </w:r>
-      <w:proofErr w:type="spellStart"/>
-      <w:r>
-        <w:t>commandhandler</w:t>
-      </w:r>
-      <w:proofErr w:type="spellEnd"/>
+        <w:t>Example – when we sign in, we take everything – email, password… put into command, send the command to the commandhandler</w:t>
+      </w:r>
       <w:r>
         <w:t>. Handler looks for this person (uses repository)</w:t>
       </w:r>
@@ -2650,7 +2210,7 @@
       <w:r>
         <w:t xml:space="preserve"> </w:t>
       </w:r>
-      <w:hyperlink r:id="rId28" w:history="1">
+      <w:hyperlink r:id="rId30" w:history="1">
         <w:r>
           <w:rPr>
             <w:rStyle w:val="Hyperlink"/>
@@ -2668,15 +2228,7 @@
         </w:numPr>
       </w:pPr>
       <w:r>
-        <w:t xml:space="preserve">In Visual Studio – open </w:t>
-      </w:r>
-      <w:proofErr w:type="spellStart"/>
-      <w:r>
-        <w:t>Elevate.Task</w:t>
-      </w:r>
-      <w:proofErr w:type="spellEnd"/>
-      <w:r>
-        <w:t>\Data</w:t>
+        <w:t>In Visual Studio – open Elevate.Task\Data</w:t>
       </w:r>
       <w:r>
         <w:t>\Migrations – all the migrations are here</w:t>
@@ -2691,23 +2243,7 @@
         </w:numPr>
       </w:pPr>
       <w:r>
-        <w:t xml:space="preserve">If you login as a contractor, an event is published (using </w:t>
-      </w:r>
-      <w:proofErr w:type="spellStart"/>
-      <w:r>
-        <w:t>masstransit</w:t>
-      </w:r>
-      <w:proofErr w:type="spellEnd"/>
-      <w:r>
-        <w:t>/</w:t>
-      </w:r>
-      <w:proofErr w:type="spellStart"/>
-      <w:r>
-        <w:t>rabbitmq</w:t>
-      </w:r>
-      <w:proofErr w:type="spellEnd"/>
-      <w:r>
-        <w:t>)</w:t>
+        <w:t>If you login as a contractor, an event is published (using masstransit/rabbitmq)</w:t>
       </w:r>
     </w:p>
     <w:p>
@@ -2742,13 +2278,8 @@
           <w:numId w:val="3"/>
         </w:numPr>
       </w:pPr>
-      <w:proofErr w:type="gramStart"/>
-      <w:r>
-        <w:t>give</w:t>
-      </w:r>
-      <w:proofErr w:type="gramEnd"/>
-      <w:r>
-        <w:t xml:space="preserve"> it 30 seconds...</w:t>
+      <w:r>
+        <w:t>give it 30 seconds...</w:t>
       </w:r>
     </w:p>
     <w:p>
@@ -2772,39 +2303,7 @@
         </w:numPr>
       </w:pPr>
       <w:r>
-        <w:t xml:space="preserve">put a breakpoint in </w:t>
-      </w:r>
-      <w:proofErr w:type="spellStart"/>
-      <w:r>
-        <w:t>ContractorLoggedInEventHandler</w:t>
-      </w:r>
-      <w:proofErr w:type="spellEnd"/>
-      <w:r>
-        <w:t xml:space="preserve"> Line 25: _</w:t>
-      </w:r>
-      <w:proofErr w:type="spellStart"/>
-      <w:r>
-        <w:t>logger.InfoFormat</w:t>
-      </w:r>
-      <w:proofErr w:type="spellEnd"/>
-      <w:r>
-        <w:t xml:space="preserve">("Contractor With </w:t>
-      </w:r>
-      <w:proofErr w:type="spellStart"/>
-      <w:r>
-        <w:t>EmailAddress</w:t>
-      </w:r>
-      <w:proofErr w:type="spellEnd"/>
-      <w:r>
-        <w:t xml:space="preserve"> {0} Has Logged In", </w:t>
-      </w:r>
-      <w:proofErr w:type="spellStart"/>
-      <w:r>
-        <w:t>message.Contractor.EmailAddress</w:t>
-      </w:r>
-      <w:proofErr w:type="spellEnd"/>
-      <w:r>
-        <w:t>);</w:t>
+        <w:t>put a breakpoint in ContractorLoggedInEventHandler Line 25: _logger.InfoFormat("Contractor With EmailAddress {0} Has Logged In", message.Contractor.EmailAddress);</w:t>
       </w:r>
     </w:p>
     <w:p>
@@ -2828,13 +2327,8 @@
         </w:numPr>
       </w:pPr>
       <w:r>
-        <w:t xml:space="preserve">in elevate we're using </w:t>
-      </w:r>
-      <w:proofErr w:type="spellStart"/>
-      <w:r>
-        <w:t>nhibernate</w:t>
-      </w:r>
-      <w:proofErr w:type="spellEnd"/>
+        <w:t>in elevate we're using nhibernate</w:t>
+      </w:r>
     </w:p>
     <w:p>
       <w:pPr>
@@ -2844,31 +2338,8 @@
           <w:numId w:val="3"/>
         </w:numPr>
       </w:pPr>
-      <w:proofErr w:type="spellStart"/>
-      <w:proofErr w:type="gramStart"/>
-      <w:r>
-        <w:t>masstransit</w:t>
-      </w:r>
-      <w:proofErr w:type="spellEnd"/>
-      <w:proofErr w:type="gramEnd"/>
-      <w:r>
-        <w:t xml:space="preserve"> has an </w:t>
-      </w:r>
-      <w:proofErr w:type="spellStart"/>
-      <w:r>
-        <w:t>nhibernate</w:t>
-      </w:r>
-      <w:proofErr w:type="spellEnd"/>
-      <w:r>
-        <w:t xml:space="preserve"> saga </w:t>
-      </w:r>
-      <w:proofErr w:type="spellStart"/>
-      <w:r>
-        <w:t>persister</w:t>
-      </w:r>
-      <w:proofErr w:type="spellEnd"/>
-      <w:r>
-        <w:t xml:space="preserve"> built in too..</w:t>
+      <w:r>
+        <w:t>masstransit has an nhibernate saga persister built in too..</w:t>
       </w:r>
     </w:p>
     <w:p>
@@ -2880,31 +2351,7 @@
         </w:numPr>
       </w:pPr>
       <w:r>
-        <w:t xml:space="preserve">if you look at </w:t>
-      </w:r>
-      <w:proofErr w:type="spellStart"/>
-      <w:r>
-        <w:t>ContractorSignUpSagaMap</w:t>
-      </w:r>
-      <w:proofErr w:type="spellEnd"/>
-      <w:r>
-        <w:t xml:space="preserve"> - that's a Fluent </w:t>
-      </w:r>
-      <w:proofErr w:type="spellStart"/>
-      <w:r>
-        <w:t>NHibernate</w:t>
-      </w:r>
-      <w:proofErr w:type="spellEnd"/>
-      <w:r>
-        <w:t xml:space="preserve"> Map for the </w:t>
-      </w:r>
-      <w:proofErr w:type="spellStart"/>
-      <w:r>
-        <w:t>ContractorSignUpSaga</w:t>
-      </w:r>
-      <w:proofErr w:type="spellEnd"/>
-      <w:r>
-        <w:t xml:space="preserve"> in Elevate</w:t>
+        <w:t>if you look at ContractorSignUpSagaMap - that's a Fluent NHibernate Map for the ContractorSignUpSaga in Elevate</w:t>
       </w:r>
     </w:p>
     <w:p>
@@ -2915,13 +2362,8 @@
           <w:numId w:val="3"/>
         </w:numPr>
       </w:pPr>
-      <w:proofErr w:type="gramStart"/>
-      <w:r>
-        <w:t>message</w:t>
-      </w:r>
-      <w:proofErr w:type="gramEnd"/>
-      <w:r>
-        <w:t xml:space="preserve"> subscription is based on the message type being subscribed by the app/service that wants it...</w:t>
+      <w:r>
+        <w:t>message subscription is based on the message type being subscribed by the app/service that wants it...</w:t>
       </w:r>
     </w:p>
     <w:p>
@@ -2932,29 +2374,8 @@
           <w:numId w:val="3"/>
         </w:numPr>
       </w:pPr>
-      <w:proofErr w:type="gramStart"/>
-      <w:r>
-        <w:t>if</w:t>
-      </w:r>
-      <w:proofErr w:type="gramEnd"/>
-      <w:r>
-        <w:t xml:space="preserve"> you look in elevate code... at the </w:t>
-      </w:r>
-      <w:proofErr w:type="spellStart"/>
-      <w:r>
-        <w:t>classs</w:t>
-      </w:r>
-      <w:proofErr w:type="spellEnd"/>
-      <w:r>
-        <w:t xml:space="preserve"> </w:t>
-      </w:r>
-      <w:proofErr w:type="spellStart"/>
-      <w:r>
-        <w:t>ServicesMessageBusInstaller</w:t>
-      </w:r>
-      <w:proofErr w:type="spellEnd"/>
-      <w:r>
-        <w:t xml:space="preserve">  !!!</w:t>
+      <w:r>
+        <w:t>if you look in elevate code... at the classs ServicesMessageBusInstaller  !!!</w:t>
       </w:r>
     </w:p>
     <w:p>
@@ -2972,15 +2393,7 @@
         <w:ind w:left="1080"/>
       </w:pPr>
       <w:r>
-        <w:t xml:space="preserve">        /// Scan The Service Host Assembly </w:t>
-      </w:r>
-      <w:proofErr w:type="gramStart"/>
-      <w:r>
-        <w:t>For</w:t>
-      </w:r>
-      <w:proofErr w:type="gramEnd"/>
-      <w:r>
-        <w:t xml:space="preserve"> All Consumes&lt;T&gt;.All </w:t>
+        <w:t xml:space="preserve">        /// Scan The Service Host Assembly For All Consumes&lt;T&gt;.All </w:t>
       </w:r>
     </w:p>
     <w:p>
@@ -2989,15 +2402,7 @@
         <w:ind w:left="1080"/>
       </w:pPr>
       <w:r>
-        <w:t xml:space="preserve">        /// Register Them </w:t>
-      </w:r>
-      <w:proofErr w:type="gramStart"/>
-      <w:r>
-        <w:t>In</w:t>
-      </w:r>
-      <w:proofErr w:type="gramEnd"/>
-      <w:r>
-        <w:t xml:space="preserve"> the Container</w:t>
+        <w:t xml:space="preserve">        /// Register Them In the Container</w:t>
       </w:r>
     </w:p>
     <w:p>
@@ -3015,23 +2420,7 @@
         <w:ind w:left="1080"/>
       </w:pPr>
       <w:r>
-        <w:t xml:space="preserve">        </w:t>
-      </w:r>
-      <w:proofErr w:type="gramStart"/>
-      <w:r>
-        <w:t>void</w:t>
-      </w:r>
-      <w:proofErr w:type="gramEnd"/>
-      <w:r>
-        <w:t xml:space="preserve"> </w:t>
-      </w:r>
-      <w:proofErr w:type="spellStart"/>
-      <w:r>
-        <w:t>RegisterMessageHandlersInContainer</w:t>
-      </w:r>
-      <w:proofErr w:type="spellEnd"/>
-      <w:r>
-        <w:t>()</w:t>
+        <w:t xml:space="preserve">        void RegisterMessageHandlersInContainer()</w:t>
       </w:r>
     </w:p>
     <w:p>
@@ -3049,33 +2438,7 @@
         <w:ind w:left="1080"/>
       </w:pPr>
       <w:r>
-        <w:t xml:space="preserve">            </w:t>
-      </w:r>
-      <w:proofErr w:type="spellStart"/>
-      <w:proofErr w:type="gramStart"/>
-      <w:r>
-        <w:t>var</w:t>
-      </w:r>
-      <w:proofErr w:type="spellEnd"/>
-      <w:proofErr w:type="gramEnd"/>
-      <w:r>
-        <w:t xml:space="preserve"> </w:t>
-      </w:r>
-      <w:proofErr w:type="spellStart"/>
-      <w:r>
-        <w:t>consumerType</w:t>
-      </w:r>
-      <w:proofErr w:type="spellEnd"/>
-      <w:r>
-        <w:t xml:space="preserve"> = </w:t>
-      </w:r>
-      <w:proofErr w:type="spellStart"/>
-      <w:r>
-        <w:t>typeof</w:t>
-      </w:r>
-      <w:proofErr w:type="spellEnd"/>
-      <w:r>
-        <w:t xml:space="preserve"> (Consumes&lt;&gt;.All);</w:t>
+        <w:t xml:space="preserve">            var consumerType = typeof (Consumes&lt;&gt;.All);</w:t>
       </w:r>
     </w:p>
     <w:p>
@@ -3084,13 +2447,8 @@
         <w:ind w:left="1080"/>
       </w:pPr>
       <w:r>
-        <w:t xml:space="preserve">            _</w:t>
-      </w:r>
-      <w:proofErr w:type="spellStart"/>
-      <w:r>
-        <w:t>container.Register</w:t>
-      </w:r>
-      <w:proofErr w:type="spellEnd"/>
+        <w:t xml:space="preserve">            _container.Register</w:t>
+      </w:r>
     </w:p>
     <w:p>
       <w:pPr>
@@ -3108,23 +2466,7 @@
       </w:pPr>
       <w:r>
         <w:lastRenderedPageBreak/>
-        <w:t xml:space="preserve">                </w:t>
-      </w:r>
-      <w:proofErr w:type="gramStart"/>
-      <w:r>
-        <w:t>consumerType.ComponentsOfTypeInAssembly(</w:t>
-      </w:r>
-      <w:proofErr w:type="gramEnd"/>
-      <w:r>
-        <w:t xml:space="preserve">_serviceAssembly).Configure(c =&gt; </w:t>
-      </w:r>
-      <w:proofErr w:type="spellStart"/>
-      <w:r>
-        <w:t>c.LifeStyle.Scoped</w:t>
-      </w:r>
-      <w:proofErr w:type="spellEnd"/>
-      <w:r>
-        <w:t>()),</w:t>
+        <w:t xml:space="preserve">                consumerType.ComponentsOfTypeInAssembly(_serviceAssembly).Configure(c =&gt; c.LifeStyle.Scoped()),</w:t>
       </w:r>
     </w:p>
     <w:p>
@@ -3133,57 +2475,7 @@
         <w:ind w:left="1080"/>
       </w:pPr>
       <w:r>
-        <w:t xml:space="preserve">                </w:t>
-      </w:r>
-      <w:proofErr w:type="spellStart"/>
-      <w:proofErr w:type="gramStart"/>
-      <w:r>
-        <w:t>Component.For</w:t>
-      </w:r>
-      <w:proofErr w:type="spellEnd"/>
-      <w:r>
-        <w:t>(</w:t>
-      </w:r>
-      <w:proofErr w:type="spellStart"/>
-      <w:proofErr w:type="gramEnd"/>
-      <w:r>
-        <w:t>typeof</w:t>
-      </w:r>
-      <w:proofErr w:type="spellEnd"/>
-      <w:r>
-        <w:t xml:space="preserve"> (</w:t>
-      </w:r>
-      <w:proofErr w:type="spellStart"/>
-      <w:r>
-        <w:t>ISagaRepository</w:t>
-      </w:r>
-      <w:proofErr w:type="spellEnd"/>
-      <w:r>
-        <w:t>&lt;&gt;)).</w:t>
-      </w:r>
-      <w:proofErr w:type="spellStart"/>
-      <w:r>
-        <w:t>ImplementedBy</w:t>
-      </w:r>
-      <w:proofErr w:type="spellEnd"/>
-      <w:r>
-        <w:t>(</w:t>
-      </w:r>
-      <w:proofErr w:type="spellStart"/>
-      <w:r>
-        <w:t>typeof</w:t>
-      </w:r>
-      <w:proofErr w:type="spellEnd"/>
-      <w:r>
-        <w:t xml:space="preserve"> (</w:t>
-      </w:r>
-      <w:proofErr w:type="spellStart"/>
-      <w:r>
-        <w:t>NHibernateSagaRepository</w:t>
-      </w:r>
-      <w:proofErr w:type="spellEnd"/>
-      <w:r>
-        <w:t>&lt;&gt;))</w:t>
+        <w:t xml:space="preserve">                Component.For(typeof (ISagaRepository&lt;&gt;)).ImplementedBy(typeof (NHibernateSagaRepository&lt;&gt;))</w:t>
       </w:r>
     </w:p>
     <w:p>
@@ -3224,13 +2516,8 @@
           <w:numId w:val="3"/>
         </w:numPr>
       </w:pPr>
-      <w:proofErr w:type="gramStart"/>
-      <w:r>
-        <w:t>we</w:t>
-      </w:r>
-      <w:proofErr w:type="gramEnd"/>
-      <w:r>
-        <w:t xml:space="preserve"> then register those classes in the container..</w:t>
+      <w:r>
+        <w:t>we then register those classes in the container..</w:t>
       </w:r>
     </w:p>
     <w:p>
@@ -3242,15 +2529,7 @@
         </w:numPr>
       </w:pPr>
       <w:r>
-        <w:t xml:space="preserve">later </w:t>
-      </w:r>
-      <w:proofErr w:type="spellStart"/>
-      <w:r>
-        <w:t>masstransit</w:t>
-      </w:r>
-      <w:proofErr w:type="spellEnd"/>
-      <w:r>
-        <w:t xml:space="preserve"> scans the container for all those classes</w:t>
+        <w:t>later masstransit scans the container for all those classes</w:t>
       </w:r>
     </w:p>
     <w:p>
@@ -3262,15 +2541,7 @@
         </w:numPr>
       </w:pPr>
       <w:r>
-        <w:t xml:space="preserve">at startup, it scans the container, for each class it finds it then knows that the </w:t>
-      </w:r>
-      <w:proofErr w:type="spellStart"/>
-      <w:r>
-        <w:t>servivce</w:t>
-      </w:r>
-      <w:proofErr w:type="spellEnd"/>
-      <w:r>
-        <w:t xml:space="preserve"> wants to subscribe to the message</w:t>
+        <w:t>at startup, it scans the container, for each class it finds it then knows that the servivce wants to subscribe to the message</w:t>
       </w:r>
     </w:p>
     <w:p>
@@ -3294,47 +2565,7 @@
         </w:numPr>
       </w:pPr>
       <w:r>
-        <w:t xml:space="preserve">if you look in </w:t>
-      </w:r>
-      <w:proofErr w:type="spellStart"/>
-      <w:r>
-        <w:t>ElevateServiceBusFactory</w:t>
-      </w:r>
-      <w:proofErr w:type="spellEnd"/>
-      <w:r>
-        <w:t xml:space="preserve"> Line 30 - you see that MT (</w:t>
-      </w:r>
-      <w:proofErr w:type="spellStart"/>
-      <w:r>
-        <w:t>masstransit</w:t>
-      </w:r>
-      <w:proofErr w:type="spellEnd"/>
-      <w:r>
-        <w:t xml:space="preserve">) is being told to scan the </w:t>
-      </w:r>
-      <w:proofErr w:type="spellStart"/>
-      <w:r>
-        <w:t>IoC</w:t>
-      </w:r>
-      <w:proofErr w:type="spellEnd"/>
-      <w:r>
-        <w:t xml:space="preserve"> container for consumers... </w:t>
-      </w:r>
-      <w:proofErr w:type="spellStart"/>
-      <w:r>
-        <w:t>sbc.Subscribe</w:t>
-      </w:r>
-      <w:proofErr w:type="spellEnd"/>
-      <w:r>
-        <w:t xml:space="preserve">(subs =&gt; </w:t>
-      </w:r>
-      <w:proofErr w:type="spellStart"/>
-      <w:r>
-        <w:t>subs.CreateMasstransitConsumersFromContainer</w:t>
-      </w:r>
-      <w:proofErr w:type="spellEnd"/>
-      <w:r>
-        <w:t>(_container));</w:t>
+        <w:t>if you look in ElevateServiceBusFactory Line 30 - you see that MT (masstransit) is being told to scan the IoC container for consumers... sbc.Subscribe(subs =&gt; subs.CreateMasstransitConsumersFromContainer(_container));</w:t>
       </w:r>
     </w:p>
     <w:p>
@@ -3346,15 +2577,7 @@
         </w:numPr>
       </w:pPr>
       <w:r>
-        <w:t xml:space="preserve">conceptually </w:t>
-      </w:r>
-      <w:proofErr w:type="spellStart"/>
-      <w:r>
-        <w:t>its</w:t>
-      </w:r>
-      <w:proofErr w:type="spellEnd"/>
-      <w:r>
-        <w:t xml:space="preserve"> like this:</w:t>
+        <w:t>conceptually its like this:</w:t>
       </w:r>
     </w:p>
     <w:p>
@@ -3366,23 +2589,7 @@
         </w:numPr>
       </w:pPr>
       <w:r>
-        <w:t xml:space="preserve">You have an assembly (.net).  It contains classes like: public class </w:t>
-      </w:r>
-      <w:proofErr w:type="spellStart"/>
-      <w:r>
-        <w:t>CustomerMessageSubscriber</w:t>
-      </w:r>
-      <w:proofErr w:type="spellEnd"/>
-      <w:r>
-        <w:t xml:space="preserve"> : Consumes&lt;</w:t>
-      </w:r>
-      <w:proofErr w:type="spellStart"/>
-      <w:r>
-        <w:t>CustomerMessage</w:t>
-      </w:r>
-      <w:proofErr w:type="spellEnd"/>
-      <w:r>
-        <w:t>&gt;.All {}</w:t>
+        <w:t>You have an assembly (.net).  It contains classes like: public class CustomerMessageSubscriber : Consumes&lt;CustomerMessage&gt;.All {}</w:t>
       </w:r>
     </w:p>
     <w:p>
@@ -3394,23 +2601,7 @@
         </w:numPr>
       </w:pPr>
       <w:r>
-        <w:t xml:space="preserve">you may have 10 of those for example:  at startup:  you scan the assembly using reflection:  it returns the 10 </w:t>
-      </w:r>
-      <w:proofErr w:type="spellStart"/>
-      <w:r>
-        <w:t>classses</w:t>
-      </w:r>
-      <w:proofErr w:type="spellEnd"/>
-      <w:r>
-        <w:t xml:space="preserve">, you then configure your dependency injection container (also called an </w:t>
-      </w:r>
-      <w:proofErr w:type="spellStart"/>
-      <w:r>
-        <w:t>IoC</w:t>
-      </w:r>
-      <w:proofErr w:type="spellEnd"/>
-      <w:r>
-        <w:t xml:space="preserve"> container)  by adding those classes into the container</w:t>
+        <w:t>you may have 10 of those for example:  at startup:  you scan the assembly using reflection:  it returns the 10 classses, you then configure your dependency injection container (also called an IoC container)  by adding those classes into the container</w:t>
       </w:r>
     </w:p>
     <w:p>
@@ -3421,13 +2612,8 @@
           <w:numId w:val="3"/>
         </w:numPr>
       </w:pPr>
-      <w:proofErr w:type="gramStart"/>
-      <w:r>
-        <w:t>now</w:t>
-      </w:r>
-      <w:proofErr w:type="gramEnd"/>
-      <w:r>
-        <w:t xml:space="preserve"> you container contains the 10 classes.</w:t>
+      <w:r>
+        <w:t>now you container contains the 10 classes.</w:t>
       </w:r>
     </w:p>
     <w:p>
@@ -3450,13 +2636,8 @@
           <w:numId w:val="3"/>
         </w:numPr>
       </w:pPr>
-      <w:proofErr w:type="gramStart"/>
-      <w:r>
-        <w:t>it</w:t>
-      </w:r>
-      <w:proofErr w:type="gramEnd"/>
-      <w:r>
-        <w:t xml:space="preserve"> finds the 10 classes.</w:t>
+      <w:r>
+        <w:t>it finds the 10 classes.</w:t>
       </w:r>
     </w:p>
     <w:p>
@@ -3468,13 +2649,8 @@
         </w:numPr>
       </w:pPr>
       <w:r>
-        <w:t xml:space="preserve">then it has 10 messages it needs to subscribe to in </w:t>
-      </w:r>
-      <w:proofErr w:type="spellStart"/>
-      <w:r>
-        <w:t>rabbitmq</w:t>
-      </w:r>
-      <w:proofErr w:type="spellEnd"/>
+        <w:t>then it has 10 messages it needs to subscribe to in rabbitmq</w:t>
+      </w:r>
     </w:p>
     <w:p>
       <w:pPr>
@@ -3484,29 +2660,8 @@
           <w:numId w:val="3"/>
         </w:numPr>
       </w:pPr>
-      <w:proofErr w:type="gramStart"/>
-      <w:r>
-        <w:t>the</w:t>
-      </w:r>
-      <w:proofErr w:type="gramEnd"/>
-      <w:r>
-        <w:t xml:space="preserve"> </w:t>
-      </w:r>
-      <w:proofErr w:type="spellStart"/>
-      <w:r>
-        <w:t>alternatiive</w:t>
-      </w:r>
-      <w:proofErr w:type="spellEnd"/>
-      <w:r>
-        <w:t xml:space="preserve"> is that you would have to manually subscribe every message, which is error prone, </w:t>
-      </w:r>
-      <w:proofErr w:type="spellStart"/>
-      <w:r>
-        <w:t>awkard</w:t>
-      </w:r>
-      <w:proofErr w:type="spellEnd"/>
-      <w:r>
-        <w:t xml:space="preserve"> and a waste of time really.</w:t>
+      <w:r>
+        <w:t>the alternatiive is that you would have to manually subscribe every message, which is error prone, awkard and a waste of time really.</w:t>
       </w:r>
     </w:p>
     <w:p>
@@ -3518,15 +2673,7 @@
         </w:numPr>
       </w:pPr>
       <w:r>
-        <w:t xml:space="preserve">About </w:t>
-      </w:r>
-      <w:proofErr w:type="spellStart"/>
-      <w:r>
-        <w:t>Windsoe</w:t>
-      </w:r>
-      <w:proofErr w:type="spellEnd"/>
-      <w:r>
-        <w:t xml:space="preserve"> container</w:t>
+        <w:t>About Windsoe container</w:t>
       </w:r>
     </w:p>
     <w:p>
@@ -3538,15 +2685,7 @@
         </w:numPr>
       </w:pPr>
       <w:r>
-        <w:t xml:space="preserve">if you look in </w:t>
-      </w:r>
-      <w:proofErr w:type="spellStart"/>
-      <w:r>
-        <w:t>ElevateHttpApplication</w:t>
-      </w:r>
-      <w:proofErr w:type="spellEnd"/>
-      <w:r>
-        <w:t>&lt;T&gt;</w:t>
+        <w:t>if you look in ElevateHttpApplication&lt;T&gt;</w:t>
       </w:r>
     </w:p>
     <w:p>
@@ -3567,23 +2706,7 @@
         <w:ind w:left="1440"/>
       </w:pPr>
       <w:r>
-        <w:t xml:space="preserve">   </w:t>
-      </w:r>
-      <w:proofErr w:type="gramStart"/>
-      <w:r>
-        <w:t>public</w:t>
-      </w:r>
-      <w:proofErr w:type="gramEnd"/>
-      <w:r>
-        <w:t xml:space="preserve"> static </w:t>
-      </w:r>
-      <w:proofErr w:type="spellStart"/>
-      <w:r>
-        <w:t>IWindsorContainer</w:t>
-      </w:r>
-      <w:proofErr w:type="spellEnd"/>
-      <w:r>
-        <w:t xml:space="preserve"> Container { get; private set; }</w:t>
+        <w:t xml:space="preserve">   public static IWindsorContainer Container { get; private set; }</w:t>
       </w:r>
     </w:p>
     <w:p>
@@ -3598,21 +2721,8 @@
         <w:ind w:left="1440"/>
       </w:pPr>
       <w:r>
-        <w:t xml:space="preserve">        </w:t>
-      </w:r>
-      <w:proofErr w:type="spellStart"/>
-      <w:r>
-        <w:t>IWindsorContainer</w:t>
-      </w:r>
-      <w:proofErr w:type="spellEnd"/>
-      <w:r>
-        <w:t xml:space="preserve"> </w:t>
-      </w:r>
-      <w:proofErr w:type="spellStart"/>
-      <w:r>
-        <w:t>IContainerAccessor.Container</w:t>
-      </w:r>
-      <w:proofErr w:type="spellEnd"/>
+        <w:t xml:space="preserve">        IWindsorContainer IContainerAccessor.Container</w:t>
+      </w:r>
     </w:p>
     <w:p>
       <w:pPr>
@@ -3629,15 +2739,7 @@
         <w:ind w:left="1440"/>
       </w:pPr>
       <w:r>
-        <w:t xml:space="preserve">            </w:t>
-      </w:r>
-      <w:proofErr w:type="gramStart"/>
-      <w:r>
-        <w:t>get</w:t>
-      </w:r>
-      <w:proofErr w:type="gramEnd"/>
-      <w:r>
-        <w:t xml:space="preserve"> { return Container; }</w:t>
+        <w:t xml:space="preserve">            get { return Container; }</w:t>
       </w:r>
     </w:p>
     <w:p>
@@ -3658,13 +2760,8 @@
         </w:numPr>
       </w:pPr>
       <w:r>
-        <w:t xml:space="preserve">if you look into </w:t>
-      </w:r>
-      <w:proofErr w:type="spellStart"/>
-      <w:r>
-        <w:t>ServiceHostBase</w:t>
-      </w:r>
-      <w:proofErr w:type="spellEnd"/>
+        <w:t>if you look into ServiceHostBase</w:t>
+      </w:r>
     </w:p>
     <w:p>
       <w:pPr>
@@ -3675,15 +2772,7 @@
         </w:numPr>
       </w:pPr>
       <w:r>
-        <w:t xml:space="preserve">protected </w:t>
-      </w:r>
-      <w:proofErr w:type="spellStart"/>
-      <w:r>
-        <w:t>IWindsorContainer</w:t>
-      </w:r>
-      <w:proofErr w:type="spellEnd"/>
-      <w:r>
-        <w:t xml:space="preserve"> Container;</w:t>
+        <w:t>protected IWindsorContainer Container;</w:t>
       </w:r>
     </w:p>
     <w:p>
@@ -3694,29 +2783,8 @@
           <w:numId w:val="3"/>
         </w:numPr>
       </w:pPr>
-      <w:proofErr w:type="gramStart"/>
-      <w:r>
-        <w:t>essentially</w:t>
-      </w:r>
-      <w:proofErr w:type="gramEnd"/>
-      <w:r>
-        <w:t xml:space="preserve"> is a global object.. </w:t>
-      </w:r>
-      <w:proofErr w:type="gramStart"/>
-      <w:r>
-        <w:t>but</w:t>
-      </w:r>
-      <w:proofErr w:type="gramEnd"/>
-      <w:r>
-        <w:t xml:space="preserve"> we </w:t>
-      </w:r>
-      <w:proofErr w:type="spellStart"/>
-      <w:r>
-        <w:t>dont</w:t>
-      </w:r>
-      <w:proofErr w:type="spellEnd"/>
-      <w:r>
-        <w:t xml:space="preserve"> access it that way.</w:t>
+      <w:r>
+        <w:t>essentially is a global object.. but we dont access it that way.</w:t>
       </w:r>
     </w:p>
     <w:p>
@@ -3739,7 +2807,7 @@
           <w:numId w:val="3"/>
         </w:numPr>
       </w:pPr>
-      <w:hyperlink r:id="rId29" w:history="1">
+      <w:hyperlink r:id="rId31" w:history="1">
         <w:r>
           <w:rPr>
             <w:rStyle w:val="Hyperlink"/>
@@ -3756,7 +2824,7 @@
           <w:numId w:val="3"/>
         </w:numPr>
       </w:pPr>
-      <w:hyperlink r:id="rId30" w:history="1">
+      <w:hyperlink r:id="rId32" w:history="1">
         <w:r>
           <w:rPr>
             <w:rStyle w:val="Hyperlink"/>
@@ -3765,14 +2833,10 @@
         </w:r>
       </w:hyperlink>
     </w:p>
-    <w:p>
-      <w:pPr>
-        <w:pStyle w:val="ListParagraph"/>
-        <w:numPr>
-          <w:ilvl w:val="1"/>
-          <w:numId w:val="3"/>
-        </w:numPr>
-      </w:pPr>
+    <w:p/>
+    <w:p>
+      <w:bookmarkStart w:id="0" w:name="_GoBack"/>
+      <w:bookmarkEnd w:id="0"/>
     </w:p>
     <w:sectPr>
       <w:pgSz w:w="12240" w:h="15840"/>
@@ -3787,6 +2851,95 @@
 <file path=word/numbering.xml><?xml version="1.0" encoding="utf-8"?>
 <w:numbering xmlns:wpc="http://schemas.microsoft.com/office/word/2010/wordprocessingCanvas" xmlns:mc="http://schemas.openxmlformats.org/markup-compatibility/2006" xmlns:o="urn:schemas-microsoft-com:office:office" xmlns:r="http://schemas.openxmlformats.org/officeDocument/2006/relationships" xmlns:m="http://schemas.openxmlformats.org/officeDocument/2006/math" xmlns:v="urn:schemas-microsoft-com:vml" xmlns:wp14="http://schemas.microsoft.com/office/word/2010/wordprocessingDrawing" xmlns:wp="http://schemas.openxmlformats.org/drawingml/2006/wordprocessingDrawing" xmlns:w10="urn:schemas-microsoft-com:office:word" xmlns:w="http://schemas.openxmlformats.org/wordprocessingml/2006/main" xmlns:w14="http://schemas.microsoft.com/office/word/2010/wordml" xmlns:wpg="http://schemas.microsoft.com/office/word/2010/wordprocessingGroup" xmlns:wpi="http://schemas.microsoft.com/office/word/2010/wordprocessingInk" xmlns:wne="http://schemas.microsoft.com/office/word/2006/wordml" xmlns:wps="http://schemas.microsoft.com/office/word/2010/wordprocessingShape" mc:Ignorable="w14 wp14">
   <w:abstractNum w:abstractNumId="0">
+    <w:nsid w:val="010B4348"/>
+    <w:multiLevelType w:val="hybridMultilevel"/>
+    <w:tmpl w:val="E02EEB4A"/>
+    <w:lvl w:ilvl="0" w:tplc="77127D50">
+      <w:start w:val="1"/>
+      <w:numFmt w:val="decimal"/>
+      <w:lvlText w:val="%1."/>
+      <w:lvlJc w:val="left"/>
+      <w:pPr>
+        <w:ind w:left="720" w:hanging="360"/>
+      </w:pPr>
+      <w:rPr>
+        <w:rFonts w:hint="default"/>
+      </w:rPr>
+    </w:lvl>
+    <w:lvl w:ilvl="1" w:tplc="04090019">
+      <w:start w:val="1"/>
+      <w:numFmt w:val="lowerLetter"/>
+      <w:lvlText w:val="%2."/>
+      <w:lvlJc w:val="left"/>
+      <w:pPr>
+        <w:ind w:left="1440" w:hanging="360"/>
+      </w:pPr>
+    </w:lvl>
+    <w:lvl w:ilvl="2" w:tplc="0409001B">
+      <w:start w:val="1"/>
+      <w:numFmt w:val="lowerRoman"/>
+      <w:lvlText w:val="%3."/>
+      <w:lvlJc w:val="right"/>
+      <w:pPr>
+        <w:ind w:left="2160" w:hanging="180"/>
+      </w:pPr>
+    </w:lvl>
+    <w:lvl w:ilvl="3" w:tplc="0409000F" w:tentative="1">
+      <w:start w:val="1"/>
+      <w:numFmt w:val="decimal"/>
+      <w:lvlText w:val="%4."/>
+      <w:lvlJc w:val="left"/>
+      <w:pPr>
+        <w:ind w:left="2880" w:hanging="360"/>
+      </w:pPr>
+    </w:lvl>
+    <w:lvl w:ilvl="4" w:tplc="04090019" w:tentative="1">
+      <w:start w:val="1"/>
+      <w:numFmt w:val="lowerLetter"/>
+      <w:lvlText w:val="%5."/>
+      <w:lvlJc w:val="left"/>
+      <w:pPr>
+        <w:ind w:left="3600" w:hanging="360"/>
+      </w:pPr>
+    </w:lvl>
+    <w:lvl w:ilvl="5" w:tplc="0409001B" w:tentative="1">
+      <w:start w:val="1"/>
+      <w:numFmt w:val="lowerRoman"/>
+      <w:lvlText w:val="%6."/>
+      <w:lvlJc w:val="right"/>
+      <w:pPr>
+        <w:ind w:left="4320" w:hanging="180"/>
+      </w:pPr>
+    </w:lvl>
+    <w:lvl w:ilvl="6" w:tplc="0409000F" w:tentative="1">
+      <w:start w:val="1"/>
+      <w:numFmt w:val="decimal"/>
+      <w:lvlText w:val="%7."/>
+      <w:lvlJc w:val="left"/>
+      <w:pPr>
+        <w:ind w:left="5040" w:hanging="360"/>
+      </w:pPr>
+    </w:lvl>
+    <w:lvl w:ilvl="7" w:tplc="04090019" w:tentative="1">
+      <w:start w:val="1"/>
+      <w:numFmt w:val="lowerLetter"/>
+      <w:lvlText w:val="%8."/>
+      <w:lvlJc w:val="left"/>
+      <w:pPr>
+        <w:ind w:left="5760" w:hanging="360"/>
+      </w:pPr>
+    </w:lvl>
+    <w:lvl w:ilvl="8" w:tplc="0409001B" w:tentative="1">
+      <w:start w:val="1"/>
+      <w:numFmt w:val="lowerRoman"/>
+      <w:lvlText w:val="%9."/>
+      <w:lvlJc w:val="right"/>
+      <w:pPr>
+        <w:ind w:left="6480" w:hanging="180"/>
+      </w:pPr>
+    </w:lvl>
+  </w:abstractNum>
+  <w:abstractNum w:abstractNumId="1">
     <w:nsid w:val="4A9D1BA3"/>
     <w:multiLevelType w:val="hybridMultilevel"/>
     <w:tmpl w:val="5080A090"/>
@@ -3875,7 +3028,7 @@
       </w:pPr>
     </w:lvl>
   </w:abstractNum>
-  <w:abstractNum w:abstractNumId="1">
+  <w:abstractNum w:abstractNumId="2">
     <w:nsid w:val="4E7D5048"/>
     <w:multiLevelType w:val="hybridMultilevel"/>
     <w:tmpl w:val="499684EC"/>
@@ -3964,7 +3117,7 @@
       </w:pPr>
     </w:lvl>
   </w:abstractNum>
-  <w:abstractNum w:abstractNumId="2">
+  <w:abstractNum w:abstractNumId="3">
     <w:nsid w:val="4F2C1FAD"/>
     <w:multiLevelType w:val="hybridMultilevel"/>
     <w:tmpl w:val="9B6C1E9C"/>
@@ -4053,7 +3206,7 @@
       </w:pPr>
     </w:lvl>
   </w:abstractNum>
-  <w:abstractNum w:abstractNumId="3">
+  <w:abstractNum w:abstractNumId="4">
     <w:nsid w:val="55B67480"/>
     <w:multiLevelType w:val="hybridMultilevel"/>
     <w:tmpl w:val="509851FE"/>
@@ -4143,16 +3296,19 @@
     </w:lvl>
   </w:abstractNum>
   <w:num w:numId="1">
+    <w:abstractNumId w:val="3"/>
+  </w:num>
+  <w:num w:numId="2">
+    <w:abstractNumId w:val="1"/>
+  </w:num>
+  <w:num w:numId="3">
     <w:abstractNumId w:val="2"/>
   </w:num>
-  <w:num w:numId="2">
+  <w:num w:numId="4">
+    <w:abstractNumId w:val="4"/>
+  </w:num>
+  <w:num w:numId="5">
     <w:abstractNumId w:val="0"/>
-  </w:num>
-  <w:num w:numId="3">
-    <w:abstractNumId w:val="1"/>
-  </w:num>
-  <w:num w:numId="4">
-    <w:abstractNumId w:val="3"/>
   </w:num>
 </w:numbering>
 </file>

</xml_diff>

<commit_message>
updated developer start doc with new task description
</commit_message>
<xml_diff>
--- a/Developer start/Developer start.docx
+++ b/Developer start/Developer start.docx
@@ -32,8 +32,13 @@
         <w:t xml:space="preserve"> minimum, as we will be</w:t>
       </w:r>
       <w:r>
-        <w:t xml:space="preserve"> running so many services, database, message queue, webserver, caching server all locally etc..</w:t>
-      </w:r>
+        <w:t xml:space="preserve"> running so many services, database, message queue, webserver, caching server all locally etc</w:t>
+      </w:r>
+      <w:proofErr w:type="gramStart"/>
+      <w:r>
+        <w:t>..</w:t>
+      </w:r>
+      <w:proofErr w:type="gramEnd"/>
     </w:p>
     <w:p>
       <w:pPr>
@@ -76,8 +81,13 @@
         </w:numPr>
       </w:pPr>
       <w:r>
-        <w:t>Signup to github</w:t>
-      </w:r>
+        <w:t xml:space="preserve">Signup to </w:t>
+      </w:r>
+      <w:proofErr w:type="spellStart"/>
+      <w:r>
+        <w:t>github</w:t>
+      </w:r>
+      <w:proofErr w:type="spellEnd"/>
     </w:p>
     <w:p>
       <w:pPr>
@@ -88,7 +98,23 @@
         </w:numPr>
       </w:pPr>
       <w:r>
-        <w:t>Give github account to Mick to allow him to add us to elevate gihhub accou</w:t>
+        <w:t xml:space="preserve">Give </w:t>
+      </w:r>
+      <w:proofErr w:type="spellStart"/>
+      <w:r>
+        <w:t>github</w:t>
+      </w:r>
+      <w:proofErr w:type="spellEnd"/>
+      <w:r>
+        <w:t xml:space="preserve"> account to Mick to allow him to add us to elevate </w:t>
+      </w:r>
+      <w:proofErr w:type="spellStart"/>
+      <w:r>
+        <w:t>gihhub</w:t>
+      </w:r>
+      <w:proofErr w:type="spellEnd"/>
+      <w:r>
+        <w:t xml:space="preserve"> accou</w:t>
       </w:r>
       <w:r>
         <w:t>n</w:t>
@@ -141,9 +167,19 @@
           <w:numId w:val="1"/>
         </w:numPr>
       </w:pPr>
-      <w:r>
-        <w:t>Vlad and Oleg also use TortoiseSVN</w:t>
-      </w:r>
+      <w:proofErr w:type="spellStart"/>
+      <w:r>
+        <w:t>Vlad</w:t>
+      </w:r>
+      <w:proofErr w:type="spellEnd"/>
+      <w:r>
+        <w:t xml:space="preserve"> and Oleg also use </w:t>
+      </w:r>
+      <w:proofErr w:type="spellStart"/>
+      <w:r>
+        <w:t>TortoiseSVN</w:t>
+      </w:r>
+      <w:proofErr w:type="spellEnd"/>
     </w:p>
     <w:p>
       <w:pPr>
@@ -181,8 +217,13 @@
         </w:numPr>
       </w:pPr>
       <w:r>
-        <w:t>Install ReSharper</w:t>
-      </w:r>
+        <w:t xml:space="preserve">Install </w:t>
+      </w:r>
+      <w:proofErr w:type="spellStart"/>
+      <w:r>
+        <w:t>ReSharper</w:t>
+      </w:r>
+      <w:proofErr w:type="spellEnd"/>
     </w:p>
     <w:p>
       <w:pPr>
@@ -205,8 +246,13 @@
         </w:numPr>
       </w:pPr>
       <w:r>
-        <w:t>Install mySql</w:t>
-      </w:r>
+        <w:t xml:space="preserve">Install </w:t>
+      </w:r>
+      <w:proofErr w:type="spellStart"/>
+      <w:r>
+        <w:t>mySql</w:t>
+      </w:r>
+      <w:proofErr w:type="spellEnd"/>
     </w:p>
     <w:p>
       <w:pPr>
@@ -232,19 +278,32 @@
         </w:numPr>
       </w:pPr>
       <w:r>
-        <w:t>Install RabbitMQ</w:t>
-      </w:r>
-    </w:p>
-    <w:p>
-      <w:pPr>
-        <w:pStyle w:val="ListParagraph"/>
-        <w:numPr>
-          <w:ilvl w:val="1"/>
-          <w:numId w:val="1"/>
-        </w:numPr>
-      </w:pPr>
-      <w:r>
-        <w:t>It requires to install Erlang first</w:t>
+        <w:t xml:space="preserve">Install </w:t>
+      </w:r>
+      <w:proofErr w:type="spellStart"/>
+      <w:r>
+        <w:t>RabbitMQ</w:t>
+      </w:r>
+      <w:proofErr w:type="spellEnd"/>
+    </w:p>
+    <w:p>
+      <w:pPr>
+        <w:pStyle w:val="ListParagraph"/>
+        <w:numPr>
+          <w:ilvl w:val="1"/>
+          <w:numId w:val="1"/>
+        </w:numPr>
+      </w:pPr>
+      <w:r>
+        <w:t xml:space="preserve">It requires to install </w:t>
+      </w:r>
+      <w:proofErr w:type="spellStart"/>
+      <w:r>
+        <w:t>Erlang</w:t>
+      </w:r>
+      <w:proofErr w:type="spellEnd"/>
+      <w:r>
+        <w:t xml:space="preserve"> first</w:t>
       </w:r>
     </w:p>
     <w:p>
@@ -256,8 +315,13 @@
         </w:numPr>
       </w:pPr>
       <w:r>
-        <w:t>Install MongoDB</w:t>
-      </w:r>
+        <w:t xml:space="preserve">Install </w:t>
+      </w:r>
+      <w:proofErr w:type="spellStart"/>
+      <w:r>
+        <w:t>MongoDB</w:t>
+      </w:r>
+      <w:proofErr w:type="spellEnd"/>
     </w:p>
     <w:p>
       <w:pPr>
@@ -270,9 +334,11 @@
       <w:r>
         <w:t xml:space="preserve">Also install </w:t>
       </w:r>
+      <w:proofErr w:type="spellStart"/>
       <w:r>
         <w:t>MongoVUE</w:t>
       </w:r>
+      <w:proofErr w:type="spellEnd"/>
       <w:r>
         <w:t xml:space="preserve"> - is good for visual management</w:t>
       </w:r>
@@ -300,9 +366,11 @@
       <w:r>
         <w:t xml:space="preserve">Install </w:t>
       </w:r>
+      <w:proofErr w:type="spellStart"/>
       <w:r>
         <w:t>hipchat</w:t>
       </w:r>
+      <w:proofErr w:type="spellEnd"/>
       <w:r>
         <w:t xml:space="preserve"> – (elevate</w:t>
       </w:r>
@@ -460,8 +528,13 @@
         </w:numPr>
       </w:pPr>
       <w:r>
-        <w:t>gem install rubyzip</w:t>
-      </w:r>
+        <w:t xml:space="preserve">gem install </w:t>
+      </w:r>
+      <w:proofErr w:type="spellStart"/>
+      <w:r>
+        <w:t>rubyzip</w:t>
+      </w:r>
+      <w:proofErr w:type="spellEnd"/>
     </w:p>
     <w:p>
       <w:pPr>
@@ -484,8 +557,13 @@
         </w:numPr>
       </w:pPr>
       <w:r>
-        <w:t>gem install right_aws</w:t>
-      </w:r>
+        <w:t xml:space="preserve">gem install </w:t>
+      </w:r>
+      <w:proofErr w:type="spellStart"/>
+      <w:r>
+        <w:t>right_aws</w:t>
+      </w:r>
+      <w:proofErr w:type="spellEnd"/>
     </w:p>
     <w:p>
       <w:pPr>
@@ -496,7 +574,23 @@
         </w:numPr>
       </w:pPr>
       <w:r>
-        <w:t>To run it quicker, we can use parameters ‘ --no-rdoc --no-ri’</w:t>
+        <w:t>To run it quicker, we can use parameters ‘ --no-</w:t>
+      </w:r>
+      <w:proofErr w:type="spellStart"/>
+      <w:r>
+        <w:t>rdoc</w:t>
+      </w:r>
+      <w:proofErr w:type="spellEnd"/>
+      <w:r>
+        <w:t xml:space="preserve"> --no-</w:t>
+      </w:r>
+      <w:proofErr w:type="spellStart"/>
+      <w:r>
+        <w:t>ri</w:t>
+      </w:r>
+      <w:proofErr w:type="spellEnd"/>
+      <w:r>
+        <w:t>’</w:t>
       </w:r>
     </w:p>
     <w:p>
@@ -535,15 +629,25 @@
       <w:r>
         <w:t>Go to project root folder, then scripts\</w:t>
       </w:r>
-      <w:r>
-        <w:t>sql\</w:t>
-      </w:r>
-      <w:r>
-        <w:t>create-schema-and-user</w:t>
+      <w:proofErr w:type="spellStart"/>
+      <w:r>
+        <w:t>sql</w:t>
+      </w:r>
+      <w:proofErr w:type="spellEnd"/>
+      <w:r>
+        <w:t>\</w:t>
+      </w:r>
+      <w:r>
+        <w:t>create-schema-and-</w:t>
+      </w:r>
+      <w:proofErr w:type="spellStart"/>
+      <w:r>
+        <w:t>user</w:t>
       </w:r>
       <w:r>
         <w:t>.sql</w:t>
       </w:r>
+      <w:proofErr w:type="spellEnd"/>
     </w:p>
     <w:p>
       <w:pPr>
@@ -554,7 +658,15 @@
         </w:numPr>
       </w:pPr>
       <w:r>
-        <w:t>Run this script in mysql – this will create database and user</w:t>
+        <w:t xml:space="preserve">Run this script in </w:t>
+      </w:r>
+      <w:proofErr w:type="spellStart"/>
+      <w:r>
+        <w:t>mysql</w:t>
+      </w:r>
+      <w:proofErr w:type="spellEnd"/>
+      <w:r>
+        <w:t xml:space="preserve"> – this will create database and user</w:t>
       </w:r>
     </w:p>
     <w:p>
@@ -569,8 +681,13 @@
         <w:t xml:space="preserve">Then go to project root and run: </w:t>
       </w:r>
       <w:r>
-        <w:t>rake db:migrate</w:t>
-      </w:r>
+        <w:t xml:space="preserve">rake </w:t>
+      </w:r>
+      <w:proofErr w:type="spellStart"/>
+      <w:r>
+        <w:t>db:migrate</w:t>
+      </w:r>
+      <w:proofErr w:type="spellEnd"/>
       <w:r>
         <w:t xml:space="preserve"> – this will fill database with data</w:t>
       </w:r>
@@ -599,8 +716,13 @@
         <w:t>\</w:t>
       </w:r>
       <w:r>
-        <w:t>Elevate.Console.exe migratedatabase</w:t>
-      </w:r>
+        <w:t xml:space="preserve">Elevate.Console.exe </w:t>
+      </w:r>
+      <w:proofErr w:type="spellStart"/>
+      <w:r>
+        <w:t>migratedatabase</w:t>
+      </w:r>
+      <w:proofErr w:type="spellEnd"/>
       <w:r>
         <w:t>’</w:t>
       </w:r>
@@ -614,7 +736,15 @@
         </w:numPr>
       </w:pPr>
       <w:r>
-        <w:t xml:space="preserve">It was also a problem with primary keys, so Mick gave us a big sql-script file to create the db. </w:t>
+        <w:t xml:space="preserve">It was also a problem with primary keys, so Mick gave us a big </w:t>
+      </w:r>
+      <w:proofErr w:type="spellStart"/>
+      <w:r>
+        <w:t>sql</w:t>
+      </w:r>
+      <w:proofErr w:type="spellEnd"/>
+      <w:r>
+        <w:t xml:space="preserve">-script file to create the db. </w:t>
       </w:r>
       <w:r>
         <w:t>So, need to:</w:t>
@@ -629,8 +759,21 @@
         </w:numPr>
       </w:pPr>
       <w:r>
-        <w:t>Drop elevate database from mysql firstWe</w:t>
-      </w:r>
+        <w:t xml:space="preserve">Drop elevate database from </w:t>
+      </w:r>
+      <w:proofErr w:type="spellStart"/>
+      <w:r>
+        <w:t>mysql</w:t>
+      </w:r>
+      <w:proofErr w:type="spellEnd"/>
+      <w:r>
+        <w:t xml:space="preserve"> </w:t>
+      </w:r>
+      <w:proofErr w:type="spellStart"/>
+      <w:r>
+        <w:t>firstWe</w:t>
+      </w:r>
+      <w:proofErr w:type="spellEnd"/>
     </w:p>
     <w:p>
       <w:pPr>
@@ -644,10 +787,26 @@
         <w:t>Ru</w:t>
       </w:r>
       <w:r>
-        <w:t>n the script from mysql console by command ‘</w:t>
-      </w:r>
-      <w:r>
-        <w:t>source d:\08-11-2012-Prod-Cleaned-Passwords-Reset.sql</w:t>
+        <w:t xml:space="preserve">n the script from </w:t>
+      </w:r>
+      <w:proofErr w:type="spellStart"/>
+      <w:r>
+        <w:t>mysql</w:t>
+      </w:r>
+      <w:proofErr w:type="spellEnd"/>
+      <w:r>
+        <w:t xml:space="preserve"> console by command ‘</w:t>
+      </w:r>
+      <w:r>
+        <w:t>source d</w:t>
+      </w:r>
+      <w:proofErr w:type="gramStart"/>
+      <w:r>
+        <w:t>:\</w:t>
+      </w:r>
+      <w:proofErr w:type="gramEnd"/>
+      <w:r>
+        <w:t>08-11-2012-Prod-Cleaned-Passwords-Reset.sql</w:t>
       </w:r>
       <w:r>
         <w:t>’. (the script file is in the same folder this instruction is in)</w:t>
@@ -662,8 +821,18 @@
         </w:numPr>
       </w:pPr>
       <w:r>
-        <w:t>After that we ran rake db:migrate</w:t>
-      </w:r>
+        <w:t xml:space="preserve">After that we ran rake </w:t>
+      </w:r>
+      <w:proofErr w:type="spellStart"/>
+      <w:r>
+        <w:t>db</w:t>
+      </w:r>
+      <w:proofErr w:type="gramStart"/>
+      <w:r>
+        <w:t>:migrate</w:t>
+      </w:r>
+      <w:proofErr w:type="spellEnd"/>
+      <w:proofErr w:type="gramEnd"/>
       <w:r>
         <w:t xml:space="preserve">. </w:t>
       </w:r>
@@ -676,8 +845,13 @@
           <w:numId w:val="1"/>
         </w:numPr>
       </w:pPr>
-      <w:r>
-        <w:t>in the root call start_vendor_services.bat. G</w:t>
+      <w:proofErr w:type="gramStart"/>
+      <w:r>
+        <w:t>in</w:t>
+      </w:r>
+      <w:proofErr w:type="gramEnd"/>
+      <w:r>
+        <w:t xml:space="preserve"> the root call start_vendor_services.bat. G</w:t>
       </w:r>
       <w:r>
         <w:t xml:space="preserve">ive it 20 seconds and then navigate to </w:t>
@@ -694,8 +868,21 @@
         <w:t>. T</w:t>
       </w:r>
       <w:r>
-        <w:t>his starts up apache solr &amp; memcached</w:t>
-      </w:r>
+        <w:t xml:space="preserve">his starts up apache </w:t>
+      </w:r>
+      <w:proofErr w:type="spellStart"/>
+      <w:r>
+        <w:t>solr</w:t>
+      </w:r>
+      <w:proofErr w:type="spellEnd"/>
+      <w:r>
+        <w:t xml:space="preserve"> &amp; </w:t>
+      </w:r>
+      <w:proofErr w:type="spellStart"/>
+      <w:r>
+        <w:t>memcached</w:t>
+      </w:r>
+      <w:proofErr w:type="spellEnd"/>
     </w:p>
     <w:p>
       <w:pPr>
@@ -706,10 +893,22 @@
         </w:numPr>
       </w:pPr>
       <w:r>
-        <w:t>For rabbitMQ – go to l</w:t>
-      </w:r>
-      <w:r>
-        <w:t>ocalhost:</w:t>
+        <w:t xml:space="preserve">For </w:t>
+      </w:r>
+      <w:proofErr w:type="spellStart"/>
+      <w:r>
+        <w:t>rabbitMQ</w:t>
+      </w:r>
+      <w:proofErr w:type="spellEnd"/>
+      <w:r>
+        <w:t xml:space="preserve"> – go to l</w:t>
+      </w:r>
+      <w:r>
+        <w:t>ocalhost</w:t>
+      </w:r>
+      <w:proofErr w:type="gramStart"/>
+      <w:r>
+        <w:t>:</w:t>
       </w:r>
       <w:r>
         <w:t>1</w:t>
@@ -717,12 +916,18 @@
       <w:r>
         <w:t>5672</w:t>
       </w:r>
+      <w:proofErr w:type="gramEnd"/>
       <w:r>
         <w:t>. D</w:t>
       </w:r>
       <w:r>
-        <w:t>efault login is guest guiest</w:t>
-      </w:r>
+        <w:t xml:space="preserve">efault login is guest </w:t>
+      </w:r>
+      <w:proofErr w:type="spellStart"/>
+      <w:r>
+        <w:t>guiest</w:t>
+      </w:r>
+      <w:proofErr w:type="spellEnd"/>
     </w:p>
     <w:p>
       <w:pPr>
@@ -751,7 +956,15 @@
         </w:numPr>
       </w:pPr>
       <w:r>
-        <w:t>Open RabbitMQ console</w:t>
+        <w:t xml:space="preserve">Open </w:t>
+      </w:r>
+      <w:proofErr w:type="spellStart"/>
+      <w:r>
+        <w:t>RabbitMQ</w:t>
+      </w:r>
+      <w:proofErr w:type="spellEnd"/>
+      <w:r>
+        <w:t xml:space="preserve"> console</w:t>
       </w:r>
     </w:p>
     <w:p>
@@ -765,12 +978,22 @@
       <w:r>
         <w:t>Type ‘</w:t>
       </w:r>
-      <w:r>
-        <w:t>rabbitmq-plugins enable</w:t>
-      </w:r>
-      <w:r>
-        <w:t xml:space="preserve"> rabbitmq_management</w:t>
-      </w:r>
+      <w:proofErr w:type="spellStart"/>
+      <w:r>
+        <w:t>rabbitmq</w:t>
+      </w:r>
+      <w:proofErr w:type="spellEnd"/>
+      <w:r>
+        <w:t>-plugins enable</w:t>
+      </w:r>
+      <w:r>
+        <w:t xml:space="preserve"> </w:t>
+      </w:r>
+      <w:proofErr w:type="spellStart"/>
+      <w:r>
+        <w:t>rabbitmq_management</w:t>
+      </w:r>
+      <w:proofErr w:type="spellEnd"/>
       <w:r>
         <w:t>’</w:t>
       </w:r>
@@ -784,7 +1007,15 @@
         </w:numPr>
       </w:pPr>
       <w:r>
-        <w:t>Stop and run the RabbitMQ service</w:t>
+        <w:t xml:space="preserve">Stop and run the </w:t>
+      </w:r>
+      <w:proofErr w:type="spellStart"/>
+      <w:r>
+        <w:t>RabbitMQ</w:t>
+      </w:r>
+      <w:proofErr w:type="spellEnd"/>
+      <w:r>
+        <w:t xml:space="preserve"> service</w:t>
       </w:r>
     </w:p>
     <w:p>
@@ -808,7 +1039,15 @@
         </w:numPr>
       </w:pPr>
       <w:r>
-        <w:t>In RabbitMQ go to Admin</w:t>
+        <w:t xml:space="preserve">In </w:t>
+      </w:r>
+      <w:proofErr w:type="spellStart"/>
+      <w:r>
+        <w:t>RabbitMQ</w:t>
+      </w:r>
+      <w:proofErr w:type="spellEnd"/>
+      <w:r>
+        <w:t xml:space="preserve"> go to Admin</w:t>
       </w:r>
     </w:p>
     <w:p>
@@ -895,8 +1134,21 @@
         <w:ind w:left="1440"/>
       </w:pPr>
       <w:r>
-        <w:t>(if problems with finding files in temp folder – give the rights for this folder to the account running the iis</w:t>
-      </w:r>
+        <w:t>(</w:t>
+      </w:r>
+      <w:proofErr w:type="gramStart"/>
+      <w:r>
+        <w:t>if</w:t>
+      </w:r>
+      <w:proofErr w:type="gramEnd"/>
+      <w:r>
+        <w:t xml:space="preserve"> problems with finding files in temp folder – give the rights for this folder to the account running the </w:t>
+      </w:r>
+      <w:proofErr w:type="spellStart"/>
+      <w:r>
+        <w:t>iis</w:t>
+      </w:r>
+      <w:proofErr w:type="spellEnd"/>
       <w:r>
         <w:t xml:space="preserve"> </w:t>
       </w:r>
@@ -948,8 +1200,13 @@
           <w:numId w:val="1"/>
         </w:numPr>
       </w:pPr>
-      <w:r>
-        <w:t>pwd: $Password123</w:t>
+      <w:proofErr w:type="spellStart"/>
+      <w:r>
+        <w:t>pwd</w:t>
+      </w:r>
+      <w:proofErr w:type="spellEnd"/>
+      <w:r>
+        <w:t>: $Password123</w:t>
       </w:r>
     </w:p>
     <w:p>
@@ -973,7 +1230,23 @@
         </w:numPr>
       </w:pPr>
       <w:r>
-        <w:t>to get a username for contractors:  query: SELECT EmailAddress FROM elevate.contractors_contractor;</w:t>
+        <w:t xml:space="preserve">to get a username for contractors:  query: SELECT </w:t>
+      </w:r>
+      <w:proofErr w:type="spellStart"/>
+      <w:r>
+        <w:t>EmailAddress</w:t>
+      </w:r>
+      <w:proofErr w:type="spellEnd"/>
+      <w:r>
+        <w:t xml:space="preserve"> FROM </w:t>
+      </w:r>
+      <w:proofErr w:type="spellStart"/>
+      <w:r>
+        <w:t>elevate.contractors_contractor</w:t>
+      </w:r>
+      <w:proofErr w:type="spellEnd"/>
+      <w:r>
+        <w:t>;</w:t>
       </w:r>
     </w:p>
     <w:p>
@@ -1052,9 +1325,14 @@
           <w:numId w:val="1"/>
         </w:numPr>
       </w:pPr>
+      <w:proofErr w:type="gramStart"/>
       <w:r>
         <w:lastRenderedPageBreak/>
-        <w:t>that runs all the background services.</w:t>
+        <w:t>that</w:t>
+      </w:r>
+      <w:proofErr w:type="gramEnd"/>
+      <w:r>
+        <w:t xml:space="preserve"> runs all the background services.</w:t>
       </w:r>
     </w:p>
     <w:p>
@@ -1130,7 +1408,31 @@
         </w:numPr>
       </w:pPr>
       <w:r>
-        <w:t>fork it on github into your own accounts, then get the latest and you can use it to get started, make changes and store it etc (back on github). It will help you to understand it,</w:t>
+        <w:t xml:space="preserve">fork it on </w:t>
+      </w:r>
+      <w:proofErr w:type="spellStart"/>
+      <w:r>
+        <w:t>github</w:t>
+      </w:r>
+      <w:proofErr w:type="spellEnd"/>
+      <w:r>
+        <w:t xml:space="preserve"> into your own accounts, then get the latest and you can use it to get started, make changes and store it </w:t>
+      </w:r>
+      <w:proofErr w:type="spellStart"/>
+      <w:r>
+        <w:t>etc</w:t>
+      </w:r>
+      <w:proofErr w:type="spellEnd"/>
+      <w:r>
+        <w:t xml:space="preserve"> (back on </w:t>
+      </w:r>
+      <w:proofErr w:type="spellStart"/>
+      <w:r>
+        <w:t>github</w:t>
+      </w:r>
+      <w:proofErr w:type="spellEnd"/>
+      <w:r>
+        <w:t>). It will help you to understand it,</w:t>
       </w:r>
     </w:p>
     <w:p>
@@ -1138,8 +1440,23 @@
         <w:pStyle w:val="ListParagraph"/>
         <w:ind w:left="1440"/>
       </w:pPr>
-      <w:r>
-        <w:t>elevate's code is essentially the same but might be more difficult to understand initally...</w:t>
+      <w:proofErr w:type="spellStart"/>
+      <w:proofErr w:type="gramStart"/>
+      <w:r>
+        <w:t>elevate's</w:t>
+      </w:r>
+      <w:proofErr w:type="spellEnd"/>
+      <w:proofErr w:type="gramEnd"/>
+      <w:r>
+        <w:t xml:space="preserve"> code is essentially the same but might be more difficult to understand </w:t>
+      </w:r>
+      <w:proofErr w:type="spellStart"/>
+      <w:r>
+        <w:t>initally</w:t>
+      </w:r>
+      <w:proofErr w:type="spellEnd"/>
+      <w:r>
+        <w:t>...</w:t>
       </w:r>
     </w:p>
     <w:p>
@@ -1177,32 +1494,79 @@
           <w:numId w:val="4"/>
         </w:numPr>
       </w:pPr>
-      <w:r>
-        <w:t>add a website, and have it publish &amp; subscribne to messages..</w:t>
-      </w:r>
-    </w:p>
-    <w:p>
-      <w:pPr>
-        <w:pStyle w:val="ListParagraph"/>
-        <w:numPr>
-          <w:ilvl w:val="1"/>
-          <w:numId w:val="4"/>
-        </w:numPr>
-      </w:pPr>
-      <w:r>
-        <w:t>turn off the subscriber, but have the pubishing app still send messages..</w:t>
-      </w:r>
-    </w:p>
-    <w:p>
-      <w:pPr>
-        <w:pStyle w:val="ListParagraph"/>
-        <w:numPr>
-          <w:ilvl w:val="1"/>
-          <w:numId w:val="4"/>
-        </w:numPr>
-      </w:pPr>
-      <w:r>
-        <w:t>these messages will be stored in the broker (rabbitmq), open up the ui and look in the subscribers queue..</w:t>
+      <w:proofErr w:type="gramStart"/>
+      <w:r>
+        <w:t>add</w:t>
+      </w:r>
+      <w:proofErr w:type="gramEnd"/>
+      <w:r>
+        <w:t xml:space="preserve"> a website, and have it publish &amp; </w:t>
+      </w:r>
+      <w:proofErr w:type="spellStart"/>
+      <w:r>
+        <w:t>subscribne</w:t>
+      </w:r>
+      <w:proofErr w:type="spellEnd"/>
+      <w:r>
+        <w:t xml:space="preserve"> to messages..</w:t>
+      </w:r>
+    </w:p>
+    <w:p>
+      <w:pPr>
+        <w:pStyle w:val="ListParagraph"/>
+        <w:numPr>
+          <w:ilvl w:val="1"/>
+          <w:numId w:val="4"/>
+        </w:numPr>
+      </w:pPr>
+      <w:proofErr w:type="gramStart"/>
+      <w:r>
+        <w:t>turn</w:t>
+      </w:r>
+      <w:proofErr w:type="gramEnd"/>
+      <w:r>
+        <w:t xml:space="preserve"> off the subscriber, but have the </w:t>
+      </w:r>
+      <w:proofErr w:type="spellStart"/>
+      <w:r>
+        <w:t>pubishing</w:t>
+      </w:r>
+      <w:proofErr w:type="spellEnd"/>
+      <w:r>
+        <w:t xml:space="preserve"> app still send messages..</w:t>
+      </w:r>
+    </w:p>
+    <w:p>
+      <w:pPr>
+        <w:pStyle w:val="ListParagraph"/>
+        <w:numPr>
+          <w:ilvl w:val="1"/>
+          <w:numId w:val="4"/>
+        </w:numPr>
+      </w:pPr>
+      <w:proofErr w:type="gramStart"/>
+      <w:r>
+        <w:t>these</w:t>
+      </w:r>
+      <w:proofErr w:type="gramEnd"/>
+      <w:r>
+        <w:t xml:space="preserve"> messages will be stored in the broker (</w:t>
+      </w:r>
+      <w:proofErr w:type="spellStart"/>
+      <w:r>
+        <w:t>rabbitmq</w:t>
+      </w:r>
+      <w:proofErr w:type="spellEnd"/>
+      <w:r>
+        <w:t xml:space="preserve">), open up the </w:t>
+      </w:r>
+      <w:proofErr w:type="spellStart"/>
+      <w:r>
+        <w:t>ui</w:t>
+      </w:r>
+      <w:proofErr w:type="spellEnd"/>
+      <w:r>
+        <w:t xml:space="preserve"> and look in the subscribers queue..</w:t>
       </w:r>
     </w:p>
     <w:p>
@@ -1225,8 +1589,13 @@
           <w:numId w:val="4"/>
         </w:numPr>
       </w:pPr>
-      <w:r>
-        <w:t>then start the subscriber, it will then receive the pending messages in the queue...</w:t>
+      <w:proofErr w:type="gramStart"/>
+      <w:r>
+        <w:t>then</w:t>
+      </w:r>
+      <w:proofErr w:type="gramEnd"/>
+      <w:r>
+        <w:t xml:space="preserve"> start the subscriber, it will then receive the pending messages in the queue...</w:t>
       </w:r>
     </w:p>
     <w:p>
@@ -1288,8 +1657,29 @@
           <w:numId w:val="4"/>
         </w:numPr>
       </w:pPr>
-      <w:r>
-        <w:t>then the service fires a message to WEbsite 2 (customers i think we called it).</w:t>
+      <w:proofErr w:type="gramStart"/>
+      <w:r>
+        <w:t>then</w:t>
+      </w:r>
+      <w:proofErr w:type="gramEnd"/>
+      <w:r>
+        <w:t xml:space="preserve"> the service fires a message to </w:t>
+      </w:r>
+      <w:proofErr w:type="spellStart"/>
+      <w:r>
+        <w:t>WEbsite</w:t>
+      </w:r>
+      <w:proofErr w:type="spellEnd"/>
+      <w:r>
+        <w:t xml:space="preserve"> 2 (customers </w:t>
+      </w:r>
+      <w:proofErr w:type="spellStart"/>
+      <w:r>
+        <w:t>i</w:t>
+      </w:r>
+      <w:proofErr w:type="spellEnd"/>
+      <w:r>
+        <w:t xml:space="preserve"> think we called it).</w:t>
       </w:r>
     </w:p>
     <w:p>
@@ -1312,8 +1702,13 @@
           <w:numId w:val="4"/>
         </w:numPr>
       </w:pPr>
-      <w:r>
-        <w:t>once the service receives the Authorize message, it then publishes a 'Customer Account Created' message..</w:t>
+      <w:proofErr w:type="gramStart"/>
+      <w:r>
+        <w:t>once</w:t>
+      </w:r>
+      <w:proofErr w:type="gramEnd"/>
+      <w:r>
+        <w:t xml:space="preserve"> the service receives the Authorize message, it then publishes a 'Customer Account Created' message..</w:t>
       </w:r>
     </w:p>
     <w:p>
@@ -1351,44 +1746,112 @@
           <w:numId w:val="4"/>
         </w:numPr>
       </w:pPr>
-      <w:r>
-        <w:t>we want each app to create a WindsorContainer on startup, load it full of components and use them during the life time of the app..</w:t>
-      </w:r>
-    </w:p>
-    <w:p>
-      <w:pPr>
-        <w:pStyle w:val="ListParagraph"/>
-        <w:numPr>
-          <w:ilvl w:val="1"/>
-          <w:numId w:val="4"/>
-        </w:numPr>
-      </w:pPr>
-      <w:r>
-        <w:t>so first things first, go and get the Castle.Windsor nuget package.</w:t>
-      </w:r>
-    </w:p>
-    <w:p>
-      <w:pPr>
-        <w:pStyle w:val="ListParagraph"/>
-        <w:numPr>
-          <w:ilvl w:val="1"/>
-          <w:numId w:val="4"/>
-        </w:numPr>
-      </w:pPr>
-      <w:r>
-        <w:t>also get the Masstransit Windsor package too,  its a masstransit package with some extensions methods and utilities for working with WindsorContainer</w:t>
-      </w:r>
-    </w:p>
-    <w:p>
-      <w:pPr>
-        <w:pStyle w:val="ListParagraph"/>
-        <w:numPr>
-          <w:ilvl w:val="1"/>
-          <w:numId w:val="4"/>
-        </w:numPr>
-      </w:pPr>
-      <w:r>
-        <w:t>once you have them installed in the solution go ahead and create an instance of the container somewhere in each app that will be in scope until the app shuts down.</w:t>
+      <w:proofErr w:type="gramStart"/>
+      <w:r>
+        <w:t>we</w:t>
+      </w:r>
+      <w:proofErr w:type="gramEnd"/>
+      <w:r>
+        <w:t xml:space="preserve"> want each app to create a </w:t>
+      </w:r>
+      <w:proofErr w:type="spellStart"/>
+      <w:r>
+        <w:t>WindsorContainer</w:t>
+      </w:r>
+      <w:proofErr w:type="spellEnd"/>
+      <w:r>
+        <w:t xml:space="preserve"> on startup, load it full of components and use them during the life time of the app..</w:t>
+      </w:r>
+    </w:p>
+    <w:p>
+      <w:pPr>
+        <w:pStyle w:val="ListParagraph"/>
+        <w:numPr>
+          <w:ilvl w:val="1"/>
+          <w:numId w:val="4"/>
+        </w:numPr>
+      </w:pPr>
+      <w:proofErr w:type="gramStart"/>
+      <w:r>
+        <w:t>so</w:t>
+      </w:r>
+      <w:proofErr w:type="gramEnd"/>
+      <w:r>
+        <w:t xml:space="preserve"> first things first, go and get the </w:t>
+      </w:r>
+      <w:proofErr w:type="spellStart"/>
+      <w:r>
+        <w:t>Castle.Windsor</w:t>
+      </w:r>
+      <w:proofErr w:type="spellEnd"/>
+      <w:r>
+        <w:t xml:space="preserve"> </w:t>
+      </w:r>
+      <w:proofErr w:type="spellStart"/>
+      <w:r>
+        <w:t>nuget</w:t>
+      </w:r>
+      <w:proofErr w:type="spellEnd"/>
+      <w:r>
+        <w:t xml:space="preserve"> package.</w:t>
+      </w:r>
+    </w:p>
+    <w:p>
+      <w:pPr>
+        <w:pStyle w:val="ListParagraph"/>
+        <w:numPr>
+          <w:ilvl w:val="1"/>
+          <w:numId w:val="4"/>
+        </w:numPr>
+      </w:pPr>
+      <w:r>
+        <w:t xml:space="preserve">also get the </w:t>
+      </w:r>
+      <w:proofErr w:type="spellStart"/>
+      <w:r>
+        <w:t>Masstransit</w:t>
+      </w:r>
+      <w:proofErr w:type="spellEnd"/>
+      <w:r>
+        <w:t xml:space="preserve"> Windsor package too,  </w:t>
+      </w:r>
+      <w:proofErr w:type="spellStart"/>
+      <w:r>
+        <w:t>its</w:t>
+      </w:r>
+      <w:proofErr w:type="spellEnd"/>
+      <w:r>
+        <w:t xml:space="preserve"> a </w:t>
+      </w:r>
+      <w:proofErr w:type="spellStart"/>
+      <w:r>
+        <w:t>masstransit</w:t>
+      </w:r>
+      <w:proofErr w:type="spellEnd"/>
+      <w:r>
+        <w:t xml:space="preserve"> package with some extensions methods and utilities for working with </w:t>
+      </w:r>
+      <w:proofErr w:type="spellStart"/>
+      <w:r>
+        <w:t>WindsorContainer</w:t>
+      </w:r>
+      <w:proofErr w:type="spellEnd"/>
+    </w:p>
+    <w:p>
+      <w:pPr>
+        <w:pStyle w:val="ListParagraph"/>
+        <w:numPr>
+          <w:ilvl w:val="1"/>
+          <w:numId w:val="4"/>
+        </w:numPr>
+      </w:pPr>
+      <w:proofErr w:type="gramStart"/>
+      <w:r>
+        <w:t>once</w:t>
+      </w:r>
+      <w:proofErr w:type="gramEnd"/>
+      <w:r>
+        <w:t xml:space="preserve"> you have them installed in the solution go ahead and create an instance of the container somewhere in each app that will be in scope until the app shuts down.</w:t>
       </w:r>
     </w:p>
     <w:p>
@@ -1436,9 +1899,11 @@
       <w:r>
         <w:t xml:space="preserve">we use conventions in elevate so you need to use them in the </w:t>
       </w:r>
+      <w:proofErr w:type="spellStart"/>
       <w:r>
         <w:t>the</w:t>
       </w:r>
+      <w:proofErr w:type="spellEnd"/>
       <w:r>
         <w:t xml:space="preserve"> sample</w:t>
       </w:r>
@@ -1463,8 +1928,37 @@
           <w:numId w:val="4"/>
         </w:numPr>
       </w:pPr>
-      <w:r>
-        <w:t>take full user details, e.g. FirstName, LastName, EmailAddress, Age, Location</w:t>
+      <w:proofErr w:type="gramStart"/>
+      <w:r>
+        <w:t>take</w:t>
+      </w:r>
+      <w:proofErr w:type="gramEnd"/>
+      <w:r>
+        <w:t xml:space="preserve"> full user details, e.g. </w:t>
+      </w:r>
+      <w:proofErr w:type="spellStart"/>
+      <w:r>
+        <w:t>FirstName</w:t>
+      </w:r>
+      <w:proofErr w:type="spellEnd"/>
+      <w:r>
+        <w:t xml:space="preserve">, </w:t>
+      </w:r>
+      <w:proofErr w:type="spellStart"/>
+      <w:r>
+        <w:t>LastName</w:t>
+      </w:r>
+      <w:proofErr w:type="spellEnd"/>
+      <w:r>
+        <w:t xml:space="preserve">, </w:t>
+      </w:r>
+      <w:proofErr w:type="spellStart"/>
+      <w:r>
+        <w:t>EmailAddress</w:t>
+      </w:r>
+      <w:proofErr w:type="spellEnd"/>
+      <w:r>
+        <w:t>, Age, Location</w:t>
       </w:r>
       <w:r>
         <w:br/>
@@ -1482,24 +1976,50 @@
           <w:numId w:val="4"/>
         </w:numPr>
       </w:pPr>
-      <w:r>
-        <w:t>the service should take the me</w:t>
-      </w:r>
-      <w:r>
-        <w:t>ssage and store it in mongodb.</w:t>
-      </w:r>
-    </w:p>
-    <w:p>
-      <w:pPr>
-        <w:pStyle w:val="ListParagraph"/>
-        <w:numPr>
-          <w:ilvl w:val="1"/>
-          <w:numId w:val="4"/>
-        </w:numPr>
-      </w:pPr>
+      <w:proofErr w:type="gramStart"/>
+      <w:r>
+        <w:t>the</w:t>
+      </w:r>
+      <w:proofErr w:type="gramEnd"/>
+      <w:r>
+        <w:t xml:space="preserve"> service should take the me</w:t>
+      </w:r>
+      <w:r>
+        <w:t xml:space="preserve">ssage and store it in </w:t>
+      </w:r>
+      <w:proofErr w:type="spellStart"/>
+      <w:r>
+        <w:t>mongodb</w:t>
+      </w:r>
+      <w:proofErr w:type="spellEnd"/>
+      <w:r>
+        <w:t>.</w:t>
+      </w:r>
+    </w:p>
+    <w:p>
+      <w:pPr>
+        <w:pStyle w:val="ListParagraph"/>
+        <w:numPr>
+          <w:ilvl w:val="1"/>
+          <w:numId w:val="4"/>
+        </w:numPr>
+      </w:pPr>
+      <w:proofErr w:type="gramStart"/>
       <w:r>
         <w:lastRenderedPageBreak/>
-        <w:t xml:space="preserve">then create a selenium webdriver automated test to </w:t>
+        <w:t>then</w:t>
+      </w:r>
+      <w:proofErr w:type="gramEnd"/>
+      <w:r>
+        <w:t xml:space="preserve"> create a selenium </w:t>
+      </w:r>
+      <w:proofErr w:type="spellStart"/>
+      <w:r>
+        <w:t>webdriver</w:t>
+      </w:r>
+      <w:proofErr w:type="spellEnd"/>
+      <w:r>
+        <w:t xml:space="preserve"> automated test to </w:t>
       </w:r>
       <w:r>
         <w:t xml:space="preserve">test the web form you created.. </w:t>
@@ -1515,13 +2035,46 @@
         <w:pStyle w:val="ListParagraph"/>
         <w:ind w:left="1440"/>
       </w:pPr>
-      <w:r>
-        <w:t>use the ghostdriver implementation.</w:t>
+      <w:proofErr w:type="gramStart"/>
+      <w:r>
+        <w:t>use</w:t>
+      </w:r>
+      <w:proofErr w:type="gramEnd"/>
+      <w:r>
+        <w:t xml:space="preserve"> the </w:t>
+      </w:r>
+      <w:proofErr w:type="spellStart"/>
+      <w:r>
+        <w:t>ghostdriver</w:t>
+      </w:r>
+      <w:proofErr w:type="spellEnd"/>
+      <w:r>
+        <w:t xml:space="preserve"> implementation.</w:t>
       </w:r>
       <w:r>
         <w:br/>
-        <w:t>you'll need to download PhantomJS Ghostdriver</w:t>
-      </w:r>
+      </w:r>
+      <w:proofErr w:type="gramStart"/>
+      <w:r>
+        <w:t>you'll</w:t>
+      </w:r>
+      <w:proofErr w:type="gramEnd"/>
+      <w:r>
+        <w:t xml:space="preserve"> need to download </w:t>
+      </w:r>
+      <w:proofErr w:type="spellStart"/>
+      <w:r>
+        <w:t>PhantomJS</w:t>
+      </w:r>
+      <w:proofErr w:type="spellEnd"/>
+      <w:r>
+        <w:t xml:space="preserve"> </w:t>
+      </w:r>
+      <w:proofErr w:type="spellStart"/>
+      <w:r>
+        <w:t>Ghostdriver</w:t>
+      </w:r>
+      <w:proofErr w:type="spellEnd"/>
       <w:r>
         <w:br/>
       </w:r>
@@ -1547,12 +2100,38 @@
           <w:numId w:val="4"/>
         </w:numPr>
       </w:pPr>
-      <w:r>
-        <w:t>detro/ghostdriver</w:t>
-      </w:r>
+      <w:proofErr w:type="spellStart"/>
+      <w:r>
+        <w:t>detro</w:t>
+      </w:r>
+      <w:proofErr w:type="spellEnd"/>
+      <w:r>
+        <w:t>/</w:t>
+      </w:r>
+      <w:proofErr w:type="spellStart"/>
+      <w:r>
+        <w:t>ghostdriver</w:t>
+      </w:r>
+      <w:proofErr w:type="spellEnd"/>
       <w:r>
         <w:br/>
-        <w:t>Ghost Driver is an implementation of the Remote WebDriver Wire protocol, using PhantomJS as back-end</w:t>
+        <w:t xml:space="preserve">Ghost Driver is an implementation of the Remote </w:t>
+      </w:r>
+      <w:proofErr w:type="spellStart"/>
+      <w:r>
+        <w:t>WebDriver</w:t>
+      </w:r>
+      <w:proofErr w:type="spellEnd"/>
+      <w:r>
+        <w:t xml:space="preserve"> Wire protocol, using </w:t>
+      </w:r>
+      <w:proofErr w:type="spellStart"/>
+      <w:r>
+        <w:t>PhantomJS</w:t>
+      </w:r>
+      <w:proofErr w:type="spellEnd"/>
+      <w:r>
+        <w:t xml:space="preserve"> as back-end</w:t>
       </w:r>
     </w:p>
     <w:p>
@@ -1575,8 +2154,13 @@
           <w:numId w:val="4"/>
         </w:numPr>
       </w:pPr>
-      <w:r>
-        <w:t>what we want to do is start to create a framework to test elevate with...</w:t>
+      <w:proofErr w:type="gramStart"/>
+      <w:r>
+        <w:t>what</w:t>
+      </w:r>
+      <w:proofErr w:type="gramEnd"/>
+      <w:r>
+        <w:t xml:space="preserve"> we want to do is start to create a framework to test elevate with...</w:t>
       </w:r>
     </w:p>
     <w:p>
@@ -1600,19 +2184,64 @@
         </w:numPr>
       </w:pPr>
       <w:r>
-        <w:t>the toolset to use is, specflow, webdriver (ghostdriver + phantomjs),</w:t>
-      </w:r>
-    </w:p>
-    <w:p>
-      <w:pPr>
-        <w:pStyle w:val="ListParagraph"/>
-        <w:numPr>
-          <w:ilvl w:val="1"/>
-          <w:numId w:val="4"/>
-        </w:numPr>
-      </w:pPr>
-      <w:r>
-        <w:t>the key thing about this is to get the page object pattern working effectlively..</w:t>
+        <w:t xml:space="preserve">the toolset to use is, </w:t>
+      </w:r>
+      <w:proofErr w:type="spellStart"/>
+      <w:r>
+        <w:t>specflow</w:t>
+      </w:r>
+      <w:proofErr w:type="spellEnd"/>
+      <w:r>
+        <w:t xml:space="preserve">, </w:t>
+      </w:r>
+      <w:proofErr w:type="spellStart"/>
+      <w:r>
+        <w:t>webdriver</w:t>
+      </w:r>
+      <w:proofErr w:type="spellEnd"/>
+      <w:r>
+        <w:t xml:space="preserve"> (</w:t>
+      </w:r>
+      <w:proofErr w:type="spellStart"/>
+      <w:r>
+        <w:t>ghostdriver</w:t>
+      </w:r>
+      <w:proofErr w:type="spellEnd"/>
+      <w:r>
+        <w:t xml:space="preserve"> + </w:t>
+      </w:r>
+      <w:proofErr w:type="spellStart"/>
+      <w:r>
+        <w:t>phantomjs</w:t>
+      </w:r>
+      <w:proofErr w:type="spellEnd"/>
+      <w:r>
+        <w:t>),</w:t>
+      </w:r>
+    </w:p>
+    <w:p>
+      <w:pPr>
+        <w:pStyle w:val="ListParagraph"/>
+        <w:numPr>
+          <w:ilvl w:val="1"/>
+          <w:numId w:val="4"/>
+        </w:numPr>
+      </w:pPr>
+      <w:proofErr w:type="gramStart"/>
+      <w:r>
+        <w:t>the</w:t>
+      </w:r>
+      <w:proofErr w:type="gramEnd"/>
+      <w:r>
+        <w:t xml:space="preserve"> key thing about this is to get the page object pattern working </w:t>
+      </w:r>
+      <w:proofErr w:type="spellStart"/>
+      <w:r>
+        <w:t>effectlively</w:t>
+      </w:r>
+      <w:proofErr w:type="spellEnd"/>
+      <w:r>
+        <w:t>..</w:t>
       </w:r>
     </w:p>
     <w:p>
@@ -1669,8 +2298,13 @@
           <w:numId w:val="4"/>
         </w:numPr>
       </w:pPr>
-      <w:r>
-        <w:t>this is the important thing.</w:t>
+      <w:proofErr w:type="gramStart"/>
+      <w:r>
+        <w:t>this</w:t>
+      </w:r>
+      <w:proofErr w:type="gramEnd"/>
+      <w:r>
+        <w:t xml:space="preserve"> is the important thing.</w:t>
       </w:r>
     </w:p>
     <w:p>
@@ -1682,8 +2316,13 @@
         </w:numPr>
       </w:pPr>
       <w:r>
-        <w:t>Our requirements are written in the format used by specflow</w:t>
-      </w:r>
+        <w:t xml:space="preserve">Our requirements are written in the format used by </w:t>
+      </w:r>
+      <w:proofErr w:type="spellStart"/>
+      <w:r>
+        <w:t>specflow</w:t>
+      </w:r>
+      <w:proofErr w:type="spellEnd"/>
     </w:p>
     <w:p>
       <w:pPr>
@@ -1694,7 +2333,15 @@
         </w:numPr>
       </w:pPr>
       <w:r>
-        <w:t>when testing our website, change will happen, links will change etc, so we use the page object pattern to manage that change and reuse pages</w:t>
+        <w:t xml:space="preserve">when testing our website, change will happen, links will change </w:t>
+      </w:r>
+      <w:proofErr w:type="spellStart"/>
+      <w:r>
+        <w:t>etc</w:t>
+      </w:r>
+      <w:proofErr w:type="spellEnd"/>
+      <w:r>
+        <w:t>, so we use the page object pattern to manage that change and reuse pages</w:t>
       </w:r>
     </w:p>
     <w:p>
@@ -1706,43 +2353,101 @@
         </w:numPr>
       </w:pPr>
       <w:r>
-        <w:t>3) ghostdriver &amp; phantomjs makes it faster and easier to test than using a 'real' webbrowser, which is slow and difficult to automate</w:t>
-      </w:r>
-    </w:p>
-    <w:p>
-      <w:pPr>
-        <w:pStyle w:val="ListParagraph"/>
-        <w:numPr>
-          <w:ilvl w:val="1"/>
-          <w:numId w:val="4"/>
-        </w:numPr>
-      </w:pPr>
-      <w:r>
-        <w:t>you need to make sure you use the "page object" pattern..</w:t>
-      </w:r>
-    </w:p>
-    <w:p>
-      <w:pPr>
-        <w:pStyle w:val="ListParagraph"/>
-        <w:numPr>
-          <w:ilvl w:val="1"/>
-          <w:numId w:val="4"/>
-        </w:numPr>
-      </w:pPr>
-      <w:r>
-        <w:t>that's key..</w:t>
-      </w:r>
-    </w:p>
-    <w:p>
-      <w:pPr>
-        <w:pStyle w:val="ListParagraph"/>
-        <w:numPr>
-          <w:ilvl w:val="1"/>
-          <w:numId w:val="4"/>
-        </w:numPr>
-      </w:pPr>
-      <w:r>
-        <w:t>also make sure you are using ghostdriver which is part of the latest webdriver nuget package</w:t>
+        <w:t xml:space="preserve">3) </w:t>
+      </w:r>
+      <w:proofErr w:type="spellStart"/>
+      <w:r>
+        <w:t>ghostdriver</w:t>
+      </w:r>
+      <w:proofErr w:type="spellEnd"/>
+      <w:r>
+        <w:t xml:space="preserve"> &amp; </w:t>
+      </w:r>
+      <w:proofErr w:type="spellStart"/>
+      <w:r>
+        <w:t>phantomjs</w:t>
+      </w:r>
+      <w:proofErr w:type="spellEnd"/>
+      <w:r>
+        <w:t xml:space="preserve"> makes it faster and easier to test than using a 'real' </w:t>
+      </w:r>
+      <w:proofErr w:type="spellStart"/>
+      <w:r>
+        <w:t>webbrowser</w:t>
+      </w:r>
+      <w:proofErr w:type="spellEnd"/>
+      <w:r>
+        <w:t>, which is slow and difficult to automate</w:t>
+      </w:r>
+    </w:p>
+    <w:p>
+      <w:pPr>
+        <w:pStyle w:val="ListParagraph"/>
+        <w:numPr>
+          <w:ilvl w:val="1"/>
+          <w:numId w:val="4"/>
+        </w:numPr>
+      </w:pPr>
+      <w:proofErr w:type="gramStart"/>
+      <w:r>
+        <w:t>you</w:t>
+      </w:r>
+      <w:proofErr w:type="gramEnd"/>
+      <w:r>
+        <w:t xml:space="preserve"> need to make sure you use the "page object" pattern..</w:t>
+      </w:r>
+    </w:p>
+    <w:p>
+      <w:pPr>
+        <w:pStyle w:val="ListParagraph"/>
+        <w:numPr>
+          <w:ilvl w:val="1"/>
+          <w:numId w:val="4"/>
+        </w:numPr>
+      </w:pPr>
+      <w:proofErr w:type="gramStart"/>
+      <w:r>
+        <w:t>that's</w:t>
+      </w:r>
+      <w:proofErr w:type="gramEnd"/>
+      <w:r>
+        <w:t xml:space="preserve"> key..</w:t>
+      </w:r>
+    </w:p>
+    <w:p>
+      <w:pPr>
+        <w:pStyle w:val="ListParagraph"/>
+        <w:numPr>
+          <w:ilvl w:val="1"/>
+          <w:numId w:val="4"/>
+        </w:numPr>
+      </w:pPr>
+      <w:r>
+        <w:t xml:space="preserve">also make sure you are using </w:t>
+      </w:r>
+      <w:proofErr w:type="spellStart"/>
+      <w:r>
+        <w:t>ghostdriver</w:t>
+      </w:r>
+      <w:proofErr w:type="spellEnd"/>
+      <w:r>
+        <w:t xml:space="preserve"> which is part of the latest </w:t>
+      </w:r>
+      <w:proofErr w:type="spellStart"/>
+      <w:r>
+        <w:t>webdriver</w:t>
+      </w:r>
+      <w:proofErr w:type="spellEnd"/>
+      <w:r>
+        <w:t xml:space="preserve"> </w:t>
+      </w:r>
+      <w:proofErr w:type="spellStart"/>
+      <w:r>
+        <w:t>nuget</w:t>
+      </w:r>
+      <w:proofErr w:type="spellEnd"/>
+      <w:r>
+        <w:t xml:space="preserve"> package</w:t>
       </w:r>
     </w:p>
     <w:p>
@@ -1753,21 +2458,1045 @@
           <w:numId w:val="4"/>
         </w:numPr>
       </w:pPr>
-    </w:p>
-    <w:p>
-      <w:pPr>
-        <w:pStyle w:val="ListParagraph"/>
-      </w:pPr>
-    </w:p>
-    <w:p>
-      <w:pPr>
-        <w:pStyle w:val="ListParagraph"/>
-        <w:numPr>
-          <w:ilvl w:val="1"/>
-          <w:numId w:val="4"/>
-        </w:numPr>
-      </w:pPr>
-      <w:r>
+      <w:r>
+        <w:t>Task 6</w:t>
+      </w:r>
+    </w:p>
+    <w:p>
+      <w:pPr>
+        <w:pStyle w:val="ListParagraph"/>
+        <w:numPr>
+          <w:ilvl w:val="1"/>
+          <w:numId w:val="4"/>
+        </w:numPr>
+      </w:pPr>
+      <w:proofErr w:type="gramStart"/>
+      <w:r>
+        <w:t>automate</w:t>
+      </w:r>
+      <w:proofErr w:type="gramEnd"/>
+      <w:r>
+        <w:t xml:space="preserve"> the 'sign up' process in elevate..</w:t>
+      </w:r>
+    </w:p>
+    <w:p>
+      <w:pPr>
+        <w:pStyle w:val="ListParagraph"/>
+        <w:numPr>
+          <w:ilvl w:val="1"/>
+          <w:numId w:val="4"/>
+        </w:numPr>
+      </w:pPr>
+      <w:proofErr w:type="spellStart"/>
+      <w:proofErr w:type="gramStart"/>
+      <w:r>
+        <w:t>its</w:t>
+      </w:r>
+      <w:proofErr w:type="spellEnd"/>
+      <w:proofErr w:type="gramEnd"/>
+      <w:r>
+        <w:t xml:space="preserve"> a v important form that has to be tested every release, so would be great to get it automated...</w:t>
+      </w:r>
+    </w:p>
+    <w:p>
+      <w:pPr>
+        <w:pStyle w:val="ListParagraph"/>
+        <w:numPr>
+          <w:ilvl w:val="1"/>
+          <w:numId w:val="4"/>
+        </w:numPr>
+      </w:pPr>
+      <w:proofErr w:type="gramStart"/>
+      <w:r>
+        <w:t>what</w:t>
+      </w:r>
+      <w:proofErr w:type="gramEnd"/>
+      <w:r>
+        <w:t xml:space="preserve"> it means is that you'll need to navigate screens..</w:t>
+      </w:r>
+    </w:p>
+    <w:p>
+      <w:pPr>
+        <w:pStyle w:val="ListParagraph"/>
+        <w:numPr>
+          <w:ilvl w:val="1"/>
+          <w:numId w:val="4"/>
+        </w:numPr>
+      </w:pPr>
+      <w:proofErr w:type="gramStart"/>
+      <w:r>
+        <w:t>the</w:t>
+      </w:r>
+      <w:proofErr w:type="gramEnd"/>
+      <w:r>
+        <w:t xml:space="preserve"> issue is, its </w:t>
+      </w:r>
+      <w:proofErr w:type="spellStart"/>
+      <w:r>
+        <w:t>ajax</w:t>
+      </w:r>
+      <w:proofErr w:type="spellEnd"/>
+      <w:r>
+        <w:t xml:space="preserve"> based...i.e. client side..</w:t>
+      </w:r>
+    </w:p>
+    <w:p>
+      <w:pPr>
+        <w:pStyle w:val="ListParagraph"/>
+        <w:numPr>
+          <w:ilvl w:val="1"/>
+          <w:numId w:val="4"/>
+        </w:numPr>
+      </w:pPr>
+      <w:r>
+        <w:t>so using the browser path/</w:t>
+      </w:r>
+      <w:proofErr w:type="spellStart"/>
+      <w:r>
+        <w:t>url</w:t>
+      </w:r>
+      <w:proofErr w:type="spellEnd"/>
+      <w:r>
+        <w:t xml:space="preserve"> probably </w:t>
+      </w:r>
+      <w:proofErr w:type="spellStart"/>
+      <w:r>
+        <w:t>wont</w:t>
+      </w:r>
+      <w:proofErr w:type="spellEnd"/>
+      <w:r>
+        <w:t xml:space="preserve"> work</w:t>
+      </w:r>
+    </w:p>
+    <w:p>
+      <w:pPr>
+        <w:pStyle w:val="ListParagraph"/>
+        <w:numPr>
+          <w:ilvl w:val="1"/>
+          <w:numId w:val="4"/>
+        </w:numPr>
+      </w:pPr>
+      <w:proofErr w:type="spellStart"/>
+      <w:r>
+        <w:t>its</w:t>
+      </w:r>
+      <w:proofErr w:type="spellEnd"/>
+      <w:r>
+        <w:t xml:space="preserve"> essentially 1 page</w:t>
+      </w:r>
+    </w:p>
+    <w:p>
+      <w:pPr>
+        <w:pStyle w:val="ListParagraph"/>
+        <w:numPr>
+          <w:ilvl w:val="1"/>
+          <w:numId w:val="4"/>
+        </w:numPr>
+      </w:pPr>
+      <w:proofErr w:type="gramStart"/>
+      <w:r>
+        <w:t>so</w:t>
+      </w:r>
+      <w:proofErr w:type="gramEnd"/>
+      <w:r>
+        <w:t xml:space="preserve"> that's going to be faster..</w:t>
+      </w:r>
+    </w:p>
+    <w:p>
+      <w:pPr>
+        <w:pStyle w:val="ListParagraph"/>
+        <w:numPr>
+          <w:ilvl w:val="1"/>
+          <w:numId w:val="4"/>
+        </w:numPr>
+      </w:pPr>
+      <w:proofErr w:type="gramStart"/>
+      <w:r>
+        <w:t>is</w:t>
+      </w:r>
+      <w:proofErr w:type="gramEnd"/>
+      <w:r>
+        <w:t xml:space="preserve"> </w:t>
+      </w:r>
+      <w:r>
+        <w:t xml:space="preserve">to </w:t>
+      </w:r>
+      <w:r>
+        <w:t xml:space="preserve">build a similar one in your test app, and once </w:t>
+      </w:r>
+      <w:proofErr w:type="spellStart"/>
+      <w:r>
+        <w:t>you</w:t>
+      </w:r>
+      <w:r>
+        <w:t>’</w:t>
+      </w:r>
+      <w:r>
+        <w:t>r</w:t>
+      </w:r>
+      <w:proofErr w:type="spellEnd"/>
+      <w:r>
+        <w:t xml:space="preserve"> comfortable, and we've reviewed it </w:t>
+      </w:r>
+      <w:proofErr w:type="spellStart"/>
+      <w:r>
+        <w:t>etc</w:t>
+      </w:r>
+      <w:proofErr w:type="spellEnd"/>
+      <w:r>
+        <w:t>, we'll go ahead and develop it again in the elevate app..</w:t>
+      </w:r>
+    </w:p>
+    <w:p>
+      <w:pPr>
+        <w:pStyle w:val="ListParagraph"/>
+        <w:numPr>
+          <w:ilvl w:val="1"/>
+          <w:numId w:val="4"/>
+        </w:numPr>
+      </w:pPr>
+      <w:r>
+        <w:t xml:space="preserve">ok, basically its using </w:t>
+      </w:r>
+      <w:proofErr w:type="spellStart"/>
+      <w:r>
+        <w:t>historyjs</w:t>
+      </w:r>
+      <w:proofErr w:type="spellEnd"/>
+      <w:r>
+        <w:t xml:space="preserve"> - </w:t>
+      </w:r>
+      <w:r>
+        <w:t>https://github.com/balupton/History.js/</w:t>
+      </w:r>
+    </w:p>
+    <w:p>
+      <w:pPr>
+        <w:pStyle w:val="ListParagraph"/>
+        <w:numPr>
+          <w:ilvl w:val="1"/>
+          <w:numId w:val="4"/>
+        </w:numPr>
+      </w:pPr>
+      <w:r>
+        <w:t>if you look at the demo http://balupton.github.com/history.js/demo/</w:t>
+      </w:r>
+    </w:p>
+    <w:p>
+      <w:pPr>
+        <w:pStyle w:val="ListParagraph"/>
+        <w:numPr>
+          <w:ilvl w:val="1"/>
+          <w:numId w:val="4"/>
+        </w:numPr>
+      </w:pPr>
+      <w:proofErr w:type="spellStart"/>
+      <w:r>
+        <w:t>its</w:t>
+      </w:r>
+      <w:proofErr w:type="spellEnd"/>
+      <w:r>
+        <w:t xml:space="preserve"> using a </w:t>
+      </w:r>
+      <w:proofErr w:type="spellStart"/>
+      <w:r>
+        <w:t>knockoutjs</w:t>
+      </w:r>
+      <w:proofErr w:type="spellEnd"/>
+      <w:r>
+        <w:t xml:space="preserve"> template binding</w:t>
+      </w:r>
+      <w:r>
+        <w:t xml:space="preserve"> -</w:t>
+      </w:r>
+      <w:r>
+        <w:t>http://knockoutjs.com/documentation/template-binding.html</w:t>
+      </w:r>
+    </w:p>
+    <w:p>
+      <w:pPr>
+        <w:pStyle w:val="ListParagraph"/>
+        <w:numPr>
+          <w:ilvl w:val="1"/>
+          <w:numId w:val="4"/>
+        </w:numPr>
+      </w:pPr>
+      <w:proofErr w:type="gramStart"/>
+      <w:r>
+        <w:t>the</w:t>
+      </w:r>
+      <w:proofErr w:type="gramEnd"/>
+      <w:r>
+        <w:t xml:space="preserve"> code is in the elevate codebase...</w:t>
+      </w:r>
+    </w:p>
+    <w:p>
+      <w:pPr>
+        <w:pStyle w:val="ListParagraph"/>
+        <w:numPr>
+          <w:ilvl w:val="1"/>
+          <w:numId w:val="4"/>
+        </w:numPr>
+      </w:pPr>
+      <w:r>
+        <w:lastRenderedPageBreak/>
+        <w:t xml:space="preserve">if you go to </w:t>
+      </w:r>
+      <w:proofErr w:type="spellStart"/>
+      <w:r>
+        <w:t>Elevate.Web.Contractors</w:t>
+      </w:r>
+      <w:proofErr w:type="spellEnd"/>
+      <w:r>
+        <w:t xml:space="preserve"> -&gt; </w:t>
+      </w:r>
+      <w:r>
+        <w:t>Client/</w:t>
+      </w:r>
+      <w:proofErr w:type="spellStart"/>
+      <w:r>
+        <w:t>SignUpSteps</w:t>
+      </w:r>
+      <w:proofErr w:type="spellEnd"/>
+    </w:p>
+    <w:p>
+      <w:pPr>
+        <w:pStyle w:val="ListParagraph"/>
+        <w:numPr>
+          <w:ilvl w:val="1"/>
+          <w:numId w:val="4"/>
+        </w:numPr>
+      </w:pPr>
+      <w:r>
+        <w:t>and under Views/</w:t>
+      </w:r>
+      <w:proofErr w:type="spellStart"/>
+      <w:r>
+        <w:t>SignUpSteps</w:t>
+      </w:r>
+      <w:proofErr w:type="spellEnd"/>
+      <w:r>
+        <w:t>/</w:t>
+      </w:r>
+      <w:proofErr w:type="spellStart"/>
+      <w:r>
+        <w:t>Steps.cshtml</w:t>
+      </w:r>
+      <w:proofErr w:type="spellEnd"/>
+    </w:p>
+    <w:p>
+      <w:pPr>
+        <w:pStyle w:val="ListParagraph"/>
+        <w:numPr>
+          <w:ilvl w:val="1"/>
+          <w:numId w:val="4"/>
+        </w:numPr>
+      </w:pPr>
+      <w:proofErr w:type="gramStart"/>
+      <w:r>
+        <w:t>you'll</w:t>
+      </w:r>
+      <w:proofErr w:type="gramEnd"/>
+      <w:r>
+        <w:t xml:space="preserve"> see the code..</w:t>
+      </w:r>
+    </w:p>
+    <w:p>
+      <w:pPr>
+        <w:pStyle w:val="ListParagraph"/>
+        <w:numPr>
+          <w:ilvl w:val="1"/>
+          <w:numId w:val="4"/>
+        </w:numPr>
+      </w:pPr>
+      <w:r>
+        <w:t>the 'template' that's bound is selected based on this code:</w:t>
+      </w:r>
+    </w:p>
+    <w:p>
+      <w:pPr>
+        <w:pStyle w:val="ListParagraph"/>
+        <w:numPr>
+          <w:ilvl w:val="1"/>
+          <w:numId w:val="4"/>
+        </w:numPr>
+      </w:pPr>
+      <w:r>
+        <w:t xml:space="preserve">&lt;div class="span9" data-bind="template: { data: step, name: </w:t>
+      </w:r>
+      <w:proofErr w:type="spellStart"/>
+      <w:r>
+        <w:t>stepTemplate.bind</w:t>
+      </w:r>
+      <w:proofErr w:type="spellEnd"/>
+      <w:r>
+        <w:t>($data) }"&gt;</w:t>
+      </w:r>
+    </w:p>
+    <w:p>
+      <w:pPr>
+        <w:pStyle w:val="ListParagraph"/>
+        <w:numPr>
+          <w:ilvl w:val="1"/>
+          <w:numId w:val="4"/>
+        </w:numPr>
+      </w:pPr>
+      <w:r>
+        <w:t xml:space="preserve">                    Loading...</w:t>
+      </w:r>
+    </w:p>
+    <w:p>
+      <w:pPr>
+        <w:pStyle w:val="ListParagraph"/>
+        <w:numPr>
+          <w:ilvl w:val="1"/>
+          <w:numId w:val="4"/>
+        </w:numPr>
+      </w:pPr>
+      <w:r>
+        <w:t xml:space="preserve">                &lt;/div&gt;</w:t>
+      </w:r>
+    </w:p>
+    <w:p>
+      <w:pPr>
+        <w:pStyle w:val="ListParagraph"/>
+        <w:numPr>
+          <w:ilvl w:val="1"/>
+          <w:numId w:val="4"/>
+        </w:numPr>
+      </w:pPr>
+      <w:r>
+        <w:t>if you look in PageView.js</w:t>
+      </w:r>
+    </w:p>
+    <w:p>
+      <w:pPr>
+        <w:pStyle w:val="ListParagraph"/>
+        <w:numPr>
+          <w:ilvl w:val="1"/>
+          <w:numId w:val="4"/>
+        </w:numPr>
+      </w:pPr>
+      <w:r>
+        <w:t>you'll see the function '</w:t>
+      </w:r>
+      <w:proofErr w:type="spellStart"/>
+      <w:r>
+        <w:t>stepTemplate</w:t>
+      </w:r>
+      <w:proofErr w:type="spellEnd"/>
+      <w:r>
+        <w:t>'</w:t>
+      </w:r>
+    </w:p>
+    <w:p>
+      <w:pPr>
+        <w:pStyle w:val="ListParagraph"/>
+        <w:numPr>
+          <w:ilvl w:val="1"/>
+          <w:numId w:val="4"/>
+        </w:numPr>
+      </w:pPr>
+      <w:bookmarkStart w:id="0" w:name="_GoBack"/>
+      <w:bookmarkEnd w:id="0"/>
+      <w:proofErr w:type="spellStart"/>
+      <w:r>
+        <w:t>stepTemplate</w:t>
+      </w:r>
+      <w:proofErr w:type="spellEnd"/>
+      <w:r>
+        <w:t>: function () {</w:t>
+      </w:r>
+    </w:p>
+    <w:p>
+      <w:pPr>
+        <w:pStyle w:val="ListParagraph"/>
+        <w:numPr>
+          <w:ilvl w:val="1"/>
+          <w:numId w:val="4"/>
+        </w:numPr>
+      </w:pPr>
+      <w:r>
+        <w:t xml:space="preserve">        return </w:t>
+      </w:r>
+      <w:proofErr w:type="spellStart"/>
+      <w:r>
+        <w:t>this.step</w:t>
+      </w:r>
+      <w:proofErr w:type="spellEnd"/>
+      <w:r>
+        <w:t>().</w:t>
+      </w:r>
+      <w:proofErr w:type="spellStart"/>
+      <w:r>
+        <w:t>templateId</w:t>
+      </w:r>
+      <w:proofErr w:type="spellEnd"/>
+      <w:r>
+        <w:t>;</w:t>
+      </w:r>
+    </w:p>
+    <w:p>
+      <w:pPr>
+        <w:pStyle w:val="ListParagraph"/>
+        <w:numPr>
+          <w:ilvl w:val="1"/>
+          <w:numId w:val="4"/>
+        </w:numPr>
+      </w:pPr>
+      <w:r>
+        <w:t xml:space="preserve">    },</w:t>
+      </w:r>
+    </w:p>
+    <w:p>
+      <w:pPr>
+        <w:pStyle w:val="ListParagraph"/>
+        <w:numPr>
+          <w:ilvl w:val="1"/>
+          <w:numId w:val="4"/>
+        </w:numPr>
+      </w:pPr>
+      <w:r>
+        <w:t>that returns the current steps '</w:t>
+      </w:r>
+      <w:proofErr w:type="spellStart"/>
+      <w:r>
+        <w:t>templateId</w:t>
+      </w:r>
+      <w:proofErr w:type="spellEnd"/>
+      <w:r>
+        <w:t>'</w:t>
+      </w:r>
+    </w:p>
+    <w:p>
+      <w:pPr>
+        <w:pStyle w:val="ListParagraph"/>
+        <w:numPr>
+          <w:ilvl w:val="1"/>
+          <w:numId w:val="4"/>
+        </w:numPr>
+      </w:pPr>
+      <w:proofErr w:type="gramStart"/>
+      <w:r>
+        <w:t>as</w:t>
+      </w:r>
+      <w:proofErr w:type="gramEnd"/>
+      <w:r>
+        <w:t xml:space="preserve"> you can see in the code above..</w:t>
+      </w:r>
+    </w:p>
+    <w:p>
+      <w:pPr>
+        <w:pStyle w:val="ListParagraph"/>
+        <w:numPr>
+          <w:ilvl w:val="1"/>
+          <w:numId w:val="4"/>
+        </w:numPr>
+      </w:pPr>
+      <w:proofErr w:type="gramStart"/>
+      <w:r>
+        <w:t>so</w:t>
+      </w:r>
+      <w:proofErr w:type="gramEnd"/>
+      <w:r>
+        <w:t xml:space="preserve"> that gives you as string which represents the name of the template to render..</w:t>
+      </w:r>
+    </w:p>
+    <w:p>
+      <w:pPr>
+        <w:pStyle w:val="ListParagraph"/>
+        <w:numPr>
+          <w:ilvl w:val="1"/>
+          <w:numId w:val="4"/>
+        </w:numPr>
+      </w:pPr>
+      <w:r>
+        <w:t xml:space="preserve">each step is loaded in the PageView.js in the </w:t>
+      </w:r>
+      <w:proofErr w:type="spellStart"/>
+      <w:r>
+        <w:t>createSteps</w:t>
+      </w:r>
+      <w:proofErr w:type="spellEnd"/>
+      <w:r>
+        <w:t xml:space="preserve"> function</w:t>
+      </w:r>
+    </w:p>
+    <w:p>
+      <w:pPr>
+        <w:pStyle w:val="ListParagraph"/>
+        <w:numPr>
+          <w:ilvl w:val="1"/>
+          <w:numId w:val="4"/>
+        </w:numPr>
+      </w:pPr>
+      <w:proofErr w:type="spellStart"/>
+      <w:r>
+        <w:t>createSteps</w:t>
+      </w:r>
+      <w:proofErr w:type="spellEnd"/>
+      <w:r>
+        <w:t>: function () {</w:t>
+      </w:r>
+    </w:p>
+    <w:p>
+      <w:pPr>
+        <w:pStyle w:val="ListParagraph"/>
+        <w:numPr>
+          <w:ilvl w:val="1"/>
+          <w:numId w:val="4"/>
+        </w:numPr>
+      </w:pPr>
+      <w:r>
+        <w:t xml:space="preserve">        return [</w:t>
+      </w:r>
+    </w:p>
+    <w:p>
+      <w:pPr>
+        <w:pStyle w:val="ListParagraph"/>
+        <w:numPr>
+          <w:ilvl w:val="1"/>
+          <w:numId w:val="4"/>
+        </w:numPr>
+      </w:pPr>
+      <w:r>
+        <w:t xml:space="preserve">            new </w:t>
+      </w:r>
+      <w:proofErr w:type="spellStart"/>
+      <w:r>
+        <w:t>CreateAccountView</w:t>
+      </w:r>
+      <w:proofErr w:type="spellEnd"/>
+      <w:r>
+        <w:t xml:space="preserve">(this, </w:t>
+      </w:r>
+      <w:proofErr w:type="spellStart"/>
+      <w:r>
+        <w:t>this.pageData.invitationCode</w:t>
+      </w:r>
+      <w:proofErr w:type="spellEnd"/>
+      <w:r>
+        <w:t xml:space="preserve">, </w:t>
+      </w:r>
+      <w:proofErr w:type="spellStart"/>
+      <w:r>
+        <w:t>this.pageData.contractorName</w:t>
+      </w:r>
+      <w:proofErr w:type="spellEnd"/>
+      <w:r>
+        <w:t>),</w:t>
+      </w:r>
+    </w:p>
+    <w:p>
+      <w:pPr>
+        <w:pStyle w:val="ListParagraph"/>
+        <w:numPr>
+          <w:ilvl w:val="1"/>
+          <w:numId w:val="4"/>
+        </w:numPr>
+      </w:pPr>
+      <w:r>
+        <w:t xml:space="preserve">            new </w:t>
+      </w:r>
+      <w:proofErr w:type="spellStart"/>
+      <w:r>
+        <w:t>SkillsView</w:t>
+      </w:r>
+      <w:proofErr w:type="spellEnd"/>
+      <w:r>
+        <w:t>(this),</w:t>
+      </w:r>
+    </w:p>
+    <w:p>
+      <w:pPr>
+        <w:pStyle w:val="ListParagraph"/>
+        <w:numPr>
+          <w:ilvl w:val="1"/>
+          <w:numId w:val="4"/>
+        </w:numPr>
+      </w:pPr>
+      <w:r>
+        <w:t xml:space="preserve">            new </w:t>
+      </w:r>
+      <w:proofErr w:type="spellStart"/>
+      <w:r>
+        <w:t>WorkExperiencesView</w:t>
+      </w:r>
+      <w:proofErr w:type="spellEnd"/>
+      <w:r>
+        <w:t>(this),</w:t>
+      </w:r>
+    </w:p>
+    <w:p>
+      <w:pPr>
+        <w:pStyle w:val="ListParagraph"/>
+        <w:numPr>
+          <w:ilvl w:val="1"/>
+          <w:numId w:val="4"/>
+        </w:numPr>
+      </w:pPr>
+      <w:r>
+        <w:t xml:space="preserve">            new </w:t>
+      </w:r>
+      <w:proofErr w:type="spellStart"/>
+      <w:r>
+        <w:t>RequirementsView</w:t>
+      </w:r>
+      <w:proofErr w:type="spellEnd"/>
+      <w:r>
+        <w:t>(this),</w:t>
+      </w:r>
+    </w:p>
+    <w:p>
+      <w:pPr>
+        <w:pStyle w:val="ListParagraph"/>
+        <w:numPr>
+          <w:ilvl w:val="1"/>
+          <w:numId w:val="4"/>
+        </w:numPr>
+      </w:pPr>
+      <w:r>
+        <w:t xml:space="preserve">            new </w:t>
+      </w:r>
+      <w:proofErr w:type="spellStart"/>
+      <w:r>
+        <w:t>FinishView</w:t>
+      </w:r>
+      <w:proofErr w:type="spellEnd"/>
+      <w:r>
+        <w:t>(this)</w:t>
+      </w:r>
+    </w:p>
+    <w:p>
+      <w:pPr>
+        <w:pStyle w:val="ListParagraph"/>
+        <w:numPr>
+          <w:ilvl w:val="1"/>
+          <w:numId w:val="4"/>
+        </w:numPr>
+      </w:pPr>
+      <w:r>
+        <w:t xml:space="preserve">        ];</w:t>
+      </w:r>
+    </w:p>
+    <w:p>
+      <w:pPr>
+        <w:pStyle w:val="ListParagraph"/>
+        <w:numPr>
+          <w:ilvl w:val="1"/>
+          <w:numId w:val="4"/>
+        </w:numPr>
+      </w:pPr>
+      <w:r>
+        <w:t xml:space="preserve">    },</w:t>
+      </w:r>
+    </w:p>
+    <w:p>
+      <w:pPr>
+        <w:pStyle w:val="ListParagraph"/>
+        <w:numPr>
+          <w:ilvl w:val="1"/>
+          <w:numId w:val="4"/>
+        </w:numPr>
+      </w:pPr>
+      <w:r>
+        <w:t>each element in the array is a '</w:t>
+      </w:r>
+      <w:proofErr w:type="spellStart"/>
+      <w:r>
+        <w:t>StepView</w:t>
+      </w:r>
+      <w:proofErr w:type="spellEnd"/>
+      <w:r>
+        <w:t>'</w:t>
+      </w:r>
+    </w:p>
+    <w:p>
+      <w:pPr>
+        <w:pStyle w:val="ListParagraph"/>
+        <w:numPr>
+          <w:ilvl w:val="1"/>
+          <w:numId w:val="4"/>
+        </w:numPr>
+      </w:pPr>
+      <w:r>
+        <w:t xml:space="preserve">i.e. it extends </w:t>
+      </w:r>
+      <w:proofErr w:type="spellStart"/>
+      <w:r>
+        <w:t>StepView</w:t>
+      </w:r>
+      <w:proofErr w:type="spellEnd"/>
+    </w:p>
+    <w:p>
+      <w:pPr>
+        <w:pStyle w:val="ListParagraph"/>
+        <w:numPr>
+          <w:ilvl w:val="1"/>
+          <w:numId w:val="4"/>
+        </w:numPr>
+      </w:pPr>
+      <w:proofErr w:type="spellStart"/>
+      <w:r>
+        <w:t>e.g</w:t>
+      </w:r>
+      <w:proofErr w:type="spellEnd"/>
+      <w:r>
+        <w:t xml:space="preserve"> </w:t>
+      </w:r>
+      <w:proofErr w:type="spellStart"/>
+      <w:r>
+        <w:t>var</w:t>
+      </w:r>
+      <w:proofErr w:type="spellEnd"/>
+      <w:r>
+        <w:t xml:space="preserve"> </w:t>
+      </w:r>
+      <w:proofErr w:type="spellStart"/>
+      <w:r>
+        <w:t>CreateAccountView</w:t>
+      </w:r>
+      <w:proofErr w:type="spellEnd"/>
+      <w:r>
+        <w:t xml:space="preserve"> = </w:t>
+      </w:r>
+      <w:proofErr w:type="spellStart"/>
+      <w:r>
+        <w:t>StepView.extend</w:t>
+      </w:r>
+      <w:proofErr w:type="spellEnd"/>
+      <w:r>
+        <w:t>({</w:t>
+      </w:r>
+    </w:p>
+    <w:p>
+      <w:pPr>
+        <w:pStyle w:val="ListParagraph"/>
+        <w:numPr>
+          <w:ilvl w:val="1"/>
+          <w:numId w:val="4"/>
+        </w:numPr>
+      </w:pPr>
+      <w:r>
+        <w:t>in the constructor (</w:t>
+      </w:r>
+      <w:proofErr w:type="spellStart"/>
+      <w:r>
+        <w:t>init</w:t>
+      </w:r>
+      <w:proofErr w:type="spellEnd"/>
+      <w:r>
+        <w:t xml:space="preserve"> function)</w:t>
+      </w:r>
+    </w:p>
+    <w:p>
+      <w:pPr>
+        <w:pStyle w:val="ListParagraph"/>
+        <w:numPr>
+          <w:ilvl w:val="1"/>
+          <w:numId w:val="4"/>
+        </w:numPr>
+      </w:pPr>
+      <w:r>
+        <w:t>it calls the super (base class)</w:t>
+      </w:r>
+    </w:p>
+    <w:p>
+      <w:pPr>
+        <w:pStyle w:val="ListParagraph"/>
+        <w:numPr>
+          <w:ilvl w:val="1"/>
+          <w:numId w:val="4"/>
+        </w:numPr>
+      </w:pPr>
+      <w:proofErr w:type="spellStart"/>
+      <w:r>
+        <w:t>this._super</w:t>
+      </w:r>
+      <w:proofErr w:type="spellEnd"/>
+      <w:r>
+        <w:t>(page, "</w:t>
+      </w:r>
+      <w:proofErr w:type="spellStart"/>
+      <w:r>
+        <w:t>CreateAccount</w:t>
+      </w:r>
+      <w:proofErr w:type="spellEnd"/>
+      <w:r>
+        <w:t>");</w:t>
+      </w:r>
+    </w:p>
+    <w:p>
+      <w:pPr>
+        <w:pStyle w:val="ListParagraph"/>
+        <w:numPr>
+          <w:ilvl w:val="1"/>
+          <w:numId w:val="4"/>
+        </w:numPr>
+      </w:pPr>
+      <w:r>
+        <w:t>passing the '</w:t>
+      </w:r>
+      <w:proofErr w:type="spellStart"/>
+      <w:r>
+        <w:t>templateId</w:t>
+      </w:r>
+      <w:proofErr w:type="spellEnd"/>
+      <w:r>
+        <w:t>'</w:t>
+      </w:r>
+    </w:p>
+    <w:p>
+      <w:pPr>
+        <w:pStyle w:val="ListParagraph"/>
+        <w:numPr>
+          <w:ilvl w:val="1"/>
+          <w:numId w:val="4"/>
+        </w:numPr>
+      </w:pPr>
+      <w:proofErr w:type="gramStart"/>
+      <w:r>
+        <w:t>this</w:t>
+      </w:r>
+      <w:proofErr w:type="gramEnd"/>
+      <w:r>
+        <w:t xml:space="preserve"> is just a name for the piece of html to render that page.</w:t>
+      </w:r>
+    </w:p>
+    <w:p>
+      <w:pPr>
+        <w:pStyle w:val="ListParagraph"/>
+        <w:numPr>
+          <w:ilvl w:val="1"/>
+          <w:numId w:val="4"/>
+        </w:numPr>
+      </w:pPr>
+      <w:proofErr w:type="gramStart"/>
+      <w:r>
+        <w:t>so</w:t>
+      </w:r>
+      <w:proofErr w:type="gramEnd"/>
+      <w:r>
+        <w:t xml:space="preserve"> we add the steps.</w:t>
+      </w:r>
+    </w:p>
+    <w:p>
+      <w:pPr>
+        <w:pStyle w:val="ListParagraph"/>
+        <w:numPr>
+          <w:ilvl w:val="1"/>
+          <w:numId w:val="4"/>
+        </w:numPr>
+      </w:pPr>
+      <w:proofErr w:type="gramStart"/>
+      <w:r>
+        <w:t>the</w:t>
+      </w:r>
+      <w:proofErr w:type="gramEnd"/>
+      <w:r>
+        <w:t xml:space="preserve"> </w:t>
+      </w:r>
+      <w:proofErr w:type="spellStart"/>
+      <w:r>
+        <w:t>knockoutJS</w:t>
+      </w:r>
+      <w:proofErr w:type="spellEnd"/>
+      <w:r>
+        <w:t xml:space="preserve"> template binding uses the '</w:t>
+      </w:r>
+      <w:proofErr w:type="spellStart"/>
+      <w:r>
+        <w:t>templateId</w:t>
+      </w:r>
+      <w:proofErr w:type="spellEnd"/>
+      <w:r>
+        <w:t>' from the current step.</w:t>
+      </w:r>
+    </w:p>
+    <w:p>
+      <w:pPr>
+        <w:pStyle w:val="ListParagraph"/>
+        <w:numPr>
+          <w:ilvl w:val="1"/>
+          <w:numId w:val="4"/>
+        </w:numPr>
+      </w:pPr>
+      <w:proofErr w:type="gramStart"/>
+      <w:r>
+        <w:t>so</w:t>
+      </w:r>
+      <w:proofErr w:type="gramEnd"/>
+      <w:r>
+        <w:t xml:space="preserve"> when we change the current step, the template will change..</w:t>
+      </w:r>
+    </w:p>
+    <w:p>
+      <w:pPr>
+        <w:pStyle w:val="ListParagraph"/>
+        <w:numPr>
+          <w:ilvl w:val="1"/>
+          <w:numId w:val="4"/>
+        </w:numPr>
+      </w:pPr>
+      <w:proofErr w:type="gramStart"/>
+      <w:r>
+        <w:t>probably</w:t>
+      </w:r>
+      <w:proofErr w:type="gramEnd"/>
+      <w:r>
+        <w:t xml:space="preserve"> best </w:t>
+      </w:r>
+      <w:r>
+        <w:t>is</w:t>
+      </w:r>
+      <w:r>
+        <w:t xml:space="preserve"> to create a simple example.</w:t>
+      </w:r>
+    </w:p>
+    <w:p>
+      <w:pPr>
+        <w:pStyle w:val="ListParagraph"/>
+        <w:numPr>
+          <w:ilvl w:val="1"/>
+          <w:numId w:val="4"/>
+        </w:numPr>
+      </w:pPr>
+      <w:r>
+        <w:t>3 pages.</w:t>
+      </w:r>
+    </w:p>
+    <w:p>
+      <w:pPr>
+        <w:pStyle w:val="ListParagraph"/>
+        <w:numPr>
+          <w:ilvl w:val="1"/>
+          <w:numId w:val="4"/>
+        </w:numPr>
+      </w:pPr>
+      <w:proofErr w:type="gramStart"/>
+      <w:r>
+        <w:t>you'll</w:t>
+      </w:r>
+      <w:proofErr w:type="gramEnd"/>
+      <w:r>
+        <w:t xml:space="preserve"> need 3 templates.</w:t>
+      </w:r>
+    </w:p>
+    <w:p>
+      <w:pPr>
+        <w:pStyle w:val="ListParagraph"/>
+      </w:pPr>
+    </w:p>
+    <w:p>
+      <w:pPr>
+        <w:pStyle w:val="ListParagraph"/>
+        <w:numPr>
+          <w:ilvl w:val="1"/>
+          <w:numId w:val="4"/>
+        </w:numPr>
+      </w:pPr>
+      <w:r>
+        <w:lastRenderedPageBreak/>
         <w:br w:type="page"/>
       </w:r>
     </w:p>
@@ -1797,8 +3526,13 @@
         <w:t>Mick has</w:t>
       </w:r>
       <w:r>
-        <w:t xml:space="preserve"> a book &amp; videos on using git</w:t>
-      </w:r>
+        <w:t xml:space="preserve"> a book &amp; videos on using </w:t>
+      </w:r>
+      <w:proofErr w:type="spellStart"/>
+      <w:r>
+        <w:t>git</w:t>
+      </w:r>
+      <w:proofErr w:type="spellEnd"/>
     </w:p>
     <w:p>
       <w:pPr>
@@ -1888,9 +3622,11 @@
           <w:numId w:val="2"/>
         </w:numPr>
       </w:pPr>
+      <w:proofErr w:type="spellStart"/>
       <w:r>
         <w:t>MassTransit</w:t>
       </w:r>
+      <w:proofErr w:type="spellEnd"/>
     </w:p>
     <w:p>
       <w:pPr>
@@ -2105,18 +3841,49 @@
           <w:numId w:val="3"/>
         </w:numPr>
       </w:pPr>
-      <w:r>
-        <w:t>IDispatch interface , IDispatchCommands</w:t>
-      </w:r>
+      <w:proofErr w:type="spellStart"/>
+      <w:r>
+        <w:t>IDispatch</w:t>
+      </w:r>
+      <w:proofErr w:type="spellEnd"/>
+      <w:r>
+        <w:t xml:space="preserve"> </w:t>
+      </w:r>
+      <w:proofErr w:type="gramStart"/>
+      <w:r>
+        <w:t>interface ,</w:t>
+      </w:r>
+      <w:proofErr w:type="gramEnd"/>
+      <w:r>
+        <w:t xml:space="preserve"> </w:t>
+      </w:r>
+      <w:proofErr w:type="spellStart"/>
+      <w:r>
+        <w:t>IDispatchCommands</w:t>
+      </w:r>
+      <w:proofErr w:type="spellEnd"/>
       <w:r>
         <w:t xml:space="preserve"> is injected by our DI. We dispatch command, have results</w:t>
       </w:r>
       <w:r>
-        <w:t>. If result.succeds – do something</w:t>
-      </w:r>
-      <w:r>
-        <w:t>, if fails, do smth</w:t>
-      </w:r>
+        <w:t xml:space="preserve">. If </w:t>
+      </w:r>
+      <w:proofErr w:type="spellStart"/>
+      <w:r>
+        <w:t>result.succeds</w:t>
+      </w:r>
+      <w:proofErr w:type="spellEnd"/>
+      <w:r>
+        <w:t xml:space="preserve"> – do something</w:t>
+      </w:r>
+      <w:r>
+        <w:t xml:space="preserve">, if fails, do </w:t>
+      </w:r>
+      <w:proofErr w:type="spellStart"/>
+      <w:r>
+        <w:t>smth</w:t>
+      </w:r>
+      <w:proofErr w:type="spellEnd"/>
     </w:p>
     <w:p>
       <w:pPr>
@@ -2126,15 +3893,22 @@
           <w:numId w:val="3"/>
         </w:numPr>
       </w:pPr>
+      <w:proofErr w:type="spellStart"/>
       <w:r>
         <w:t>CommandHandler</w:t>
       </w:r>
+      <w:proofErr w:type="spellEnd"/>
       <w:r>
         <w:t>, it’s also wired up by DI</w:t>
       </w:r>
       <w:r>
-        <w:t>. Interface IProcessCommand</w:t>
-      </w:r>
+        <w:t xml:space="preserve">. Interface </w:t>
+      </w:r>
+      <w:proofErr w:type="spellStart"/>
+      <w:r>
+        <w:t>IProcessCommand</w:t>
+      </w:r>
+      <w:proofErr w:type="spellEnd"/>
     </w:p>
     <w:p>
       <w:pPr>
@@ -2145,8 +3919,13 @@
         </w:numPr>
       </w:pPr>
       <w:r>
-        <w:t>When the website first starts up, some code looks for every class that implements the IProcessCommand</w:t>
-      </w:r>
+        <w:t xml:space="preserve">When the website first starts up, some code looks for every class that implements the </w:t>
+      </w:r>
+      <w:proofErr w:type="spellStart"/>
+      <w:r>
+        <w:t>IProcessCommand</w:t>
+      </w:r>
+      <w:proofErr w:type="spellEnd"/>
     </w:p>
     <w:p>
       <w:pPr>
@@ -2169,8 +3948,13 @@
         </w:numPr>
       </w:pPr>
       <w:r>
-        <w:t>Example – when we sign in, we take everything – email, password… put into command, send the command to the commandhandler</w:t>
-      </w:r>
+        <w:t xml:space="preserve">Example – when we sign in, we take everything – email, password… put into command, send the command to the </w:t>
+      </w:r>
+      <w:proofErr w:type="spellStart"/>
+      <w:r>
+        <w:t>commandhandler</w:t>
+      </w:r>
+      <w:proofErr w:type="spellEnd"/>
       <w:r>
         <w:t>. Handler looks for this person (uses repository)</w:t>
       </w:r>
@@ -2228,7 +4012,15 @@
         </w:numPr>
       </w:pPr>
       <w:r>
-        <w:t>In Visual Studio – open Elevate.Task\Data</w:t>
+        <w:t xml:space="preserve">In Visual Studio – open </w:t>
+      </w:r>
+      <w:proofErr w:type="spellStart"/>
+      <w:r>
+        <w:t>Elevate.Task</w:t>
+      </w:r>
+      <w:proofErr w:type="spellEnd"/>
+      <w:r>
+        <w:t>\Data</w:t>
       </w:r>
       <w:r>
         <w:t>\Migrations – all the migrations are here</w:t>
@@ -2243,7 +4035,23 @@
         </w:numPr>
       </w:pPr>
       <w:r>
-        <w:t>If you login as a contractor, an event is published (using masstransit/rabbitmq)</w:t>
+        <w:t xml:space="preserve">If you login as a contractor, an event is published (using </w:t>
+      </w:r>
+      <w:proofErr w:type="spellStart"/>
+      <w:r>
+        <w:t>masstransit</w:t>
+      </w:r>
+      <w:proofErr w:type="spellEnd"/>
+      <w:r>
+        <w:t>/</w:t>
+      </w:r>
+      <w:proofErr w:type="spellStart"/>
+      <w:r>
+        <w:t>rabbitmq</w:t>
+      </w:r>
+      <w:proofErr w:type="spellEnd"/>
+      <w:r>
+        <w:t>)</w:t>
       </w:r>
     </w:p>
     <w:p>
@@ -2278,8 +4086,13 @@
           <w:numId w:val="3"/>
         </w:numPr>
       </w:pPr>
-      <w:r>
-        <w:t>give it 30 seconds...</w:t>
+      <w:proofErr w:type="gramStart"/>
+      <w:r>
+        <w:t>give</w:t>
+      </w:r>
+      <w:proofErr w:type="gramEnd"/>
+      <w:r>
+        <w:t xml:space="preserve"> it 30 seconds...</w:t>
       </w:r>
     </w:p>
     <w:p>
@@ -2303,7 +4116,39 @@
         </w:numPr>
       </w:pPr>
       <w:r>
-        <w:t>put a breakpoint in ContractorLoggedInEventHandler Line 25: _logger.InfoFormat("Contractor With EmailAddress {0} Has Logged In", message.Contractor.EmailAddress);</w:t>
+        <w:t xml:space="preserve">put a breakpoint in </w:t>
+      </w:r>
+      <w:proofErr w:type="spellStart"/>
+      <w:r>
+        <w:t>ContractorLoggedInEventHandler</w:t>
+      </w:r>
+      <w:proofErr w:type="spellEnd"/>
+      <w:r>
+        <w:t xml:space="preserve"> Line 25: _</w:t>
+      </w:r>
+      <w:proofErr w:type="spellStart"/>
+      <w:r>
+        <w:t>logger.InfoFormat</w:t>
+      </w:r>
+      <w:proofErr w:type="spellEnd"/>
+      <w:r>
+        <w:t xml:space="preserve">("Contractor With </w:t>
+      </w:r>
+      <w:proofErr w:type="spellStart"/>
+      <w:r>
+        <w:t>EmailAddress</w:t>
+      </w:r>
+      <w:proofErr w:type="spellEnd"/>
+      <w:r>
+        <w:t xml:space="preserve"> {0} Has Logged In", </w:t>
+      </w:r>
+      <w:proofErr w:type="spellStart"/>
+      <w:r>
+        <w:t>message.Contractor.EmailAddress</w:t>
+      </w:r>
+      <w:proofErr w:type="spellEnd"/>
+      <w:r>
+        <w:t>);</w:t>
       </w:r>
     </w:p>
     <w:p>
@@ -2327,8 +4172,13 @@
         </w:numPr>
       </w:pPr>
       <w:r>
-        <w:t>in elevate we're using nhibernate</w:t>
-      </w:r>
+        <w:t xml:space="preserve">in elevate we're using </w:t>
+      </w:r>
+      <w:proofErr w:type="spellStart"/>
+      <w:r>
+        <w:t>nhibernate</w:t>
+      </w:r>
+      <w:proofErr w:type="spellEnd"/>
     </w:p>
     <w:p>
       <w:pPr>
@@ -2338,8 +4188,31 @@
           <w:numId w:val="3"/>
         </w:numPr>
       </w:pPr>
-      <w:r>
-        <w:t>masstransit has an nhibernate saga persister built in too..</w:t>
+      <w:proofErr w:type="spellStart"/>
+      <w:proofErr w:type="gramStart"/>
+      <w:r>
+        <w:t>masstransit</w:t>
+      </w:r>
+      <w:proofErr w:type="spellEnd"/>
+      <w:proofErr w:type="gramEnd"/>
+      <w:r>
+        <w:t xml:space="preserve"> has an </w:t>
+      </w:r>
+      <w:proofErr w:type="spellStart"/>
+      <w:r>
+        <w:t>nhibernate</w:t>
+      </w:r>
+      <w:proofErr w:type="spellEnd"/>
+      <w:r>
+        <w:t xml:space="preserve"> saga </w:t>
+      </w:r>
+      <w:proofErr w:type="spellStart"/>
+      <w:r>
+        <w:t>persister</w:t>
+      </w:r>
+      <w:proofErr w:type="spellEnd"/>
+      <w:r>
+        <w:t xml:space="preserve"> built in too..</w:t>
       </w:r>
     </w:p>
     <w:p>
@@ -2351,7 +4224,31 @@
         </w:numPr>
       </w:pPr>
       <w:r>
-        <w:t>if you look at ContractorSignUpSagaMap - that's a Fluent NHibernate Map for the ContractorSignUpSaga in Elevate</w:t>
+        <w:t xml:space="preserve">if you look at </w:t>
+      </w:r>
+      <w:proofErr w:type="spellStart"/>
+      <w:r>
+        <w:t>ContractorSignUpSagaMap</w:t>
+      </w:r>
+      <w:proofErr w:type="spellEnd"/>
+      <w:r>
+        <w:t xml:space="preserve"> - that's a Fluent </w:t>
+      </w:r>
+      <w:proofErr w:type="spellStart"/>
+      <w:r>
+        <w:t>NHibernate</w:t>
+      </w:r>
+      <w:proofErr w:type="spellEnd"/>
+      <w:r>
+        <w:t xml:space="preserve"> Map for the </w:t>
+      </w:r>
+      <w:proofErr w:type="spellStart"/>
+      <w:r>
+        <w:t>ContractorSignUpSaga</w:t>
+      </w:r>
+      <w:proofErr w:type="spellEnd"/>
+      <w:r>
+        <w:t xml:space="preserve"> in Elevate</w:t>
       </w:r>
     </w:p>
     <w:p>
@@ -2362,8 +4259,13 @@
           <w:numId w:val="3"/>
         </w:numPr>
       </w:pPr>
-      <w:r>
-        <w:t>message subscription is based on the message type being subscribed by the app/service that wants it...</w:t>
+      <w:proofErr w:type="gramStart"/>
+      <w:r>
+        <w:t>message</w:t>
+      </w:r>
+      <w:proofErr w:type="gramEnd"/>
+      <w:r>
+        <w:t xml:space="preserve"> subscription is based on the message type being subscribed by the app/service that wants it...</w:t>
       </w:r>
     </w:p>
     <w:p>
@@ -2374,8 +4276,29 @@
           <w:numId w:val="3"/>
         </w:numPr>
       </w:pPr>
-      <w:r>
-        <w:t>if you look in elevate code... at the classs ServicesMessageBusInstaller  !!!</w:t>
+      <w:proofErr w:type="gramStart"/>
+      <w:r>
+        <w:t>if</w:t>
+      </w:r>
+      <w:proofErr w:type="gramEnd"/>
+      <w:r>
+        <w:t xml:space="preserve"> you look in elevate code... at the </w:t>
+      </w:r>
+      <w:proofErr w:type="spellStart"/>
+      <w:r>
+        <w:t>classs</w:t>
+      </w:r>
+      <w:proofErr w:type="spellEnd"/>
+      <w:r>
+        <w:t xml:space="preserve"> </w:t>
+      </w:r>
+      <w:proofErr w:type="spellStart"/>
+      <w:r>
+        <w:t>ServicesMessageBusInstaller</w:t>
+      </w:r>
+      <w:proofErr w:type="spellEnd"/>
+      <w:r>
+        <w:t xml:space="preserve">  !!!</w:t>
       </w:r>
     </w:p>
     <w:p>
@@ -2393,7 +4316,15 @@
         <w:ind w:left="1080"/>
       </w:pPr>
       <w:r>
-        <w:t xml:space="preserve">        /// Scan The Service Host Assembly For All Consumes&lt;T&gt;.All </w:t>
+        <w:t xml:space="preserve">        /// Scan The Service Host Assembly </w:t>
+      </w:r>
+      <w:proofErr w:type="gramStart"/>
+      <w:r>
+        <w:t>For</w:t>
+      </w:r>
+      <w:proofErr w:type="gramEnd"/>
+      <w:r>
+        <w:t xml:space="preserve"> All Consumes&lt;T&gt;.All </w:t>
       </w:r>
     </w:p>
     <w:p>
@@ -2402,7 +4333,15 @@
         <w:ind w:left="1080"/>
       </w:pPr>
       <w:r>
-        <w:t xml:space="preserve">        /// Register Them In the Container</w:t>
+        <w:t xml:space="preserve">        /// Register Them </w:t>
+      </w:r>
+      <w:proofErr w:type="gramStart"/>
+      <w:r>
+        <w:t>In</w:t>
+      </w:r>
+      <w:proofErr w:type="gramEnd"/>
+      <w:r>
+        <w:t xml:space="preserve"> the Container</w:t>
       </w:r>
     </w:p>
     <w:p>
@@ -2420,7 +4359,23 @@
         <w:ind w:left="1080"/>
       </w:pPr>
       <w:r>
-        <w:t xml:space="preserve">        void RegisterMessageHandlersInContainer()</w:t>
+        <w:t xml:space="preserve">        </w:t>
+      </w:r>
+      <w:proofErr w:type="gramStart"/>
+      <w:r>
+        <w:t>void</w:t>
+      </w:r>
+      <w:proofErr w:type="gramEnd"/>
+      <w:r>
+        <w:t xml:space="preserve"> </w:t>
+      </w:r>
+      <w:proofErr w:type="spellStart"/>
+      <w:r>
+        <w:t>RegisterMessageHandlersInContainer</w:t>
+      </w:r>
+      <w:proofErr w:type="spellEnd"/>
+      <w:r>
+        <w:t>()</w:t>
       </w:r>
     </w:p>
     <w:p>
@@ -2438,7 +4393,33 @@
         <w:ind w:left="1080"/>
       </w:pPr>
       <w:r>
-        <w:t xml:space="preserve">            var consumerType = typeof (Consumes&lt;&gt;.All);</w:t>
+        <w:t xml:space="preserve">            </w:t>
+      </w:r>
+      <w:proofErr w:type="spellStart"/>
+      <w:proofErr w:type="gramStart"/>
+      <w:r>
+        <w:t>var</w:t>
+      </w:r>
+      <w:proofErr w:type="spellEnd"/>
+      <w:proofErr w:type="gramEnd"/>
+      <w:r>
+        <w:t xml:space="preserve"> </w:t>
+      </w:r>
+      <w:proofErr w:type="spellStart"/>
+      <w:r>
+        <w:t>consumerType</w:t>
+      </w:r>
+      <w:proofErr w:type="spellEnd"/>
+      <w:r>
+        <w:t xml:space="preserve"> = </w:t>
+      </w:r>
+      <w:proofErr w:type="spellStart"/>
+      <w:r>
+        <w:t>typeof</w:t>
+      </w:r>
+      <w:proofErr w:type="spellEnd"/>
+      <w:r>
+        <w:t xml:space="preserve"> (Consumes&lt;&gt;.All);</w:t>
       </w:r>
     </w:p>
     <w:p>
@@ -2447,8 +4428,13 @@
         <w:ind w:left="1080"/>
       </w:pPr>
       <w:r>
-        <w:t xml:space="preserve">            _container.Register</w:t>
-      </w:r>
+        <w:t xml:space="preserve">            _</w:t>
+      </w:r>
+      <w:proofErr w:type="spellStart"/>
+      <w:r>
+        <w:t>container.Register</w:t>
+      </w:r>
+      <w:proofErr w:type="spellEnd"/>
     </w:p>
     <w:p>
       <w:pPr>
@@ -2466,7 +4452,23 @@
       </w:pPr>
       <w:r>
         <w:lastRenderedPageBreak/>
-        <w:t xml:space="preserve">                consumerType.ComponentsOfTypeInAssembly(_serviceAssembly).Configure(c =&gt; c.LifeStyle.Scoped()),</w:t>
+        <w:t xml:space="preserve">                </w:t>
+      </w:r>
+      <w:proofErr w:type="gramStart"/>
+      <w:r>
+        <w:t>consumerType.ComponentsOfTypeInAssembly(</w:t>
+      </w:r>
+      <w:proofErr w:type="gramEnd"/>
+      <w:r>
+        <w:t xml:space="preserve">_serviceAssembly).Configure(c =&gt; </w:t>
+      </w:r>
+      <w:proofErr w:type="spellStart"/>
+      <w:r>
+        <w:t>c.LifeStyle.Scoped</w:t>
+      </w:r>
+      <w:proofErr w:type="spellEnd"/>
+      <w:r>
+        <w:t>()),</w:t>
       </w:r>
     </w:p>
     <w:p>
@@ -2475,7 +4477,57 @@
         <w:ind w:left="1080"/>
       </w:pPr>
       <w:r>
-        <w:t xml:space="preserve">                Component.For(typeof (ISagaRepository&lt;&gt;)).ImplementedBy(typeof (NHibernateSagaRepository&lt;&gt;))</w:t>
+        <w:t xml:space="preserve">                </w:t>
+      </w:r>
+      <w:proofErr w:type="spellStart"/>
+      <w:proofErr w:type="gramStart"/>
+      <w:r>
+        <w:t>Component.For</w:t>
+      </w:r>
+      <w:proofErr w:type="spellEnd"/>
+      <w:r>
+        <w:t>(</w:t>
+      </w:r>
+      <w:proofErr w:type="spellStart"/>
+      <w:proofErr w:type="gramEnd"/>
+      <w:r>
+        <w:t>typeof</w:t>
+      </w:r>
+      <w:proofErr w:type="spellEnd"/>
+      <w:r>
+        <w:t xml:space="preserve"> (</w:t>
+      </w:r>
+      <w:proofErr w:type="spellStart"/>
+      <w:r>
+        <w:t>ISagaRepository</w:t>
+      </w:r>
+      <w:proofErr w:type="spellEnd"/>
+      <w:r>
+        <w:t>&lt;&gt;)).</w:t>
+      </w:r>
+      <w:proofErr w:type="spellStart"/>
+      <w:r>
+        <w:t>ImplementedBy</w:t>
+      </w:r>
+      <w:proofErr w:type="spellEnd"/>
+      <w:r>
+        <w:t>(</w:t>
+      </w:r>
+      <w:proofErr w:type="spellStart"/>
+      <w:r>
+        <w:t>typeof</w:t>
+      </w:r>
+      <w:proofErr w:type="spellEnd"/>
+      <w:r>
+        <w:t xml:space="preserve"> (</w:t>
+      </w:r>
+      <w:proofErr w:type="spellStart"/>
+      <w:r>
+        <w:t>NHibernateSagaRepository</w:t>
+      </w:r>
+      <w:proofErr w:type="spellEnd"/>
+      <w:r>
+        <w:t>&lt;&gt;))</w:t>
       </w:r>
     </w:p>
     <w:p>
@@ -2516,8 +4568,13 @@
           <w:numId w:val="3"/>
         </w:numPr>
       </w:pPr>
-      <w:r>
-        <w:t>we then register those classes in the container..</w:t>
+      <w:proofErr w:type="gramStart"/>
+      <w:r>
+        <w:t>we</w:t>
+      </w:r>
+      <w:proofErr w:type="gramEnd"/>
+      <w:r>
+        <w:t xml:space="preserve"> then register those classes in the container..</w:t>
       </w:r>
     </w:p>
     <w:p>
@@ -2529,7 +4586,15 @@
         </w:numPr>
       </w:pPr>
       <w:r>
-        <w:t>later masstransit scans the container for all those classes</w:t>
+        <w:t xml:space="preserve">later </w:t>
+      </w:r>
+      <w:proofErr w:type="spellStart"/>
+      <w:r>
+        <w:t>masstransit</w:t>
+      </w:r>
+      <w:proofErr w:type="spellEnd"/>
+      <w:r>
+        <w:t xml:space="preserve"> scans the container for all those classes</w:t>
       </w:r>
     </w:p>
     <w:p>
@@ -2541,7 +4606,15 @@
         </w:numPr>
       </w:pPr>
       <w:r>
-        <w:t>at startup, it scans the container, for each class it finds it then knows that the servivce wants to subscribe to the message</w:t>
+        <w:t xml:space="preserve">at startup, it scans the container, for each class it finds it then knows that the </w:t>
+      </w:r>
+      <w:proofErr w:type="spellStart"/>
+      <w:r>
+        <w:t>servivce</w:t>
+      </w:r>
+      <w:proofErr w:type="spellEnd"/>
+      <w:r>
+        <w:t xml:space="preserve"> wants to subscribe to the message</w:t>
       </w:r>
     </w:p>
     <w:p>
@@ -2565,7 +4638,47 @@
         </w:numPr>
       </w:pPr>
       <w:r>
-        <w:t>if you look in ElevateServiceBusFactory Line 30 - you see that MT (masstransit) is being told to scan the IoC container for consumers... sbc.Subscribe(subs =&gt; subs.CreateMasstransitConsumersFromContainer(_container));</w:t>
+        <w:t xml:space="preserve">if you look in </w:t>
+      </w:r>
+      <w:proofErr w:type="spellStart"/>
+      <w:r>
+        <w:t>ElevateServiceBusFactory</w:t>
+      </w:r>
+      <w:proofErr w:type="spellEnd"/>
+      <w:r>
+        <w:t xml:space="preserve"> Line 30 - you see that MT (</w:t>
+      </w:r>
+      <w:proofErr w:type="spellStart"/>
+      <w:r>
+        <w:t>masstransit</w:t>
+      </w:r>
+      <w:proofErr w:type="spellEnd"/>
+      <w:r>
+        <w:t xml:space="preserve">) is being told to scan the </w:t>
+      </w:r>
+      <w:proofErr w:type="spellStart"/>
+      <w:r>
+        <w:t>IoC</w:t>
+      </w:r>
+      <w:proofErr w:type="spellEnd"/>
+      <w:r>
+        <w:t xml:space="preserve"> container for consumers... </w:t>
+      </w:r>
+      <w:proofErr w:type="spellStart"/>
+      <w:r>
+        <w:t>sbc.Subscribe</w:t>
+      </w:r>
+      <w:proofErr w:type="spellEnd"/>
+      <w:r>
+        <w:t xml:space="preserve">(subs =&gt; </w:t>
+      </w:r>
+      <w:proofErr w:type="spellStart"/>
+      <w:r>
+        <w:t>subs.CreateMasstransitConsumersFromContainer</w:t>
+      </w:r>
+      <w:proofErr w:type="spellEnd"/>
+      <w:r>
+        <w:t>(_container));</w:t>
       </w:r>
     </w:p>
     <w:p>
@@ -2577,7 +4690,15 @@
         </w:numPr>
       </w:pPr>
       <w:r>
-        <w:t>conceptually its like this:</w:t>
+        <w:t xml:space="preserve">conceptually </w:t>
+      </w:r>
+      <w:proofErr w:type="spellStart"/>
+      <w:r>
+        <w:t>its</w:t>
+      </w:r>
+      <w:proofErr w:type="spellEnd"/>
+      <w:r>
+        <w:t xml:space="preserve"> like this:</w:t>
       </w:r>
     </w:p>
     <w:p>
@@ -2589,7 +4710,23 @@
         </w:numPr>
       </w:pPr>
       <w:r>
-        <w:t>You have an assembly (.net).  It contains classes like: public class CustomerMessageSubscriber : Consumes&lt;CustomerMessage&gt;.All {}</w:t>
+        <w:t xml:space="preserve">You have an assembly (.net).  It contains classes like: public class </w:t>
+      </w:r>
+      <w:proofErr w:type="spellStart"/>
+      <w:r>
+        <w:t>CustomerMessageSubscriber</w:t>
+      </w:r>
+      <w:proofErr w:type="spellEnd"/>
+      <w:r>
+        <w:t xml:space="preserve"> : Consumes&lt;</w:t>
+      </w:r>
+      <w:proofErr w:type="spellStart"/>
+      <w:r>
+        <w:t>CustomerMessage</w:t>
+      </w:r>
+      <w:proofErr w:type="spellEnd"/>
+      <w:r>
+        <w:t>&gt;.All {}</w:t>
       </w:r>
     </w:p>
     <w:p>
@@ -2601,7 +4738,23 @@
         </w:numPr>
       </w:pPr>
       <w:r>
-        <w:t>you may have 10 of those for example:  at startup:  you scan the assembly using reflection:  it returns the 10 classses, you then configure your dependency injection container (also called an IoC container)  by adding those classes into the container</w:t>
+        <w:t xml:space="preserve">you may have 10 of those for example:  at startup:  you scan the assembly using reflection:  it returns the 10 </w:t>
+      </w:r>
+      <w:proofErr w:type="spellStart"/>
+      <w:r>
+        <w:t>classses</w:t>
+      </w:r>
+      <w:proofErr w:type="spellEnd"/>
+      <w:r>
+        <w:t xml:space="preserve">, you then configure your dependency injection container (also called an </w:t>
+      </w:r>
+      <w:proofErr w:type="spellStart"/>
+      <w:r>
+        <w:t>IoC</w:t>
+      </w:r>
+      <w:proofErr w:type="spellEnd"/>
+      <w:r>
+        <w:t xml:space="preserve"> container)  by adding those classes into the container</w:t>
       </w:r>
     </w:p>
     <w:p>
@@ -2612,8 +4765,13 @@
           <w:numId w:val="3"/>
         </w:numPr>
       </w:pPr>
-      <w:r>
-        <w:t>now you container contains the 10 classes.</w:t>
+      <w:proofErr w:type="gramStart"/>
+      <w:r>
+        <w:t>now</w:t>
+      </w:r>
+      <w:proofErr w:type="gramEnd"/>
+      <w:r>
+        <w:t xml:space="preserve"> you container contains the 10 classes.</w:t>
       </w:r>
     </w:p>
     <w:p>
@@ -2636,8 +4794,13 @@
           <w:numId w:val="3"/>
         </w:numPr>
       </w:pPr>
-      <w:r>
-        <w:t>it finds the 10 classes.</w:t>
+      <w:proofErr w:type="gramStart"/>
+      <w:r>
+        <w:t>it</w:t>
+      </w:r>
+      <w:proofErr w:type="gramEnd"/>
+      <w:r>
+        <w:t xml:space="preserve"> finds the 10 classes.</w:t>
       </w:r>
     </w:p>
     <w:p>
@@ -2649,8 +4812,13 @@
         </w:numPr>
       </w:pPr>
       <w:r>
-        <w:t>then it has 10 messages it needs to subscribe to in rabbitmq</w:t>
-      </w:r>
+        <w:t xml:space="preserve">then it has 10 messages it needs to subscribe to in </w:t>
+      </w:r>
+      <w:proofErr w:type="spellStart"/>
+      <w:r>
+        <w:t>rabbitmq</w:t>
+      </w:r>
+      <w:proofErr w:type="spellEnd"/>
     </w:p>
     <w:p>
       <w:pPr>
@@ -2660,8 +4828,29 @@
           <w:numId w:val="3"/>
         </w:numPr>
       </w:pPr>
-      <w:r>
-        <w:t>the alternatiive is that you would have to manually subscribe every message, which is error prone, awkard and a waste of time really.</w:t>
+      <w:proofErr w:type="gramStart"/>
+      <w:r>
+        <w:t>the</w:t>
+      </w:r>
+      <w:proofErr w:type="gramEnd"/>
+      <w:r>
+        <w:t xml:space="preserve"> </w:t>
+      </w:r>
+      <w:proofErr w:type="spellStart"/>
+      <w:r>
+        <w:t>alternatiive</w:t>
+      </w:r>
+      <w:proofErr w:type="spellEnd"/>
+      <w:r>
+        <w:t xml:space="preserve"> is that you would have to manually subscribe every message, which is error prone, </w:t>
+      </w:r>
+      <w:proofErr w:type="spellStart"/>
+      <w:r>
+        <w:t>awkard</w:t>
+      </w:r>
+      <w:proofErr w:type="spellEnd"/>
+      <w:r>
+        <w:t xml:space="preserve"> and a waste of time really.</w:t>
       </w:r>
     </w:p>
     <w:p>
@@ -2673,7 +4862,15 @@
         </w:numPr>
       </w:pPr>
       <w:r>
-        <w:t>About Windsoe container</w:t>
+        <w:t xml:space="preserve">About </w:t>
+      </w:r>
+      <w:proofErr w:type="spellStart"/>
+      <w:r>
+        <w:t>Windsoe</w:t>
+      </w:r>
+      <w:proofErr w:type="spellEnd"/>
+      <w:r>
+        <w:t xml:space="preserve"> container</w:t>
       </w:r>
     </w:p>
     <w:p>
@@ -2685,7 +4882,15 @@
         </w:numPr>
       </w:pPr>
       <w:r>
-        <w:t>if you look in ElevateHttpApplication&lt;T&gt;</w:t>
+        <w:t xml:space="preserve">if you look in </w:t>
+      </w:r>
+      <w:proofErr w:type="spellStart"/>
+      <w:r>
+        <w:t>ElevateHttpApplication</w:t>
+      </w:r>
+      <w:proofErr w:type="spellEnd"/>
+      <w:r>
+        <w:t>&lt;T&gt;</w:t>
       </w:r>
     </w:p>
     <w:p>
@@ -2706,7 +4911,23 @@
         <w:ind w:left="1440"/>
       </w:pPr>
       <w:r>
-        <w:t xml:space="preserve">   public static IWindsorContainer Container { get; private set; }</w:t>
+        <w:t xml:space="preserve">   </w:t>
+      </w:r>
+      <w:proofErr w:type="gramStart"/>
+      <w:r>
+        <w:t>public</w:t>
+      </w:r>
+      <w:proofErr w:type="gramEnd"/>
+      <w:r>
+        <w:t xml:space="preserve"> static </w:t>
+      </w:r>
+      <w:proofErr w:type="spellStart"/>
+      <w:r>
+        <w:t>IWindsorContainer</w:t>
+      </w:r>
+      <w:proofErr w:type="spellEnd"/>
+      <w:r>
+        <w:t xml:space="preserve"> Container { get; private set; }</w:t>
       </w:r>
     </w:p>
     <w:p>
@@ -2721,8 +4942,21 @@
         <w:ind w:left="1440"/>
       </w:pPr>
       <w:r>
-        <w:t xml:space="preserve">        IWindsorContainer IContainerAccessor.Container</w:t>
-      </w:r>
+        <w:t xml:space="preserve">        </w:t>
+      </w:r>
+      <w:proofErr w:type="spellStart"/>
+      <w:r>
+        <w:t>IWindsorContainer</w:t>
+      </w:r>
+      <w:proofErr w:type="spellEnd"/>
+      <w:r>
+        <w:t xml:space="preserve"> </w:t>
+      </w:r>
+      <w:proofErr w:type="spellStart"/>
+      <w:r>
+        <w:t>IContainerAccessor.Container</w:t>
+      </w:r>
+      <w:proofErr w:type="spellEnd"/>
     </w:p>
     <w:p>
       <w:pPr>
@@ -2739,7 +4973,15 @@
         <w:ind w:left="1440"/>
       </w:pPr>
       <w:r>
-        <w:t xml:space="preserve">            get { return Container; }</w:t>
+        <w:t xml:space="preserve">            </w:t>
+      </w:r>
+      <w:proofErr w:type="gramStart"/>
+      <w:r>
+        <w:t>get</w:t>
+      </w:r>
+      <w:proofErr w:type="gramEnd"/>
+      <w:r>
+        <w:t xml:space="preserve"> { return Container; }</w:t>
       </w:r>
     </w:p>
     <w:p>
@@ -2760,8 +5002,13 @@
         </w:numPr>
       </w:pPr>
       <w:r>
-        <w:t>if you look into ServiceHostBase</w:t>
-      </w:r>
+        <w:t xml:space="preserve">if you look into </w:t>
+      </w:r>
+      <w:proofErr w:type="spellStart"/>
+      <w:r>
+        <w:t>ServiceHostBase</w:t>
+      </w:r>
+      <w:proofErr w:type="spellEnd"/>
     </w:p>
     <w:p>
       <w:pPr>
@@ -2772,7 +5019,15 @@
         </w:numPr>
       </w:pPr>
       <w:r>
-        <w:t>protected IWindsorContainer Container;</w:t>
+        <w:t xml:space="preserve">protected </w:t>
+      </w:r>
+      <w:proofErr w:type="spellStart"/>
+      <w:r>
+        <w:t>IWindsorContainer</w:t>
+      </w:r>
+      <w:proofErr w:type="spellEnd"/>
+      <w:r>
+        <w:t xml:space="preserve"> Container;</w:t>
       </w:r>
     </w:p>
     <w:p>
@@ -2783,8 +5038,29 @@
           <w:numId w:val="3"/>
         </w:numPr>
       </w:pPr>
-      <w:r>
-        <w:t>essentially is a global object.. but we dont access it that way.</w:t>
+      <w:proofErr w:type="gramStart"/>
+      <w:r>
+        <w:t>essentially</w:t>
+      </w:r>
+      <w:proofErr w:type="gramEnd"/>
+      <w:r>
+        <w:t xml:space="preserve"> is a global object.. </w:t>
+      </w:r>
+      <w:proofErr w:type="gramStart"/>
+      <w:r>
+        <w:t>but</w:t>
+      </w:r>
+      <w:proofErr w:type="gramEnd"/>
+      <w:r>
+        <w:t xml:space="preserve"> we </w:t>
+      </w:r>
+      <w:proofErr w:type="spellStart"/>
+      <w:r>
+        <w:t>dont</w:t>
+      </w:r>
+      <w:proofErr w:type="spellEnd"/>
+      <w:r>
+        <w:t xml:space="preserve"> access it that way.</w:t>
       </w:r>
     </w:p>
     <w:p>
@@ -2834,10 +5110,7 @@
       </w:hyperlink>
     </w:p>
     <w:p/>
-    <w:p>
-      <w:bookmarkStart w:id="0" w:name="_GoBack"/>
-      <w:bookmarkEnd w:id="0"/>
-    </w:p>
+    <w:p/>
     <w:sectPr>
       <w:pgSz w:w="12240" w:h="15840"/>
       <w:pgMar w:top="1440" w:right="1440" w:bottom="1440" w:left="1440" w:header="720" w:footer="720" w:gutter="0"/>

</xml_diff>

<commit_message>
Added user name and password for contractors
</commit_message>
<xml_diff>
--- a/Developer start/Developer start.docx
+++ b/Developer start/Developer start.docx
@@ -1253,6 +1253,37 @@
       <w:pPr>
         <w:pStyle w:val="ListParagraph"/>
         <w:numPr>
+          <w:ilvl w:val="3"/>
+          <w:numId w:val="1"/>
+        </w:numPr>
+      </w:pPr>
+      <w:hyperlink r:id="rId9" w:history="1">
+        <w:r>
+          <w:rPr>
+            <w:rStyle w:val="Hyperlink"/>
+          </w:rPr>
+          <w:t>mickdelaney@gmail.com</w:t>
+        </w:r>
+      </w:hyperlink>
+    </w:p>
+    <w:p>
+      <w:pPr>
+        <w:pStyle w:val="ListParagraph"/>
+        <w:numPr>
+          <w:ilvl w:val="3"/>
+          <w:numId w:val="1"/>
+        </w:numPr>
+      </w:pPr>
+      <w:r>
+        <w:t>password: $Password123</w:t>
+      </w:r>
+      <w:bookmarkStart w:id="0" w:name="_GoBack"/>
+      <w:bookmarkEnd w:id="0"/>
+    </w:p>
+    <w:p>
+      <w:pPr>
+        <w:pStyle w:val="ListParagraph"/>
+        <w:numPr>
           <w:ilvl w:val="1"/>
           <w:numId w:val="1"/>
         </w:numPr>
@@ -1260,7 +1291,7 @@
       <w:r>
         <w:t xml:space="preserve">Go to </w:t>
       </w:r>
-      <w:hyperlink r:id="rId9" w:history="1">
+      <w:hyperlink r:id="rId10" w:history="1">
         <w:r>
           <w:rPr>
             <w:rStyle w:val="Hyperlink"/>
@@ -1302,6 +1333,7 @@
         </w:numPr>
       </w:pPr>
       <w:r>
+        <w:lastRenderedPageBreak/>
         <w:t>Navigate around the application...</w:t>
       </w:r>
     </w:p>
@@ -1327,7 +1359,6 @@
       </w:pPr>
       <w:proofErr w:type="gramStart"/>
       <w:r>
-        <w:lastRenderedPageBreak/>
         <w:t>that</w:t>
       </w:r>
       <w:proofErr w:type="gramEnd"/>
@@ -1390,7 +1421,7 @@
       <w:r>
         <w:t xml:space="preserve"> </w:t>
       </w:r>
-      <w:hyperlink r:id="rId10" w:history="1">
+      <w:hyperlink r:id="rId11" w:history="1">
         <w:r>
           <w:rPr>
             <w:rStyle w:val="Hyperlink"/>
@@ -1862,7 +1893,7 @@
           <w:numId w:val="4"/>
         </w:numPr>
       </w:pPr>
-      <w:hyperlink r:id="rId11" w:history="1">
+      <w:hyperlink r:id="rId12" w:history="1">
         <w:r>
           <w:rPr>
             <w:rStyle w:val="Hyperlink"/>
@@ -1879,7 +1910,7 @@
           <w:numId w:val="4"/>
         </w:numPr>
       </w:pPr>
-      <w:hyperlink r:id="rId12" w:history="1">
+      <w:hyperlink r:id="rId13" w:history="1">
         <w:r>
           <w:rPr>
             <w:rStyle w:val="Hyperlink"/>
@@ -2024,7 +2055,7 @@
       <w:r>
         <w:t xml:space="preserve">test the web form you created.. </w:t>
       </w:r>
-      <w:hyperlink r:id="rId13" w:history="1">
+      <w:hyperlink r:id="rId14" w:history="1">
         <w:r>
           <w:t>http://nuget.org/packages/Selenium.WebDriver</w:t>
         </w:r>
@@ -2078,7 +2109,7 @@
       <w:r>
         <w:br/>
       </w:r>
-      <w:hyperlink r:id="rId14" w:history="1">
+      <w:hyperlink r:id="rId15" w:history="1">
         <w:r>
           <w:t>http://phantomjs.org/</w:t>
         </w:r>
@@ -2086,7 +2117,7 @@
       <w:r>
         <w:t> </w:t>
       </w:r>
-      <w:hyperlink r:id="rId15" w:history="1">
+      <w:hyperlink r:id="rId16" w:history="1">
         <w:r>
           <w:t>https://github.com/detro/ghostdriver</w:t>
         </w:r>
@@ -2264,7 +2295,7 @@
           <w:numId w:val="4"/>
         </w:numPr>
       </w:pPr>
-      <w:hyperlink r:id="rId16" w:history="1">
+      <w:hyperlink r:id="rId17" w:history="1">
         <w:r>
           <w:rPr>
             <w:rStyle w:val="Hyperlink"/>
@@ -2281,7 +2312,7 @@
           <w:numId w:val="4"/>
         </w:numPr>
       </w:pPr>
-      <w:hyperlink r:id="rId17" w:history="1">
+      <w:hyperlink r:id="rId18" w:history="1">
         <w:r>
           <w:rPr>
             <w:rStyle w:val="Hyperlink"/>
@@ -2897,8 +2928,6 @@
           <w:numId w:val="4"/>
         </w:numPr>
       </w:pPr>
-      <w:bookmarkStart w:id="0" w:name="_GoBack"/>
-      <w:bookmarkEnd w:id="0"/>
       <w:proofErr w:type="spellStart"/>
       <w:r>
         <w:t>stepTemplate</w:t>
@@ -3542,7 +3571,7 @@
           <w:numId w:val="2"/>
         </w:numPr>
       </w:pPr>
-      <w:hyperlink r:id="rId18" w:history="1">
+      <w:hyperlink r:id="rId19" w:history="1">
         <w:r>
           <w:rPr>
             <w:rStyle w:val="Hyperlink"/>
@@ -3571,7 +3600,7 @@
           <w:numId w:val="2"/>
         </w:numPr>
       </w:pPr>
-      <w:hyperlink r:id="rId19" w:history="1">
+      <w:hyperlink r:id="rId20" w:history="1">
         <w:r>
           <w:rPr>
             <w:rStyle w:val="Hyperlink"/>
@@ -3593,7 +3622,7 @@
           <w:u w:val="none"/>
         </w:rPr>
       </w:pPr>
-      <w:hyperlink r:id="rId20" w:history="1">
+      <w:hyperlink r:id="rId21" w:history="1">
         <w:r>
           <w:rPr>
             <w:rStyle w:val="Hyperlink"/>
@@ -3636,7 +3665,7 @@
           <w:numId w:val="2"/>
         </w:numPr>
       </w:pPr>
-      <w:hyperlink r:id="rId21" w:history="1">
+      <w:hyperlink r:id="rId22" w:history="1">
         <w:r>
           <w:rPr>
             <w:rStyle w:val="Hyperlink"/>
@@ -3656,7 +3685,7 @@
       <w:r>
         <w:t xml:space="preserve">Start here </w:t>
       </w:r>
-      <w:hyperlink r:id="rId22" w:history="1">
+      <w:hyperlink r:id="rId23" w:history="1">
         <w:r>
           <w:rPr>
             <w:rStyle w:val="Hyperlink"/>
@@ -3685,7 +3714,7 @@
           <w:numId w:val="2"/>
         </w:numPr>
       </w:pPr>
-      <w:hyperlink r:id="rId23" w:history="1">
+      <w:hyperlink r:id="rId24" w:history="1">
         <w:r>
           <w:rPr>
             <w:rStyle w:val="Hyperlink"/>
@@ -3702,7 +3731,7 @@
           <w:numId w:val="2"/>
         </w:numPr>
       </w:pPr>
-      <w:hyperlink r:id="rId24" w:history="1">
+      <w:hyperlink r:id="rId25" w:history="1">
         <w:r>
           <w:rPr>
             <w:rStyle w:val="Hyperlink"/>
@@ -3719,7 +3748,7 @@
           <w:numId w:val="2"/>
         </w:numPr>
       </w:pPr>
-      <w:hyperlink r:id="rId25" w:history="1">
+      <w:hyperlink r:id="rId26" w:history="1">
         <w:r>
           <w:rPr>
             <w:rStyle w:val="Hyperlink"/>
@@ -3736,7 +3765,7 @@
           <w:numId w:val="2"/>
         </w:numPr>
       </w:pPr>
-      <w:hyperlink r:id="rId26" w:history="1">
+      <w:hyperlink r:id="rId27" w:history="1">
         <w:r>
           <w:rPr>
             <w:rStyle w:val="Hyperlink"/>
@@ -3753,7 +3782,7 @@
           <w:numId w:val="2"/>
         </w:numPr>
       </w:pPr>
-      <w:hyperlink r:id="rId27" w:history="1">
+      <w:hyperlink r:id="rId28" w:history="1">
         <w:r>
           <w:rPr>
             <w:rStyle w:val="Hyperlink"/>
@@ -3782,7 +3811,7 @@
           <w:numId w:val="2"/>
         </w:numPr>
       </w:pPr>
-      <w:hyperlink r:id="rId28" w:history="1">
+      <w:hyperlink r:id="rId29" w:history="1">
         <w:r>
           <w:rPr>
             <w:rStyle w:val="Hyperlink"/>
@@ -3799,7 +3828,7 @@
           <w:numId w:val="2"/>
         </w:numPr>
       </w:pPr>
-      <w:hyperlink r:id="rId29" w:history="1">
+      <w:hyperlink r:id="rId30" w:history="1">
         <w:r>
           <w:rPr>
             <w:rStyle w:val="Hyperlink"/>
@@ -3994,7 +4023,7 @@
       <w:r>
         <w:t xml:space="preserve"> </w:t>
       </w:r>
-      <w:hyperlink r:id="rId30" w:history="1">
+      <w:hyperlink r:id="rId31" w:history="1">
         <w:r>
           <w:rPr>
             <w:rStyle w:val="Hyperlink"/>
@@ -5083,7 +5112,7 @@
           <w:numId w:val="3"/>
         </w:numPr>
       </w:pPr>
-      <w:hyperlink r:id="rId31" w:history="1">
+      <w:hyperlink r:id="rId32" w:history="1">
         <w:r>
           <w:rPr>
             <w:rStyle w:val="Hyperlink"/>
@@ -5100,7 +5129,7 @@
           <w:numId w:val="3"/>
         </w:numPr>
       </w:pPr>
-      <w:hyperlink r:id="rId32" w:history="1">
+      <w:hyperlink r:id="rId33" w:history="1">
         <w:r>
           <w:rPr>
             <w:rStyle w:val="Hyperlink"/>

</xml_diff>